<commit_message>
implemnted insert, min, max, getRoot
</commit_message>
<xml_diff>
--- a/Documentation.docx
+++ b/Documentation.docx
@@ -477,8 +477,20 @@
       <w:pPr>
         <w:pStyle w:val="3"/>
       </w:pPr>
-      <w:r>
-        <w:t>empty()</w:t>
+      <w:proofErr w:type="gramStart"/>
+      <w:r>
+        <w:rPr>
+          <w:highlight w:val="green"/>
+          <w:lang w:val="en-US"/>
+        </w:rPr>
+        <w:t>empty</w:t>
+      </w:r>
+      <w:r>
+        <w:t>(</w:t>
+      </w:r>
+      <w:proofErr w:type="gramEnd"/>
+      <w:r>
+        <w:t>)</w:t>
       </w:r>
     </w:p>
     <w:p>
@@ -668,15 +680,21 @@
         </w:rPr>
       </w:pPr>
       <w:proofErr w:type="spellStart"/>
-      <w:r>
-        <w:rPr>
+      <w:proofErr w:type="gramStart"/>
+      <w:r>
+        <w:rPr>
+          <w:highlight w:val="green"/>
           <w:lang w:val="en-US"/>
         </w:rPr>
         <w:t>treePosition</w:t>
       </w:r>
       <w:proofErr w:type="spellEnd"/>
       <w:r>
-        <w:t>(int k</w:t>
+        <w:t>(</w:t>
+      </w:r>
+      <w:proofErr w:type="gramEnd"/>
+      <w:r>
+        <w:t>int k</w:t>
       </w:r>
       <w:r>
         <w:rPr>
@@ -1099,8 +1117,20 @@
           <w:rtl/>
         </w:rPr>
       </w:pPr>
-      <w:r>
-        <w:t>search(int k)</w:t>
+      <w:proofErr w:type="gramStart"/>
+      <w:r>
+        <w:rPr>
+          <w:highlight w:val="green"/>
+          <w:lang w:val="en-US"/>
+        </w:rPr>
+        <w:t>search</w:t>
+      </w:r>
+      <w:r>
+        <w:t>(</w:t>
+      </w:r>
+      <w:proofErr w:type="gramEnd"/>
+      <w:r>
+        <w:t>int k)</w:t>
       </w:r>
     </w:p>
     <w:p>
@@ -1365,9 +1395,21 @@
       <w:pPr>
         <w:pStyle w:val="3"/>
       </w:pPr>
-      <w:r>
+      <w:proofErr w:type="gramStart"/>
+      <w:r>
+        <w:rPr>
+          <w:highlight w:val="green"/>
+          <w:lang w:val="en-US"/>
+        </w:rPr>
         <w:lastRenderedPageBreak/>
-        <w:t>insert(int k, String s)</w:t>
+        <w:t>insert</w:t>
+      </w:r>
+      <w:r>
+        <w:t>(</w:t>
+      </w:r>
+      <w:proofErr w:type="gramEnd"/>
+      <w:r>
+        <w:t>int k, String s)</w:t>
       </w:r>
     </w:p>
     <w:p>
@@ -1649,36 +1691,43 @@
           <w:rFonts w:hint="cs"/>
           <w:rtl/>
         </w:rPr>
-        <w:t xml:space="preserve">אם העץ ריק </w:t>
-      </w:r>
-      <w:r>
-        <w:rPr>
-          <w:rFonts w:hint="cs"/>
-          <w:rtl/>
-        </w:rPr>
-        <w:t>(</w:t>
-      </w:r>
-      <w:r>
-        <w:rPr>
-          <w:rFonts w:hint="cs"/>
-          <w:rtl/>
-        </w:rPr>
-        <w:t>ה-</w:t>
-      </w:r>
-      <w:r>
-        <w:rPr>
-          <w:lang w:val="en-US"/>
-        </w:rPr>
-        <w:t xml:space="preserve">root == </w:t>
-      </w:r>
-      <w:proofErr w:type="spellStart"/>
-      <w:r>
-        <w:rPr>
-          <w:lang w:val="en-US"/>
-        </w:rPr>
-        <w:t>virtualLeaf</w:t>
-      </w:r>
-      <w:proofErr w:type="spellEnd"/>
+        <w:t>אם העץ ריק</w:t>
+      </w:r>
+      <w:r>
+        <w:rPr>
+          <w:rFonts w:hint="cs"/>
+          <w:rtl/>
+        </w:rPr>
+        <w:t xml:space="preserve"> (</w:t>
+      </w:r>
+      <w:r>
+        <w:rPr>
+          <w:rFonts w:hint="cs"/>
+          <w:rtl/>
+          <w:lang w:val="en-US"/>
+        </w:rPr>
+        <w:t xml:space="preserve">הפונקציה </w:t>
+      </w:r>
+      <w:r>
+        <w:rPr>
+          <w:lang w:val="en-US"/>
+        </w:rPr>
+        <w:t>empty</w:t>
+      </w:r>
+      <w:r>
+        <w:rPr>
+          <w:rFonts w:hint="cs"/>
+          <w:rtl/>
+          <w:lang w:val="en-US"/>
+        </w:rPr>
+        <w:t xml:space="preserve"> מחזירה </w:t>
+      </w:r>
+      <w:r>
+        <w:rPr>
+          <w:lang w:val="en-US"/>
+        </w:rPr>
+        <w:t>true</w:t>
+      </w:r>
       <w:r>
         <w:rPr>
           <w:rFonts w:hint="cs"/>
@@ -1882,13 +1931,15 @@
           <w:rtl/>
           <w:lang w:val="en-US"/>
         </w:rPr>
-        <w:t xml:space="preserve"> של העץ להיות שווים ל-</w:t>
-      </w:r>
-      <w:r>
-        <w:rPr>
-          <w:lang w:val="en-US"/>
-        </w:rPr>
-        <w:t>k</w:t>
+        <w:t xml:space="preserve"> של העץ לה</w:t>
+      </w:r>
+      <w:r>
+        <w:rPr>
+          <w:rFonts w:hint="cs"/>
+          <w:rtl/>
+          <w:lang w:val="en-US"/>
+        </w:rPr>
+        <w:t>צביע לצומת החדשה</w:t>
       </w:r>
     </w:p>
     <w:p>
@@ -2530,7 +2581,23 @@
           <w:rtl/>
           <w:lang w:val="en-US"/>
         </w:rPr>
-        <w:t xml:space="preserve"> את הבן השמאלי של </w:t>
+        <w:t xml:space="preserve"> את הבן </w:t>
+      </w:r>
+      <w:r>
+        <w:rPr>
+          <w:rFonts w:hint="cs"/>
+          <w:rtl/>
+          <w:lang w:val="en-US"/>
+        </w:rPr>
+        <w:t>הימני</w:t>
+      </w:r>
+      <w:r>
+        <w:rPr>
+          <w:rFonts w:hint="cs"/>
+          <w:rtl/>
+          <w:lang w:val="en-US"/>
+        </w:rPr>
+        <w:t xml:space="preserve"> של </w:t>
       </w:r>
       <w:r>
         <w:rPr>
@@ -2588,7 +2655,23 @@
           <w:rtl/>
           <w:lang w:val="en-US"/>
         </w:rPr>
-        <w:t xml:space="preserve"> שהבן הימני של </w:t>
+        <w:t xml:space="preserve"> שהבן </w:t>
+      </w:r>
+      <w:r>
+        <w:rPr>
+          <w:rFonts w:hint="cs"/>
+          <w:rtl/>
+          <w:lang w:val="en-US"/>
+        </w:rPr>
+        <w:t>השמאלי</w:t>
+      </w:r>
+      <w:r>
+        <w:rPr>
+          <w:rFonts w:hint="cs"/>
+          <w:rtl/>
+          <w:lang w:val="en-US"/>
+        </w:rPr>
+        <w:t xml:space="preserve"> של </w:t>
       </w:r>
       <w:r>
         <w:rPr>
@@ -3475,8 +3558,13 @@
       <w:pPr>
         <w:pStyle w:val="3"/>
       </w:pPr>
-      <w:r>
-        <w:t>delete(int k)</w:t>
+      <w:proofErr w:type="gramStart"/>
+      <w:r>
+        <w:t>delete(</w:t>
+      </w:r>
+      <w:proofErr w:type="gramEnd"/>
+      <w:r>
+        <w:t>int k)</w:t>
       </w:r>
     </w:p>
     <w:p>
@@ -4844,6 +4932,7 @@
         </w:rPr>
       </w:pPr>
       <w:proofErr w:type="spellStart"/>
+      <w:proofErr w:type="gramStart"/>
       <w:r>
         <w:rPr>
           <w:lang w:val="en-US"/>
@@ -4858,6 +4947,7 @@
         <w:t>(</w:t>
       </w:r>
       <w:proofErr w:type="spellStart"/>
+      <w:proofErr w:type="gramEnd"/>
       <w:r>
         <w:t>IAVLNode</w:t>
       </w:r>
@@ -5200,6 +5290,7 @@
         </w:rPr>
       </w:pPr>
       <w:proofErr w:type="spellStart"/>
+      <w:proofErr w:type="gramStart"/>
       <w:r>
         <w:rPr>
           <w:lang w:val="en-US"/>
@@ -5227,6 +5318,7 @@
         <w:t>(</w:t>
       </w:r>
       <w:proofErr w:type="spellStart"/>
+      <w:proofErr w:type="gramEnd"/>
       <w:r>
         <w:t>IAVLNode</w:t>
       </w:r>
@@ -5621,6 +5713,7 @@
         </w:rPr>
       </w:pPr>
       <w:proofErr w:type="spellStart"/>
+      <w:proofErr w:type="gramStart"/>
       <w:r>
         <w:rPr>
           <w:lang w:val="en-US"/>
@@ -5641,6 +5734,7 @@
         <w:t>(</w:t>
       </w:r>
       <w:proofErr w:type="spellStart"/>
+      <w:proofErr w:type="gramEnd"/>
       <w:r>
         <w:t>IAVLNode</w:t>
       </w:r>
@@ -6634,6 +6728,7 @@
           <w:lang w:val="en-US"/>
         </w:rPr>
       </w:pPr>
+      <w:proofErr w:type="gramStart"/>
       <w:r>
         <w:t>rebalance</w:t>
       </w:r>
@@ -6644,6 +6739,7 @@
         <w:t>(</w:t>
       </w:r>
       <w:proofErr w:type="spellStart"/>
+      <w:proofErr w:type="gramEnd"/>
       <w:r>
         <w:t>IAVLNode</w:t>
       </w:r>
@@ -7384,6 +7480,7 @@
         </w:rPr>
         <w:t xml:space="preserve"> </w:t>
       </w:r>
+      <w:proofErr w:type="gramStart"/>
       <w:r>
         <w:t>rotate</w:t>
       </w:r>
@@ -7397,7 +7494,14 @@
         <w:rPr>
           <w:lang w:val="en-US"/>
         </w:rPr>
-        <w:t>(x</w:t>
+        <w:t>(</w:t>
+      </w:r>
+      <w:proofErr w:type="gramEnd"/>
+      <w:r>
+        <w:rPr>
+          <w:lang w:val="en-US"/>
+        </w:rPr>
+        <w:t>x</w:t>
       </w:r>
       <w:r>
         <w:rPr>
@@ -7562,6 +7666,7 @@
         </w:rPr>
       </w:pPr>
       <w:proofErr w:type="spellStart"/>
+      <w:proofErr w:type="gramStart"/>
       <w:r>
         <w:t>doubleRotate</w:t>
       </w:r>
@@ -7572,6 +7677,7 @@
         </w:rPr>
         <w:t>Right(</w:t>
       </w:r>
+      <w:proofErr w:type="gramEnd"/>
       <w:r>
         <w:rPr>
           <w:lang w:val="en-US"/>
@@ -7820,6 +7926,7 @@
         </w:rPr>
         <w:t xml:space="preserve"> </w:t>
       </w:r>
+      <w:proofErr w:type="gramStart"/>
       <w:r>
         <w:t>rotate</w:t>
       </w:r>
@@ -7833,7 +7940,14 @@
         <w:rPr>
           <w:lang w:val="en-US"/>
         </w:rPr>
-        <w:t>t(x, y)</w:t>
+        <w:t>t(</w:t>
+      </w:r>
+      <w:proofErr w:type="gramEnd"/>
+      <w:r>
+        <w:rPr>
+          <w:lang w:val="en-US"/>
+        </w:rPr>
+        <w:t>x, y)</w:t>
       </w:r>
       <w:r>
         <w:rPr>
@@ -7986,6 +8100,7 @@
         <w:t xml:space="preserve"> </w:t>
       </w:r>
       <w:proofErr w:type="spellStart"/>
+      <w:proofErr w:type="gramStart"/>
       <w:r>
         <w:t>doubleRotate</w:t>
       </w:r>
@@ -8000,7 +8115,14 @@
         <w:rPr>
           <w:lang w:val="en-US"/>
         </w:rPr>
-        <w:t>(x,</w:t>
+        <w:t>(</w:t>
+      </w:r>
+      <w:proofErr w:type="gramEnd"/>
+      <w:r>
+        <w:rPr>
+          <w:lang w:val="en-US"/>
+        </w:rPr>
+        <w:t>x,</w:t>
       </w:r>
       <w:r>
         <w:rPr>
@@ -8263,6 +8385,7 @@
         <w:t xml:space="preserve"> </w:t>
       </w:r>
       <w:proofErr w:type="spellStart"/>
+      <w:proofErr w:type="gramStart"/>
       <w:r>
         <w:rPr>
           <w:lang w:val="en-US"/>
@@ -8274,7 +8397,14 @@
         <w:rPr>
           <w:lang w:val="en-US"/>
         </w:rPr>
-        <w:t>(x, y) + demote(x) + promote(y)</w:t>
+        <w:t>(</w:t>
+      </w:r>
+      <w:proofErr w:type="gramEnd"/>
+      <w:r>
+        <w:rPr>
+          <w:lang w:val="en-US"/>
+        </w:rPr>
+        <w:t>x, y) + demote(x) + promote(y)</w:t>
       </w:r>
       <w:r>
         <w:rPr>
@@ -8419,6 +8549,7 @@
         <w:t xml:space="preserve"> </w:t>
       </w:r>
       <w:proofErr w:type="spellStart"/>
+      <w:proofErr w:type="gramStart"/>
       <w:r>
         <w:rPr>
           <w:lang w:val="en-US"/>
@@ -8430,7 +8561,14 @@
         <w:rPr>
           <w:lang w:val="en-US"/>
         </w:rPr>
-        <w:t>(x, y) + demote(x) +</w:t>
+        <w:t>(</w:t>
+      </w:r>
+      <w:proofErr w:type="gramEnd"/>
+      <w:r>
+        <w:rPr>
+          <w:lang w:val="en-US"/>
+        </w:rPr>
+        <w:t>x, y) + demote(x) +</w:t>
       </w:r>
       <w:r>
         <w:rPr>
@@ -8673,7 +8811,14 @@
         <w:rPr>
           <w:lang w:val="en-US"/>
         </w:rPr>
-        <w:t>(y))</w:t>
+        <w:t>(y</w:t>
+      </w:r>
+      <w:proofErr w:type="gramStart"/>
+      <w:r>
+        <w:rPr>
+          <w:lang w:val="en-US"/>
+        </w:rPr>
+        <w:t>))</w:t>
       </w:r>
       <w:r>
         <w:rPr>
@@ -8703,6 +8848,7 @@
         <w:t>otateLeft</w:t>
       </w:r>
       <w:proofErr w:type="spellEnd"/>
+      <w:proofErr w:type="gramEnd"/>
       <w:r>
         <w:rPr>
           <w:lang w:val="en-US"/>
@@ -8922,6 +9068,7 @@
         <w:t xml:space="preserve"> </w:t>
       </w:r>
       <w:proofErr w:type="spellStart"/>
+      <w:proofErr w:type="gramStart"/>
       <w:r>
         <w:rPr>
           <w:lang w:val="en-US"/>
@@ -8939,7 +9086,14 @@
         <w:rPr>
           <w:lang w:val="en-US"/>
         </w:rPr>
-        <w:t>(x, y) + demote(x) + promote(y)</w:t>
+        <w:t>(</w:t>
+      </w:r>
+      <w:proofErr w:type="gramEnd"/>
+      <w:r>
+        <w:rPr>
+          <w:lang w:val="en-US"/>
+        </w:rPr>
+        <w:t>x, y) + demote(x) + promote(y)</w:t>
       </w:r>
       <w:r>
         <w:rPr>
@@ -9083,6 +9237,7 @@
         <w:t xml:space="preserve"> </w:t>
       </w:r>
       <w:proofErr w:type="spellStart"/>
+      <w:proofErr w:type="gramStart"/>
       <w:r>
         <w:rPr>
           <w:lang w:val="en-US"/>
@@ -9107,7 +9262,14 @@
         <w:rPr>
           <w:lang w:val="en-US"/>
         </w:rPr>
-        <w:t>(x, y) + demote(x) + demote(x)</w:t>
+        <w:t>(</w:t>
+      </w:r>
+      <w:proofErr w:type="gramEnd"/>
+      <w:r>
+        <w:rPr>
+          <w:lang w:val="en-US"/>
+        </w:rPr>
+        <w:t>x, y) + demote(x) + demote(x)</w:t>
       </w:r>
       <w:r>
         <w:rPr>
@@ -9341,7 +9503,14 @@
         <w:rPr>
           <w:lang w:val="en-US"/>
         </w:rPr>
-        <w:t>(y))</w:t>
+        <w:t>(y</w:t>
+      </w:r>
+      <w:proofErr w:type="gramStart"/>
+      <w:r>
+        <w:rPr>
+          <w:lang w:val="en-US"/>
+        </w:rPr>
+        <w:t>))</w:t>
       </w:r>
       <w:r>
         <w:rPr>
@@ -9371,6 +9540,7 @@
         <w:t>Right</w:t>
       </w:r>
       <w:proofErr w:type="spellEnd"/>
+      <w:proofErr w:type="gramEnd"/>
       <w:r>
         <w:rPr>
           <w:lang w:val="en-US"/>
@@ -9538,6 +9708,7 @@
           <w:lang w:val="en-US"/>
         </w:rPr>
       </w:pPr>
+      <w:proofErr w:type="gramStart"/>
       <w:r>
         <w:t>promote</w:t>
       </w:r>
@@ -9548,6 +9719,7 @@
         <w:t>(</w:t>
       </w:r>
       <w:proofErr w:type="spellStart"/>
+      <w:proofErr w:type="gramEnd"/>
       <w:r>
         <w:t>IAVLNode</w:t>
       </w:r>
@@ -9755,6 +9927,7 @@
           <w:lang w:val="en-US"/>
         </w:rPr>
       </w:pPr>
+      <w:proofErr w:type="gramStart"/>
       <w:r>
         <w:rPr>
           <w:lang w:val="en-US"/>
@@ -9771,6 +9944,7 @@
         <w:t>(</w:t>
       </w:r>
       <w:proofErr w:type="spellStart"/>
+      <w:proofErr w:type="gramEnd"/>
       <w:r>
         <w:t>IAVLNode</w:t>
       </w:r>
@@ -9972,6 +10146,7 @@
           <w:lang w:val="en-US"/>
         </w:rPr>
       </w:pPr>
+      <w:proofErr w:type="gramStart"/>
       <w:r>
         <w:t>rotate</w:t>
       </w:r>
@@ -9988,6 +10163,7 @@
         <w:t>(</w:t>
       </w:r>
       <w:proofErr w:type="spellStart"/>
+      <w:proofErr w:type="gramEnd"/>
       <w:r>
         <w:t>IAVLNode</w:t>
       </w:r>
@@ -10481,6 +10657,7 @@
           <w:lang w:val="en-US"/>
         </w:rPr>
       </w:pPr>
+      <w:proofErr w:type="gramStart"/>
       <w:r>
         <w:t>rotate</w:t>
       </w:r>
@@ -10491,6 +10668,7 @@
         <w:t>Left(</w:t>
       </w:r>
       <w:proofErr w:type="spellStart"/>
+      <w:proofErr w:type="gramEnd"/>
       <w:r>
         <w:t>IAVLNode</w:t>
       </w:r>
@@ -10956,6 +11134,7 @@
         </w:rPr>
       </w:pPr>
       <w:proofErr w:type="spellStart"/>
+      <w:proofErr w:type="gramStart"/>
       <w:r>
         <w:t>doubleRotate</w:t>
       </w:r>
@@ -10973,6 +11152,7 @@
         <w:t>(</w:t>
       </w:r>
       <w:proofErr w:type="spellStart"/>
+      <w:proofErr w:type="gramEnd"/>
       <w:r>
         <w:t>IAVLNode</w:t>
       </w:r>
@@ -11381,6 +11561,7 @@
         </w:rPr>
       </w:pPr>
       <w:proofErr w:type="spellStart"/>
+      <w:proofErr w:type="gramStart"/>
       <w:r>
         <w:t>doubleRotate</w:t>
       </w:r>
@@ -11392,6 +11573,7 @@
         <w:t>Left(</w:t>
       </w:r>
       <w:proofErr w:type="spellStart"/>
+      <w:proofErr w:type="gramEnd"/>
       <w:r>
         <w:t>IAVLNode</w:t>
       </w:r>
@@ -11798,6 +11980,7 @@
           <w:lang w:val="en-US"/>
         </w:rPr>
       </w:pPr>
+      <w:proofErr w:type="gramStart"/>
       <w:r>
         <w:t>successor</w:t>
       </w:r>
@@ -11808,6 +11991,7 @@
         <w:t>(</w:t>
       </w:r>
       <w:proofErr w:type="spellStart"/>
+      <w:proofErr w:type="gramEnd"/>
       <w:r>
         <w:t>IAVLNode</w:t>
       </w:r>
@@ -12439,6 +12623,7 @@
           <w:lang w:val="en-US"/>
         </w:rPr>
       </w:pPr>
+      <w:proofErr w:type="gramStart"/>
       <w:r>
         <w:rPr>
           <w:lang w:val="en-US"/>
@@ -12452,6 +12637,7 @@
         <w:t>(</w:t>
       </w:r>
       <w:proofErr w:type="spellStart"/>
+      <w:proofErr w:type="gramEnd"/>
       <w:r>
         <w:t>IAVLNode</w:t>
       </w:r>
@@ -13267,8 +13453,19 @@
       <w:pPr>
         <w:pStyle w:val="3"/>
       </w:pPr>
-      <w:r>
-        <w:t>min()</w:t>
+      <w:proofErr w:type="gramStart"/>
+      <w:r>
+        <w:rPr>
+          <w:highlight w:val="green"/>
+        </w:rPr>
+        <w:t>min</w:t>
+      </w:r>
+      <w:r>
+        <w:t>(</w:t>
+      </w:r>
+      <w:proofErr w:type="gramEnd"/>
+      <w:r>
+        <w:t>)</w:t>
       </w:r>
     </w:p>
     <w:p>
@@ -13472,8 +13669,19 @@
           <w:rtl/>
         </w:rPr>
       </w:pPr>
-      <w:r>
-        <w:t>max()</w:t>
+      <w:proofErr w:type="gramStart"/>
+      <w:r>
+        <w:rPr>
+          <w:highlight w:val="green"/>
+        </w:rPr>
+        <w:t>max</w:t>
+      </w:r>
+      <w:r>
+        <w:t>(</w:t>
+      </w:r>
+      <w:proofErr w:type="gramEnd"/>
+      <w:r>
+        <w:t>)</w:t>
       </w:r>
     </w:p>
     <w:p>
@@ -13672,12 +13880,17 @@
         <w:pStyle w:val="3"/>
       </w:pPr>
       <w:proofErr w:type="spellStart"/>
+      <w:proofErr w:type="gramStart"/>
       <w:r>
         <w:t>keysToArray</w:t>
       </w:r>
       <w:proofErr w:type="spellEnd"/>
       <w:r>
-        <w:t>()</w:t>
+        <w:t>(</w:t>
+      </w:r>
+      <w:proofErr w:type="gramEnd"/>
+      <w:r>
+        <w:t>)</w:t>
       </w:r>
     </w:p>
     <w:p>
@@ -13956,13 +14169,18 @@
         <w:pStyle w:val="3"/>
       </w:pPr>
       <w:proofErr w:type="spellStart"/>
+      <w:proofErr w:type="gramStart"/>
       <w:r>
         <w:lastRenderedPageBreak/>
         <w:t>infoToArray</w:t>
       </w:r>
       <w:proofErr w:type="spellEnd"/>
       <w:r>
-        <w:t>()</w:t>
+        <w:t>(</w:t>
+      </w:r>
+      <w:proofErr w:type="gramEnd"/>
+      <w:r>
+        <w:t>)</w:t>
       </w:r>
     </w:p>
     <w:p>
@@ -14250,6 +14468,7 @@
       </w:pPr>
       <w:bookmarkStart w:id="1" w:name="_Hlk89248283"/>
       <w:proofErr w:type="spellStart"/>
+      <w:proofErr w:type="gramStart"/>
       <w:r>
         <w:rPr>
           <w:lang w:val="en-US"/>
@@ -14264,6 +14483,7 @@
         <w:t>(</w:t>
       </w:r>
       <w:proofErr w:type="spellStart"/>
+      <w:proofErr w:type="gramEnd"/>
       <w:r>
         <w:t>IAVLNode</w:t>
       </w:r>
@@ -14652,19 +14872,34 @@
       <w:pPr>
         <w:pStyle w:val="3"/>
       </w:pPr>
-      <w:r>
-        <w:rPr>
+      <w:proofErr w:type="gramStart"/>
+      <w:r>
+        <w:rPr>
+          <w:highlight w:val="green"/>
           <w:lang w:val="en-US"/>
         </w:rPr>
         <w:t>S</w:t>
       </w:r>
       <w:proofErr w:type="spellStart"/>
       <w:r>
+        <w:rPr>
+          <w:highlight w:val="green"/>
+        </w:rPr>
         <w:t>ize</w:t>
       </w:r>
       <w:proofErr w:type="spellEnd"/>
       <w:r>
-        <w:t>()</w:t>
+        <w:rPr>
+          <w:highlight w:val="green"/>
+        </w:rPr>
+        <w:t>(</w:t>
+      </w:r>
+      <w:proofErr w:type="gramEnd"/>
+      <w:r>
+        <w:rPr>
+          <w:highlight w:val="green"/>
+        </w:rPr>
+        <w:t>)</w:t>
       </w:r>
     </w:p>
     <w:p>
@@ -14827,8 +15062,13 @@
       <w:pPr>
         <w:pStyle w:val="3"/>
       </w:pPr>
-      <w:r>
-        <w:t>split(int x)</w:t>
+      <w:proofErr w:type="gramStart"/>
+      <w:r>
+        <w:t>split(</w:t>
+      </w:r>
+      <w:proofErr w:type="gramEnd"/>
+      <w:r>
+        <w:t>int x)</w:t>
       </w:r>
     </w:p>
     <w:p>
@@ -15000,10 +15240,12 @@
       <w:pPr>
         <w:pStyle w:val="3"/>
       </w:pPr>
+      <w:proofErr w:type="gramStart"/>
       <w:r>
         <w:t>join(</w:t>
       </w:r>
       <w:proofErr w:type="spellStart"/>
+      <w:proofErr w:type="gramEnd"/>
       <w:r>
         <w:t>IAVLNode</w:t>
       </w:r>
@@ -15237,12 +15479,26 @@
         <w:pStyle w:val="3"/>
       </w:pPr>
       <w:proofErr w:type="spellStart"/>
-      <w:r>
+      <w:proofErr w:type="gramStart"/>
+      <w:r>
+        <w:rPr>
+          <w:highlight w:val="green"/>
+        </w:rPr>
         <w:t>getRoot</w:t>
       </w:r>
       <w:proofErr w:type="spellEnd"/>
       <w:r>
-        <w:t>()</w:t>
+        <w:rPr>
+          <w:highlight w:val="green"/>
+        </w:rPr>
+        <w:t>(</w:t>
+      </w:r>
+      <w:proofErr w:type="gramEnd"/>
+      <w:r>
+        <w:rPr>
+          <w:highlight w:val="green"/>
+        </w:rPr>
+        <w:t>)</w:t>
       </w:r>
     </w:p>
     <w:p>
@@ -15455,6 +15711,7 @@
       <w:proofErr w:type="spellStart"/>
       <w:r>
         <w:rPr>
+          <w:highlight w:val="green"/>
           <w:lang w:val="en-US"/>
         </w:rPr>
         <w:t>AVLNode</w:t>
@@ -16057,12 +16314,21 @@
         </w:rPr>
       </w:pPr>
       <w:proofErr w:type="spellStart"/>
-      <w:r>
+      <w:proofErr w:type="gramStart"/>
+      <w:r>
+        <w:rPr>
+          <w:highlight w:val="green"/>
+          <w:lang w:val="en-US"/>
+        </w:rPr>
         <w:t>getKey</w:t>
       </w:r>
       <w:proofErr w:type="spellEnd"/>
       <w:r>
-        <w:t>()</w:t>
+        <w:t>(</w:t>
+      </w:r>
+      <w:proofErr w:type="gramEnd"/>
+      <w:r>
+        <w:t>)</w:t>
       </w:r>
       <w:r>
         <w:rPr>
@@ -16232,12 +16498,21 @@
         </w:rPr>
       </w:pPr>
       <w:proofErr w:type="spellStart"/>
-      <w:r>
+      <w:proofErr w:type="gramStart"/>
+      <w:r>
+        <w:rPr>
+          <w:highlight w:val="green"/>
+          <w:lang w:val="en-US"/>
+        </w:rPr>
         <w:t>getValue</w:t>
       </w:r>
       <w:proofErr w:type="spellEnd"/>
       <w:r>
-        <w:t>()</w:t>
+        <w:t>(</w:t>
+      </w:r>
+      <w:proofErr w:type="gramEnd"/>
+      <w:r>
+        <w:t>)</w:t>
       </w:r>
       <w:r>
         <w:rPr>
@@ -16443,7 +16718,12 @@
         </w:rPr>
       </w:pPr>
       <w:proofErr w:type="spellStart"/>
-      <w:r>
+      <w:proofErr w:type="gramStart"/>
+      <w:r>
+        <w:rPr>
+          <w:highlight w:val="green"/>
+          <w:lang w:val="en-US"/>
+        </w:rPr>
         <w:t>setLeft</w:t>
       </w:r>
       <w:proofErr w:type="spellEnd"/>
@@ -16451,6 +16731,7 @@
         <w:t>(</w:t>
       </w:r>
       <w:proofErr w:type="spellStart"/>
+      <w:proofErr w:type="gramEnd"/>
       <w:r>
         <w:t>IAVLNode</w:t>
       </w:r>
@@ -16615,7 +16896,12 @@
         </w:rPr>
       </w:pPr>
       <w:proofErr w:type="spellStart"/>
-      <w:r>
+      <w:proofErr w:type="gramStart"/>
+      <w:r>
+        <w:rPr>
+          <w:highlight w:val="green"/>
+          <w:lang w:val="en-US"/>
+        </w:rPr>
         <w:lastRenderedPageBreak/>
         <w:t>getLeft</w:t>
       </w:r>
@@ -16624,6 +16910,7 @@
         <w:t>(</w:t>
       </w:r>
       <w:proofErr w:type="spellStart"/>
+      <w:proofErr w:type="gramEnd"/>
       <w:r>
         <w:t>IAVLNode</w:t>
       </w:r>
@@ -16851,7 +17138,12 @@
         <w:pStyle w:val="3"/>
       </w:pPr>
       <w:proofErr w:type="spellStart"/>
-      <w:r>
+      <w:proofErr w:type="gramStart"/>
+      <w:r>
+        <w:rPr>
+          <w:highlight w:val="green"/>
+          <w:lang w:val="en-US"/>
+        </w:rPr>
         <w:t>setRight</w:t>
       </w:r>
       <w:proofErr w:type="spellEnd"/>
@@ -16859,6 +17151,7 @@
         <w:t>(</w:t>
       </w:r>
       <w:proofErr w:type="spellStart"/>
+      <w:proofErr w:type="gramEnd"/>
       <w:r>
         <w:t>IAVLNode</w:t>
       </w:r>
@@ -17007,33 +17300,25 @@
     </w:p>
     <w:p>
       <w:pPr>
-        <w:rPr>
-          <w:sz w:val="24"/>
-          <w:szCs w:val="24"/>
-          <w:u w:val="single"/>
-        </w:rPr>
+        <w:pStyle w:val="3"/>
       </w:pPr>
       <w:bookmarkStart w:id="3" w:name="_Hlk89250226"/>
       <w:proofErr w:type="spellStart"/>
-      <w:r>
-        <w:rPr>
-          <w:sz w:val="24"/>
-          <w:szCs w:val="24"/>
-          <w:u w:val="single"/>
+      <w:proofErr w:type="gramStart"/>
+      <w:r>
+        <w:rPr>
+          <w:highlight w:val="green"/>
+          <w:lang w:val="en-US"/>
         </w:rPr>
         <w:t>getRight</w:t>
       </w:r>
       <w:bookmarkEnd w:id="3"/>
       <w:proofErr w:type="spellEnd"/>
       <w:r>
-        <w:rPr>
-          <w:sz w:val="24"/>
-          <w:szCs w:val="24"/>
-          <w:u w:val="single"/>
-        </w:rPr>
         <w:t>(</w:t>
       </w:r>
       <w:proofErr w:type="spellStart"/>
+      <w:proofErr w:type="gramEnd"/>
       <w:r>
         <w:t>IAVLNode</w:t>
       </w:r>
@@ -17042,11 +17327,6 @@
         <w:t xml:space="preserve"> node</w:t>
       </w:r>
       <w:r>
-        <w:rPr>
-          <w:sz w:val="24"/>
-          <w:szCs w:val="24"/>
-          <w:u w:val="single"/>
-        </w:rPr>
         <w:t>)</w:t>
       </w:r>
     </w:p>
@@ -17282,7 +17562,12 @@
         <w:pStyle w:val="3"/>
       </w:pPr>
       <w:proofErr w:type="spellStart"/>
-      <w:r>
+      <w:proofErr w:type="gramStart"/>
+      <w:r>
+        <w:rPr>
+          <w:highlight w:val="green"/>
+          <w:lang w:val="en-US"/>
+        </w:rPr>
         <w:t>setParent</w:t>
       </w:r>
       <w:proofErr w:type="spellEnd"/>
@@ -17290,6 +17575,7 @@
         <w:t>(</w:t>
       </w:r>
       <w:proofErr w:type="spellStart"/>
+      <w:proofErr w:type="gramEnd"/>
       <w:r>
         <w:t>IAVLNode</w:t>
       </w:r>
@@ -17460,12 +17746,21 @@
         <w:pStyle w:val="3"/>
       </w:pPr>
       <w:proofErr w:type="spellStart"/>
-      <w:r>
+      <w:proofErr w:type="gramStart"/>
+      <w:r>
+        <w:rPr>
+          <w:highlight w:val="green"/>
+          <w:lang w:val="en-US"/>
+        </w:rPr>
         <w:t>getParent</w:t>
       </w:r>
       <w:proofErr w:type="spellEnd"/>
       <w:r>
-        <w:t>()</w:t>
+        <w:t>(</w:t>
+      </w:r>
+      <w:proofErr w:type="gramEnd"/>
+      <w:r>
+        <w:t>)</w:t>
       </w:r>
     </w:p>
     <w:p>
@@ -17690,29 +17985,24 @@
     </w:p>
     <w:p>
       <w:pPr>
-        <w:rPr>
-          <w:sz w:val="24"/>
-          <w:szCs w:val="24"/>
-          <w:u w:val="single"/>
-        </w:rPr>
+        <w:pStyle w:val="3"/>
       </w:pPr>
       <w:proofErr w:type="spellStart"/>
-      <w:r>
-        <w:rPr>
-          <w:sz w:val="24"/>
-          <w:szCs w:val="24"/>
-          <w:u w:val="single"/>
+      <w:proofErr w:type="gramStart"/>
+      <w:r>
+        <w:rPr>
+          <w:highlight w:val="green"/>
+          <w:lang w:val="en-US"/>
         </w:rPr>
         <w:t>isRealNode</w:t>
       </w:r>
       <w:proofErr w:type="spellEnd"/>
       <w:r>
-        <w:rPr>
-          <w:sz w:val="24"/>
-          <w:szCs w:val="24"/>
-          <w:u w:val="single"/>
-        </w:rPr>
-        <w:t>()</w:t>
+        <w:t>(</w:t>
+      </w:r>
+      <w:proofErr w:type="gramEnd"/>
+      <w:r>
+        <w:t>)</w:t>
       </w:r>
     </w:p>
     <w:p>
@@ -17933,12 +18223,21 @@
         <w:pStyle w:val="3"/>
       </w:pPr>
       <w:proofErr w:type="spellStart"/>
-      <w:r>
+      <w:proofErr w:type="gramStart"/>
+      <w:r>
+        <w:rPr>
+          <w:highlight w:val="green"/>
+          <w:lang w:val="en-US"/>
+        </w:rPr>
         <w:t>setHeight</w:t>
       </w:r>
       <w:proofErr w:type="spellEnd"/>
       <w:r>
-        <w:t>(int height)</w:t>
+        <w:t>(</w:t>
+      </w:r>
+      <w:proofErr w:type="gramEnd"/>
+      <w:r>
+        <w:t>int height)</w:t>
       </w:r>
     </w:p>
     <w:p>
@@ -17997,7 +18296,6 @@
           <w:rtl/>
           <w:lang w:val="en-US"/>
         </w:rPr>
-        <w:lastRenderedPageBreak/>
         <w:t>עקרון מימוש</w:t>
       </w:r>
       <w:r>
@@ -18052,6 +18350,7 @@
           <w:rtl/>
           <w:lang w:val="en-US"/>
         </w:rPr>
+        <w:lastRenderedPageBreak/>
         <w:t>סיבוכיות</w:t>
       </w:r>
       <w:r>
@@ -18092,29 +18391,24 @@
     </w:p>
     <w:p>
       <w:pPr>
-        <w:rPr>
-          <w:sz w:val="24"/>
-          <w:szCs w:val="24"/>
-          <w:u w:val="single"/>
-        </w:rPr>
+        <w:pStyle w:val="3"/>
       </w:pPr>
       <w:proofErr w:type="spellStart"/>
-      <w:r>
-        <w:rPr>
-          <w:sz w:val="24"/>
-          <w:szCs w:val="24"/>
-          <w:u w:val="single"/>
+      <w:proofErr w:type="gramStart"/>
+      <w:r>
+        <w:rPr>
+          <w:highlight w:val="green"/>
+          <w:lang w:val="en-US"/>
         </w:rPr>
         <w:t>getHeight</w:t>
       </w:r>
       <w:proofErr w:type="spellEnd"/>
       <w:r>
-        <w:rPr>
-          <w:sz w:val="24"/>
-          <w:szCs w:val="24"/>
-          <w:u w:val="single"/>
-        </w:rPr>
-        <w:t>()</w:t>
+        <w:t>(</w:t>
+      </w:r>
+      <w:proofErr w:type="gramEnd"/>
+      <w:r>
+        <w:t>)</w:t>
       </w:r>
     </w:p>
     <w:p>
@@ -18254,36 +18548,29 @@
     </w:p>
     <w:p>
       <w:pPr>
-        <w:rPr>
-          <w:sz w:val="24"/>
-          <w:szCs w:val="24"/>
-          <w:u w:val="single"/>
-        </w:rPr>
-      </w:pPr>
-      <w:r>
-        <w:rPr>
-          <w:sz w:val="24"/>
-          <w:szCs w:val="24"/>
-          <w:u w:val="single"/>
+        <w:pStyle w:val="3"/>
+      </w:pPr>
+      <w:proofErr w:type="gramStart"/>
+      <w:r>
+        <w:rPr>
+          <w:highlight w:val="green"/>
+          <w:lang w:val="en-US"/>
         </w:rPr>
         <w:t>get</w:t>
       </w:r>
       <w:r>
         <w:rPr>
-          <w:sz w:val="24"/>
-          <w:szCs w:val="24"/>
-          <w:u w:val="single"/>
+          <w:highlight w:val="green"/>
           <w:lang w:val="en-US"/>
         </w:rPr>
         <w:t>Rank</w:t>
       </w:r>
       <w:r>
-        <w:rPr>
-          <w:sz w:val="24"/>
-          <w:szCs w:val="24"/>
-          <w:u w:val="single"/>
-        </w:rPr>
-        <w:t>()</w:t>
+        <w:t>(</w:t>
+      </w:r>
+      <w:proofErr w:type="gramEnd"/>
+      <w:r>
+        <w:t>)</w:t>
       </w:r>
     </w:p>
     <w:p>
@@ -18432,46 +18719,32 @@
     </w:p>
     <w:p>
       <w:pPr>
-        <w:rPr>
-          <w:sz w:val="24"/>
-          <w:szCs w:val="24"/>
-          <w:u w:val="single"/>
-          <w:lang w:val="en-US"/>
-        </w:rPr>
-      </w:pPr>
-      <w:r>
-        <w:rPr>
-          <w:sz w:val="24"/>
-          <w:szCs w:val="24"/>
-          <w:u w:val="single"/>
+        <w:pStyle w:val="3"/>
+        <w:rPr>
+          <w:lang w:val="en-US"/>
+        </w:rPr>
+      </w:pPr>
+      <w:proofErr w:type="gramStart"/>
+      <w:r>
+        <w:rPr>
+          <w:highlight w:val="green"/>
           <w:lang w:val="en-US"/>
         </w:rPr>
         <w:t>s</w:t>
       </w:r>
       <w:r>
         <w:rPr>
-          <w:sz w:val="24"/>
-          <w:szCs w:val="24"/>
-          <w:u w:val="single"/>
-        </w:rPr>
-        <w:t>et</w:t>
-      </w:r>
-      <w:r>
-        <w:rPr>
-          <w:sz w:val="24"/>
-          <w:szCs w:val="24"/>
-          <w:u w:val="single"/>
-          <w:lang w:val="en-US"/>
-        </w:rPr>
-        <w:t>Rank</w:t>
-      </w:r>
-      <w:r>
-        <w:rPr>
-          <w:sz w:val="24"/>
-          <w:szCs w:val="24"/>
-          <w:u w:val="single"/>
-        </w:rPr>
-        <w:t>()</w:t>
+          <w:highlight w:val="green"/>
+          <w:lang w:val="en-US"/>
+        </w:rPr>
+        <w:t>etRank</w:t>
+      </w:r>
+      <w:r>
+        <w:t>(</w:t>
+      </w:r>
+      <w:proofErr w:type="gramEnd"/>
+      <w:r>
+        <w:t>)</w:t>
       </w:r>
     </w:p>
     <w:p>
@@ -18616,7 +18889,6 @@
       <w:pPr>
         <w:rPr>
           <w:i/>
-          <w:rtl/>
           <w:lang w:val="en-US"/>
         </w:rPr>
       </w:pPr>
@@ -18661,36 +18933,22 @@
     </w:p>
     <w:p>
       <w:pPr>
-        <w:rPr>
-          <w:sz w:val="24"/>
-          <w:szCs w:val="24"/>
-          <w:u w:val="single"/>
-        </w:rPr>
-      </w:pPr>
-      <w:r>
-        <w:rPr>
-          <w:sz w:val="24"/>
-          <w:szCs w:val="24"/>
-          <w:u w:val="single"/>
-        </w:rPr>
-        <w:t>get</w:t>
-      </w:r>
-      <w:r>
-        <w:rPr>
-          <w:sz w:val="24"/>
-          <w:szCs w:val="24"/>
-          <w:u w:val="single"/>
-          <w:lang w:val="en-US"/>
-        </w:rPr>
-        <w:t>Size</w:t>
-      </w:r>
-      <w:r>
-        <w:rPr>
-          <w:sz w:val="24"/>
-          <w:szCs w:val="24"/>
-          <w:u w:val="single"/>
-        </w:rPr>
-        <w:t>()</w:t>
+        <w:pStyle w:val="3"/>
+      </w:pPr>
+      <w:proofErr w:type="gramStart"/>
+      <w:r>
+        <w:rPr>
+          <w:highlight w:val="green"/>
+          <w:lang w:val="en-US"/>
+        </w:rPr>
+        <w:t>getSize</w:t>
+      </w:r>
+      <w:r>
+        <w:t>(</w:t>
+      </w:r>
+      <w:proofErr w:type="gramEnd"/>
+      <w:r>
+        <w:t>)</w:t>
       </w:r>
     </w:p>
     <w:p>
@@ -18832,30 +19090,24 @@
     </w:p>
     <w:p>
       <w:pPr>
-        <w:rPr>
-          <w:sz w:val="24"/>
-          <w:szCs w:val="24"/>
-          <w:u w:val="single"/>
-        </w:rPr>
+        <w:pStyle w:val="3"/>
       </w:pPr>
       <w:proofErr w:type="spellStart"/>
-      <w:r>
-        <w:rPr>
-          <w:sz w:val="24"/>
-          <w:szCs w:val="24"/>
-          <w:u w:val="single"/>
+      <w:proofErr w:type="gramStart"/>
+      <w:r>
+        <w:rPr>
+          <w:highlight w:val="green"/>
           <w:lang w:val="en-US"/>
         </w:rPr>
         <w:t>setSize</w:t>
       </w:r>
       <w:proofErr w:type="spellEnd"/>
       <w:r>
-        <w:rPr>
-          <w:sz w:val="24"/>
-          <w:szCs w:val="24"/>
-          <w:u w:val="single"/>
-        </w:rPr>
-        <w:t>()</w:t>
+        <w:t>(</w:t>
+      </w:r>
+      <w:proofErr w:type="gramEnd"/>
+      <w:r>
+        <w:t>)</w:t>
       </w:r>
     </w:p>
     <w:p>

</xml_diff>

<commit_message>
added findSuccessoe, findPredecessor, all rotations, promote, demote
</commit_message>
<xml_diff>
--- a/Documentation.docx
+++ b/Documentation.docx
@@ -477,6 +477,7 @@
       <w:pPr>
         <w:pStyle w:val="3"/>
       </w:pPr>
+      <w:proofErr w:type="gramStart"/>
       <w:r>
         <w:rPr>
           <w:highlight w:val="green"/>
@@ -485,7 +486,11 @@
         <w:t>empty</w:t>
       </w:r>
       <w:r>
-        <w:t>()</w:t>
+        <w:t>(</w:t>
+      </w:r>
+      <w:proofErr w:type="gramEnd"/>
+      <w:r>
+        <w:t>)</w:t>
       </w:r>
     </w:p>
     <w:p>
@@ -675,6 +680,7 @@
         </w:rPr>
       </w:pPr>
       <w:proofErr w:type="spellStart"/>
+      <w:proofErr w:type="gramStart"/>
       <w:r>
         <w:rPr>
           <w:highlight w:val="green"/>
@@ -684,7 +690,11 @@
       </w:r>
       <w:proofErr w:type="spellEnd"/>
       <w:r>
-        <w:t>(int k</w:t>
+        <w:t>(</w:t>
+      </w:r>
+      <w:proofErr w:type="gramEnd"/>
+      <w:r>
+        <w:t>int k</w:t>
       </w:r>
       <w:r>
         <w:rPr>
@@ -1107,6 +1117,7 @@
           <w:rtl/>
         </w:rPr>
       </w:pPr>
+      <w:proofErr w:type="gramStart"/>
       <w:r>
         <w:rPr>
           <w:highlight w:val="green"/>
@@ -1115,7 +1126,11 @@
         <w:t>search</w:t>
       </w:r>
       <w:r>
-        <w:t>(int k)</w:t>
+        <w:t>(</w:t>
+      </w:r>
+      <w:proofErr w:type="gramEnd"/>
+      <w:r>
+        <w:t>int k)</w:t>
       </w:r>
     </w:p>
     <w:p>
@@ -1380,6 +1395,7 @@
       <w:pPr>
         <w:pStyle w:val="3"/>
       </w:pPr>
+      <w:proofErr w:type="gramStart"/>
       <w:r>
         <w:rPr>
           <w:highlight w:val="green"/>
@@ -1389,7 +1405,11 @@
         <w:t>insert</w:t>
       </w:r>
       <w:r>
-        <w:t>(int k, String s)</w:t>
+        <w:t>(</w:t>
+      </w:r>
+      <w:proofErr w:type="gramEnd"/>
+      <w:r>
+        <w:t>int k, String s)</w:t>
       </w:r>
     </w:p>
     <w:p>
@@ -3538,8 +3558,13 @@
       <w:pPr>
         <w:pStyle w:val="3"/>
       </w:pPr>
-      <w:r>
-        <w:t>delete(int k)</w:t>
+      <w:proofErr w:type="gramStart"/>
+      <w:r>
+        <w:t>delete(</w:t>
+      </w:r>
+      <w:proofErr w:type="gramEnd"/>
+      <w:r>
+        <w:t>int k)</w:t>
       </w:r>
     </w:p>
     <w:p>
@@ -4929,6 +4954,7 @@
         </w:rPr>
       </w:pPr>
       <w:proofErr w:type="spellStart"/>
+      <w:proofErr w:type="gramStart"/>
       <w:r>
         <w:rPr>
           <w:lang w:val="en-US"/>
@@ -4943,6 +4969,7 @@
         <w:t>(</w:t>
       </w:r>
       <w:proofErr w:type="spellStart"/>
+      <w:proofErr w:type="gramEnd"/>
       <w:r>
         <w:t>IAVLNode</w:t>
       </w:r>
@@ -5285,6 +5312,7 @@
         </w:rPr>
       </w:pPr>
       <w:proofErr w:type="spellStart"/>
+      <w:proofErr w:type="gramStart"/>
       <w:r>
         <w:rPr>
           <w:lang w:val="en-US"/>
@@ -5312,6 +5340,7 @@
         <w:t>(</w:t>
       </w:r>
       <w:proofErr w:type="spellStart"/>
+      <w:proofErr w:type="gramEnd"/>
       <w:r>
         <w:t>IAVLNode</w:t>
       </w:r>
@@ -5706,6 +5735,7 @@
         </w:rPr>
       </w:pPr>
       <w:proofErr w:type="spellStart"/>
+      <w:proofErr w:type="gramStart"/>
       <w:r>
         <w:rPr>
           <w:lang w:val="en-US"/>
@@ -5726,6 +5756,7 @@
         <w:t>(</w:t>
       </w:r>
       <w:proofErr w:type="spellStart"/>
+      <w:proofErr w:type="gramEnd"/>
       <w:r>
         <w:t>IAVLNode</w:t>
       </w:r>
@@ -6733,6 +6764,7 @@
           <w:lang w:val="en-US"/>
         </w:rPr>
       </w:pPr>
+      <w:proofErr w:type="gramStart"/>
       <w:r>
         <w:t>rebalance</w:t>
       </w:r>
@@ -6743,6 +6775,7 @@
         <w:t>(</w:t>
       </w:r>
       <w:proofErr w:type="spellStart"/>
+      <w:proofErr w:type="gramEnd"/>
       <w:r>
         <w:t>IAVLNode</w:t>
       </w:r>
@@ -7483,6 +7516,7 @@
         </w:rPr>
         <w:t xml:space="preserve"> </w:t>
       </w:r>
+      <w:proofErr w:type="gramStart"/>
       <w:r>
         <w:t>rotate</w:t>
       </w:r>
@@ -7496,7 +7530,14 @@
         <w:rPr>
           <w:lang w:val="en-US"/>
         </w:rPr>
-        <w:t>(x</w:t>
+        <w:t>(</w:t>
+      </w:r>
+      <w:proofErr w:type="gramEnd"/>
+      <w:r>
+        <w:rPr>
+          <w:lang w:val="en-US"/>
+        </w:rPr>
+        <w:t>x</w:t>
       </w:r>
       <w:r>
         <w:rPr>
@@ -7661,6 +7702,7 @@
         </w:rPr>
       </w:pPr>
       <w:proofErr w:type="spellStart"/>
+      <w:proofErr w:type="gramStart"/>
       <w:r>
         <w:t>doubleRotate</w:t>
       </w:r>
@@ -7671,6 +7713,7 @@
         </w:rPr>
         <w:t>Right(</w:t>
       </w:r>
+      <w:proofErr w:type="gramEnd"/>
       <w:r>
         <w:rPr>
           <w:lang w:val="en-US"/>
@@ -7919,6 +7962,7 @@
         </w:rPr>
         <w:t xml:space="preserve"> </w:t>
       </w:r>
+      <w:proofErr w:type="gramStart"/>
       <w:r>
         <w:t>rotate</w:t>
       </w:r>
@@ -7932,7 +7976,14 @@
         <w:rPr>
           <w:lang w:val="en-US"/>
         </w:rPr>
-        <w:t>t(x, y)</w:t>
+        <w:t>t(</w:t>
+      </w:r>
+      <w:proofErr w:type="gramEnd"/>
+      <w:r>
+        <w:rPr>
+          <w:lang w:val="en-US"/>
+        </w:rPr>
+        <w:t>x, y)</w:t>
       </w:r>
       <w:r>
         <w:rPr>
@@ -8085,6 +8136,7 @@
         <w:t xml:space="preserve"> </w:t>
       </w:r>
       <w:proofErr w:type="spellStart"/>
+      <w:proofErr w:type="gramStart"/>
       <w:r>
         <w:t>doubleRotate</w:t>
       </w:r>
@@ -8099,7 +8151,14 @@
         <w:rPr>
           <w:lang w:val="en-US"/>
         </w:rPr>
-        <w:t>(x,</w:t>
+        <w:t>(</w:t>
+      </w:r>
+      <w:proofErr w:type="gramEnd"/>
+      <w:r>
+        <w:rPr>
+          <w:lang w:val="en-US"/>
+        </w:rPr>
+        <w:t>x,</w:t>
       </w:r>
       <w:r>
         <w:rPr>
@@ -8362,6 +8421,7 @@
         <w:t xml:space="preserve"> </w:t>
       </w:r>
       <w:proofErr w:type="spellStart"/>
+      <w:proofErr w:type="gramStart"/>
       <w:r>
         <w:rPr>
           <w:lang w:val="en-US"/>
@@ -8373,7 +8433,14 @@
         <w:rPr>
           <w:lang w:val="en-US"/>
         </w:rPr>
-        <w:t>(x, y) + demote(x) + promote(y)</w:t>
+        <w:t>(</w:t>
+      </w:r>
+      <w:proofErr w:type="gramEnd"/>
+      <w:r>
+        <w:rPr>
+          <w:lang w:val="en-US"/>
+        </w:rPr>
+        <w:t>x, y) + demote(x) + promote(y)</w:t>
       </w:r>
       <w:r>
         <w:rPr>
@@ -8518,6 +8585,7 @@
         <w:t xml:space="preserve"> </w:t>
       </w:r>
       <w:proofErr w:type="spellStart"/>
+      <w:proofErr w:type="gramStart"/>
       <w:r>
         <w:rPr>
           <w:lang w:val="en-US"/>
@@ -8529,7 +8597,14 @@
         <w:rPr>
           <w:lang w:val="en-US"/>
         </w:rPr>
-        <w:t>(x, y) + demote(x) +</w:t>
+        <w:t>(</w:t>
+      </w:r>
+      <w:proofErr w:type="gramEnd"/>
+      <w:r>
+        <w:rPr>
+          <w:lang w:val="en-US"/>
+        </w:rPr>
+        <w:t>x, y) + demote(x) +</w:t>
       </w:r>
       <w:r>
         <w:rPr>
@@ -8772,7 +8847,14 @@
         <w:rPr>
           <w:lang w:val="en-US"/>
         </w:rPr>
-        <w:t>(y))</w:t>
+        <w:t>(y</w:t>
+      </w:r>
+      <w:proofErr w:type="gramStart"/>
+      <w:r>
+        <w:rPr>
+          <w:lang w:val="en-US"/>
+        </w:rPr>
+        <w:t>))</w:t>
       </w:r>
       <w:r>
         <w:rPr>
@@ -8802,6 +8884,7 @@
         <w:t>otateLeft</w:t>
       </w:r>
       <w:proofErr w:type="spellEnd"/>
+      <w:proofErr w:type="gramEnd"/>
       <w:r>
         <w:rPr>
           <w:lang w:val="en-US"/>
@@ -9021,6 +9104,7 @@
         <w:t xml:space="preserve"> </w:t>
       </w:r>
       <w:proofErr w:type="spellStart"/>
+      <w:proofErr w:type="gramStart"/>
       <w:r>
         <w:rPr>
           <w:lang w:val="en-US"/>
@@ -9038,7 +9122,14 @@
         <w:rPr>
           <w:lang w:val="en-US"/>
         </w:rPr>
-        <w:t>(x, y) + demote(x) + promote(y)</w:t>
+        <w:t>(</w:t>
+      </w:r>
+      <w:proofErr w:type="gramEnd"/>
+      <w:r>
+        <w:rPr>
+          <w:lang w:val="en-US"/>
+        </w:rPr>
+        <w:t>x, y) + demote(x) + promote(y)</w:t>
       </w:r>
       <w:r>
         <w:rPr>
@@ -9182,6 +9273,7 @@
         <w:t xml:space="preserve"> </w:t>
       </w:r>
       <w:proofErr w:type="spellStart"/>
+      <w:proofErr w:type="gramStart"/>
       <w:r>
         <w:rPr>
           <w:lang w:val="en-US"/>
@@ -9206,7 +9298,14 @@
         <w:rPr>
           <w:lang w:val="en-US"/>
         </w:rPr>
-        <w:t>(x, y) + demote(x) + demote(x)</w:t>
+        <w:t>(</w:t>
+      </w:r>
+      <w:proofErr w:type="gramEnd"/>
+      <w:r>
+        <w:rPr>
+          <w:lang w:val="en-US"/>
+        </w:rPr>
+        <w:t>x, y) + demote(x) + demote(x)</w:t>
       </w:r>
       <w:r>
         <w:rPr>
@@ -9440,7 +9539,14 @@
         <w:rPr>
           <w:lang w:val="en-US"/>
         </w:rPr>
-        <w:t>(y))</w:t>
+        <w:t>(y</w:t>
+      </w:r>
+      <w:proofErr w:type="gramStart"/>
+      <w:r>
+        <w:rPr>
+          <w:lang w:val="en-US"/>
+        </w:rPr>
+        <w:t>))</w:t>
       </w:r>
       <w:r>
         <w:rPr>
@@ -9470,6 +9576,7 @@
         <w:t>Right</w:t>
       </w:r>
       <w:proofErr w:type="spellEnd"/>
+      <w:proofErr w:type="gramEnd"/>
       <w:r>
         <w:rPr>
           <w:lang w:val="en-US"/>
@@ -9637,7 +9744,11 @@
           <w:lang w:val="en-US"/>
         </w:rPr>
       </w:pPr>
-      <w:r>
+      <w:proofErr w:type="gramStart"/>
+      <w:r>
+        <w:rPr>
+          <w:highlight w:val="green"/>
+        </w:rPr>
         <w:t>promote</w:t>
       </w:r>
       <w:r>
@@ -9647,6 +9758,7 @@
         <w:t>(</w:t>
       </w:r>
       <w:proofErr w:type="spellStart"/>
+      <w:proofErr w:type="gramEnd"/>
       <w:r>
         <w:t>IAVLNode</w:t>
       </w:r>
@@ -9854,13 +9966,18 @@
           <w:lang w:val="en-US"/>
         </w:rPr>
       </w:pPr>
-      <w:r>
-        <w:rPr>
+      <w:proofErr w:type="gramStart"/>
+      <w:r>
+        <w:rPr>
+          <w:highlight w:val="green"/>
           <w:lang w:val="en-US"/>
         </w:rPr>
         <w:t>de</w:t>
       </w:r>
       <w:r>
+        <w:rPr>
+          <w:highlight w:val="green"/>
+        </w:rPr>
         <w:t>mote</w:t>
       </w:r>
       <w:r>
@@ -9870,6 +9987,7 @@
         <w:t>(</w:t>
       </w:r>
       <w:proofErr w:type="spellStart"/>
+      <w:proofErr w:type="gramEnd"/>
       <w:r>
         <w:t>IAVLNode</w:t>
       </w:r>
@@ -9954,21 +10072,7 @@
           <w:rtl/>
           <w:lang w:val="en-US"/>
         </w:rPr>
-        <w:t xml:space="preserve"> את ה-</w:t>
-      </w:r>
-      <w:r>
-        <w:rPr>
-          <w:lang w:val="en-US"/>
-        </w:rPr>
-        <w:t>rank</w:t>
-      </w:r>
-      <w:r>
-        <w:rPr>
-          <w:rFonts w:hint="cs"/>
-          <w:rtl/>
-          <w:lang w:val="en-US"/>
-        </w:rPr>
-        <w:t xml:space="preserve"> של הצומת שקיבלה ב-1</w:t>
+        <w:t xml:space="preserve"> את ה של הצומת שקיבלה ב-1</w:t>
       </w:r>
     </w:p>
     <w:p>
@@ -10011,7 +10115,15 @@
           <w:rtl/>
           <w:lang w:val="en-US"/>
         </w:rPr>
-        <w:t xml:space="preserve"> את ה-</w:t>
+        <w:t xml:space="preserve"> את </w:t>
+      </w:r>
+      <w:r>
+        <w:rPr>
+          <w:rFonts w:hint="cs"/>
+          <w:rtl/>
+          <w:lang w:val="en-US"/>
+        </w:rPr>
+        <w:t>ה-</w:t>
       </w:r>
       <w:r>
         <w:rPr>
@@ -10071,11 +10183,17 @@
           <w:lang w:val="en-US"/>
         </w:rPr>
       </w:pPr>
-      <w:r>
+      <w:proofErr w:type="gramStart"/>
+      <w:r>
+        <w:rPr>
+          <w:highlight w:val="green"/>
+          <w:lang w:val="en-US"/>
+        </w:rPr>
         <w:t>rotate</w:t>
       </w:r>
       <w:r>
         <w:rPr>
+          <w:highlight w:val="green"/>
           <w:lang w:val="en-US"/>
         </w:rPr>
         <w:t>Right</w:t>
@@ -10087,6 +10205,7 @@
         <w:t>(</w:t>
       </w:r>
       <w:proofErr w:type="spellStart"/>
+      <w:proofErr w:type="gramEnd"/>
       <w:r>
         <w:t>IAVLNode</w:t>
       </w:r>
@@ -10253,6 +10372,67 @@
           <w:lang w:val="en-US"/>
         </w:rPr>
         <w:t xml:space="preserve">. </w:t>
+      </w:r>
+    </w:p>
+    <w:p>
+      <w:pPr>
+        <w:pStyle w:val="a6"/>
+        <w:numPr>
+          <w:ilvl w:val="0"/>
+          <w:numId w:val="15"/>
+        </w:numPr>
+        <w:rPr>
+          <w:lang w:val="en-US"/>
+        </w:rPr>
+      </w:pPr>
+      <w:r>
+        <w:rPr>
+          <w:rFonts w:hint="cs"/>
+          <w:rtl/>
+          <w:lang w:val="en-US"/>
+        </w:rPr>
+        <w:t xml:space="preserve">אם </w:t>
+      </w:r>
+      <w:r>
+        <w:rPr>
+          <w:lang w:val="en-US"/>
+        </w:rPr>
+        <w:t>x</w:t>
+      </w:r>
+      <w:r>
+        <w:rPr>
+          <w:rFonts w:hint="cs"/>
+          <w:rtl/>
+          <w:lang w:val="en-US"/>
+        </w:rPr>
+        <w:t xml:space="preserve"> מצביע לאותה צומת כמו ה-</w:t>
+      </w:r>
+      <w:r>
+        <w:rPr>
+          <w:lang w:val="en-US"/>
+        </w:rPr>
+        <w:t>root</w:t>
+      </w:r>
+      <w:r>
+        <w:rPr>
+          <w:rFonts w:hint="cs"/>
+          <w:lang w:val="en-US"/>
+        </w:rPr>
+        <w:t xml:space="preserve"> </w:t>
+      </w:r>
+      <w:r>
+        <w:rPr>
+          <w:rFonts w:hint="cs"/>
+          <w:rtl/>
+          <w:lang w:val="en-US"/>
+        </w:rPr>
+        <w:t xml:space="preserve"> (שורש העץ)- נעדכן את השורש של העץ להצביע ל-</w:t>
+      </w:r>
+      <w:r>
+        <w:rPr>
+          <w:lang w:val="en-US"/>
+        </w:rPr>
+        <w:t>y</w:t>
       </w:r>
     </w:p>
     <w:p>
@@ -10437,67 +10617,6 @@
           <w:lang w:val="en-US"/>
         </w:rPr>
         <w:t>(x) = y</w:t>
-      </w:r>
-    </w:p>
-    <w:p>
-      <w:pPr>
-        <w:pStyle w:val="a6"/>
-        <w:numPr>
-          <w:ilvl w:val="0"/>
-          <w:numId w:val="15"/>
-        </w:numPr>
-        <w:rPr>
-          <w:lang w:val="en-US"/>
-        </w:rPr>
-      </w:pPr>
-      <w:r>
-        <w:rPr>
-          <w:rFonts w:hint="cs"/>
-          <w:rtl/>
-          <w:lang w:val="en-US"/>
-        </w:rPr>
-        <w:t xml:space="preserve">אם </w:t>
-      </w:r>
-      <w:r>
-        <w:rPr>
-          <w:lang w:val="en-US"/>
-        </w:rPr>
-        <w:t>x</w:t>
-      </w:r>
-      <w:r>
-        <w:rPr>
-          <w:rFonts w:hint="cs"/>
-          <w:rtl/>
-          <w:lang w:val="en-US"/>
-        </w:rPr>
-        <w:t xml:space="preserve"> מצביע לאותה צומת כמו ה-</w:t>
-      </w:r>
-      <w:r>
-        <w:rPr>
-          <w:lang w:val="en-US"/>
-        </w:rPr>
-        <w:t>root</w:t>
-      </w:r>
-      <w:r>
-        <w:rPr>
-          <w:rFonts w:hint="cs"/>
-          <w:lang w:val="en-US"/>
-        </w:rPr>
-        <w:t xml:space="preserve"> </w:t>
-      </w:r>
-      <w:r>
-        <w:rPr>
-          <w:rFonts w:hint="cs"/>
-          <w:rtl/>
-          <w:lang w:val="en-US"/>
-        </w:rPr>
-        <w:t xml:space="preserve"> (שורש העץ)- נעדכן את השורש של העץ להצביע ל-</w:t>
-      </w:r>
-      <w:r>
-        <w:rPr>
-          <w:lang w:val="en-US"/>
-        </w:rPr>
-        <w:t>y</w:t>
       </w:r>
     </w:p>
     <w:p>
@@ -10580,16 +10699,22 @@
           <w:lang w:val="en-US"/>
         </w:rPr>
       </w:pPr>
-      <w:r>
-        <w:t>rotate</w:t>
-      </w:r>
-      <w:r>
-        <w:rPr>
-          <w:lang w:val="en-US"/>
-        </w:rPr>
-        <w:t>Left(</w:t>
+      <w:proofErr w:type="gramStart"/>
+      <w:r>
+        <w:rPr>
+          <w:highlight w:val="green"/>
+          <w:lang w:val="en-US"/>
+        </w:rPr>
+        <w:t>rotateLeft</w:t>
+      </w:r>
+      <w:r>
+        <w:rPr>
+          <w:lang w:val="en-US"/>
+        </w:rPr>
+        <w:t>(</w:t>
       </w:r>
       <w:proofErr w:type="spellStart"/>
+      <w:proofErr w:type="gramEnd"/>
       <w:r>
         <w:t>IAVLNode</w:t>
       </w:r>
@@ -10733,6 +10858,67 @@
           <w:lang w:val="en-US"/>
         </w:rPr>
         <w:t xml:space="preserve"> בין השורש אליו הוא 0. </w:t>
+      </w:r>
+    </w:p>
+    <w:p>
+      <w:pPr>
+        <w:pStyle w:val="a6"/>
+        <w:numPr>
+          <w:ilvl w:val="0"/>
+          <w:numId w:val="15"/>
+        </w:numPr>
+        <w:rPr>
+          <w:lang w:val="en-US"/>
+        </w:rPr>
+      </w:pPr>
+      <w:r>
+        <w:rPr>
+          <w:rFonts w:hint="cs"/>
+          <w:rtl/>
+          <w:lang w:val="en-US"/>
+        </w:rPr>
+        <w:t xml:space="preserve">אם </w:t>
+      </w:r>
+      <w:r>
+        <w:rPr>
+          <w:lang w:val="en-US"/>
+        </w:rPr>
+        <w:t>x</w:t>
+      </w:r>
+      <w:r>
+        <w:rPr>
+          <w:rFonts w:hint="cs"/>
+          <w:rtl/>
+          <w:lang w:val="en-US"/>
+        </w:rPr>
+        <w:t xml:space="preserve"> מצביע לאותה צומת כמו ה-</w:t>
+      </w:r>
+      <w:r>
+        <w:rPr>
+          <w:lang w:val="en-US"/>
+        </w:rPr>
+        <w:t>root</w:t>
+      </w:r>
+      <w:r>
+        <w:rPr>
+          <w:rFonts w:hint="cs"/>
+          <w:lang w:val="en-US"/>
+        </w:rPr>
+        <w:t xml:space="preserve"> </w:t>
+      </w:r>
+      <w:r>
+        <w:rPr>
+          <w:rFonts w:hint="cs"/>
+          <w:rtl/>
+          <w:lang w:val="en-US"/>
+        </w:rPr>
+        <w:t xml:space="preserve"> (שורש העץ)- נעדכן את השורש של העץ להצביע ל-</w:t>
+      </w:r>
+      <w:r>
+        <w:rPr>
+          <w:lang w:val="en-US"/>
+        </w:rPr>
+        <w:t>y</w:t>
       </w:r>
     </w:p>
     <w:p>
@@ -10910,69 +11096,6 @@
           <w:lang w:val="en-US"/>
         </w:rPr>
         <w:t>(x) = y</w:t>
-      </w:r>
-    </w:p>
-    <w:p>
-      <w:pPr>
-        <w:pStyle w:val="a6"/>
-        <w:numPr>
-          <w:ilvl w:val="0"/>
-          <w:numId w:val="15"/>
-        </w:numPr>
-        <w:rPr>
-          <w:rFonts w:hint="cs"/>
-          <w:rtl/>
-          <w:lang w:val="en-US"/>
-        </w:rPr>
-      </w:pPr>
-      <w:r>
-        <w:rPr>
-          <w:rFonts w:hint="cs"/>
-          <w:rtl/>
-          <w:lang w:val="en-US"/>
-        </w:rPr>
-        <w:t xml:space="preserve">אם </w:t>
-      </w:r>
-      <w:r>
-        <w:rPr>
-          <w:lang w:val="en-US"/>
-        </w:rPr>
-        <w:t>x</w:t>
-      </w:r>
-      <w:r>
-        <w:rPr>
-          <w:rFonts w:hint="cs"/>
-          <w:rtl/>
-          <w:lang w:val="en-US"/>
-        </w:rPr>
-        <w:t xml:space="preserve"> מצביע לאותה צומת כמו ה-</w:t>
-      </w:r>
-      <w:r>
-        <w:rPr>
-          <w:lang w:val="en-US"/>
-        </w:rPr>
-        <w:t>root</w:t>
-      </w:r>
-      <w:r>
-        <w:rPr>
-          <w:rFonts w:hint="cs"/>
-          <w:lang w:val="en-US"/>
-        </w:rPr>
-        <w:t xml:space="preserve"> </w:t>
-      </w:r>
-      <w:r>
-        <w:rPr>
-          <w:rFonts w:hint="cs"/>
-          <w:rtl/>
-          <w:lang w:val="en-US"/>
-        </w:rPr>
-        <w:t xml:space="preserve"> (שורש העץ)- נעדכן את השורש של העץ להצביע ל-</w:t>
-      </w:r>
-      <w:r>
-        <w:rPr>
-          <w:lang w:val="en-US"/>
-        </w:rPr>
-        <w:t>y</w:t>
       </w:r>
     </w:p>
     <w:p>
@@ -11055,12 +11178,18 @@
         </w:rPr>
       </w:pPr>
       <w:proofErr w:type="spellStart"/>
-      <w:r>
+      <w:proofErr w:type="gramStart"/>
+      <w:r>
+        <w:rPr>
+          <w:highlight w:val="green"/>
+          <w:lang w:val="en-US"/>
+        </w:rPr>
         <w:t>doubleRotate</w:t>
       </w:r>
       <w:proofErr w:type="spellEnd"/>
       <w:r>
         <w:rPr>
+          <w:highlight w:val="green"/>
           <w:lang w:val="en-US"/>
         </w:rPr>
         <w:t>Right</w:t>
@@ -11072,6 +11201,7 @@
         <w:t>(</w:t>
       </w:r>
       <w:proofErr w:type="spellStart"/>
+      <w:proofErr w:type="gramEnd"/>
       <w:r>
         <w:t>IAVLNode</w:t>
       </w:r>
@@ -11257,6 +11387,67 @@
           <w:lang w:val="en-US"/>
         </w:rPr>
         <w:t>.</w:t>
+      </w:r>
+    </w:p>
+    <w:p>
+      <w:pPr>
+        <w:pStyle w:val="a6"/>
+        <w:numPr>
+          <w:ilvl w:val="0"/>
+          <w:numId w:val="15"/>
+        </w:numPr>
+        <w:rPr>
+          <w:lang w:val="en-US"/>
+        </w:rPr>
+      </w:pPr>
+      <w:r>
+        <w:rPr>
+          <w:rFonts w:hint="cs"/>
+          <w:rtl/>
+          <w:lang w:val="en-US"/>
+        </w:rPr>
+        <w:t xml:space="preserve">אם </w:t>
+      </w:r>
+      <w:r>
+        <w:rPr>
+          <w:lang w:val="en-US"/>
+        </w:rPr>
+        <w:t>x</w:t>
+      </w:r>
+      <w:r>
+        <w:rPr>
+          <w:rFonts w:hint="cs"/>
+          <w:rtl/>
+          <w:lang w:val="en-US"/>
+        </w:rPr>
+        <w:t xml:space="preserve"> מצביע לאותה צומת כמו ה-</w:t>
+      </w:r>
+      <w:r>
+        <w:rPr>
+          <w:lang w:val="en-US"/>
+        </w:rPr>
+        <w:t>root</w:t>
+      </w:r>
+      <w:r>
+        <w:rPr>
+          <w:rFonts w:hint="cs"/>
+          <w:lang w:val="en-US"/>
+        </w:rPr>
+        <w:t xml:space="preserve"> </w:t>
+      </w:r>
+      <w:r>
+        <w:rPr>
+          <w:rFonts w:hint="cs"/>
+          <w:rtl/>
+          <w:lang w:val="en-US"/>
+        </w:rPr>
+        <w:t xml:space="preserve"> (שורש העץ)- נעדכן את השורש של העץ להצביע ל-</w:t>
+      </w:r>
+      <w:r>
+        <w:rPr>
+          <w:lang w:val="en-US"/>
+        </w:rPr>
+        <w:t>z</w:t>
       </w:r>
     </w:p>
     <w:p>
@@ -11328,67 +11519,6 @@
           <w:lang w:val="en-US"/>
         </w:rPr>
         <w:t>(x, z)</w:t>
-      </w:r>
-    </w:p>
-    <w:p>
-      <w:pPr>
-        <w:pStyle w:val="a6"/>
-        <w:numPr>
-          <w:ilvl w:val="0"/>
-          <w:numId w:val="15"/>
-        </w:numPr>
-        <w:rPr>
-          <w:lang w:val="en-US"/>
-        </w:rPr>
-      </w:pPr>
-      <w:r>
-        <w:rPr>
-          <w:rFonts w:hint="cs"/>
-          <w:rtl/>
-          <w:lang w:val="en-US"/>
-        </w:rPr>
-        <w:t xml:space="preserve">אם </w:t>
-      </w:r>
-      <w:r>
-        <w:rPr>
-          <w:lang w:val="en-US"/>
-        </w:rPr>
-        <w:t>x</w:t>
-      </w:r>
-      <w:r>
-        <w:rPr>
-          <w:rFonts w:hint="cs"/>
-          <w:rtl/>
-          <w:lang w:val="en-US"/>
-        </w:rPr>
-        <w:t xml:space="preserve"> מצביע לאותה צומת כמו ה-</w:t>
-      </w:r>
-      <w:r>
-        <w:rPr>
-          <w:lang w:val="en-US"/>
-        </w:rPr>
-        <w:t>root</w:t>
-      </w:r>
-      <w:r>
-        <w:rPr>
-          <w:rFonts w:hint="cs"/>
-          <w:lang w:val="en-US"/>
-        </w:rPr>
-        <w:t xml:space="preserve"> </w:t>
-      </w:r>
-      <w:r>
-        <w:rPr>
-          <w:rFonts w:hint="cs"/>
-          <w:rtl/>
-          <w:lang w:val="en-US"/>
-        </w:rPr>
-        <w:t xml:space="preserve"> (שורש העץ)- נעדכן את השורש של העץ להצביע ל-</w:t>
-      </w:r>
-      <w:r>
-        <w:rPr>
-          <w:lang w:val="en-US"/>
-        </w:rPr>
-        <w:t>z</w:t>
       </w:r>
     </w:p>
     <w:p>
@@ -11480,17 +11610,30 @@
         </w:rPr>
       </w:pPr>
       <w:proofErr w:type="spellStart"/>
-      <w:r>
+      <w:proofErr w:type="gramStart"/>
+      <w:r>
+        <w:rPr>
+          <w:highlight w:val="green"/>
+          <w:lang w:val="en-US"/>
+        </w:rPr>
         <w:t>doubleRotate</w:t>
       </w:r>
       <w:proofErr w:type="spellEnd"/>
       <w:r>
         <w:rPr>
-          <w:lang w:val="en-US"/>
-        </w:rPr>
-        <w:t>Left(</w:t>
+          <w:highlight w:val="green"/>
+          <w:lang w:val="en-US"/>
+        </w:rPr>
+        <w:t>Left</w:t>
+      </w:r>
+      <w:r>
+        <w:rPr>
+          <w:lang w:val="en-US"/>
+        </w:rPr>
+        <w:t>(</w:t>
       </w:r>
       <w:proofErr w:type="spellStart"/>
+      <w:proofErr w:type="gramEnd"/>
       <w:r>
         <w:t>IAVLNode</w:t>
       </w:r>
@@ -11684,6 +11827,67 @@
           <w:lang w:val="en-US"/>
         </w:rPr>
         <w:t>.</w:t>
+      </w:r>
+    </w:p>
+    <w:p>
+      <w:pPr>
+        <w:pStyle w:val="a6"/>
+        <w:numPr>
+          <w:ilvl w:val="0"/>
+          <w:numId w:val="15"/>
+        </w:numPr>
+        <w:rPr>
+          <w:lang w:val="en-US"/>
+        </w:rPr>
+      </w:pPr>
+      <w:r>
+        <w:rPr>
+          <w:rFonts w:hint="cs"/>
+          <w:rtl/>
+          <w:lang w:val="en-US"/>
+        </w:rPr>
+        <w:t xml:space="preserve">אם </w:t>
+      </w:r>
+      <w:r>
+        <w:rPr>
+          <w:lang w:val="en-US"/>
+        </w:rPr>
+        <w:t>x</w:t>
+      </w:r>
+      <w:r>
+        <w:rPr>
+          <w:rFonts w:hint="cs"/>
+          <w:rtl/>
+          <w:lang w:val="en-US"/>
+        </w:rPr>
+        <w:t xml:space="preserve"> מצביע לאותה צומת כמו ה-</w:t>
+      </w:r>
+      <w:r>
+        <w:rPr>
+          <w:lang w:val="en-US"/>
+        </w:rPr>
+        <w:t>root</w:t>
+      </w:r>
+      <w:r>
+        <w:rPr>
+          <w:rFonts w:hint="cs"/>
+          <w:lang w:val="en-US"/>
+        </w:rPr>
+        <w:t xml:space="preserve"> </w:t>
+      </w:r>
+      <w:r>
+        <w:rPr>
+          <w:rFonts w:hint="cs"/>
+          <w:rtl/>
+          <w:lang w:val="en-US"/>
+        </w:rPr>
+        <w:t xml:space="preserve"> (שורש העץ)- נעדכן את השורש של העץ להצביע ל-</w:t>
+      </w:r>
+      <w:r>
+        <w:rPr>
+          <w:lang w:val="en-US"/>
+        </w:rPr>
+        <w:t>z</w:t>
       </w:r>
     </w:p>
     <w:p>
@@ -11755,67 +11959,6 @@
           <w:lang w:val="en-US"/>
         </w:rPr>
         <w:t>(x, z)</w:t>
-      </w:r>
-    </w:p>
-    <w:p>
-      <w:pPr>
-        <w:pStyle w:val="a6"/>
-        <w:numPr>
-          <w:ilvl w:val="0"/>
-          <w:numId w:val="15"/>
-        </w:numPr>
-        <w:rPr>
-          <w:lang w:val="en-US"/>
-        </w:rPr>
-      </w:pPr>
-      <w:r>
-        <w:rPr>
-          <w:rFonts w:hint="cs"/>
-          <w:rtl/>
-          <w:lang w:val="en-US"/>
-        </w:rPr>
-        <w:t xml:space="preserve">אם </w:t>
-      </w:r>
-      <w:r>
-        <w:rPr>
-          <w:lang w:val="en-US"/>
-        </w:rPr>
-        <w:t>x</w:t>
-      </w:r>
-      <w:r>
-        <w:rPr>
-          <w:rFonts w:hint="cs"/>
-          <w:rtl/>
-          <w:lang w:val="en-US"/>
-        </w:rPr>
-        <w:t xml:space="preserve"> מצביע לאותה צומת כמו ה-</w:t>
-      </w:r>
-      <w:r>
-        <w:rPr>
-          <w:lang w:val="en-US"/>
-        </w:rPr>
-        <w:t>root</w:t>
-      </w:r>
-      <w:r>
-        <w:rPr>
-          <w:rFonts w:hint="cs"/>
-          <w:lang w:val="en-US"/>
-        </w:rPr>
-        <w:t xml:space="preserve"> </w:t>
-      </w:r>
-      <w:r>
-        <w:rPr>
-          <w:rFonts w:hint="cs"/>
-          <w:rtl/>
-          <w:lang w:val="en-US"/>
-        </w:rPr>
-        <w:t xml:space="preserve"> (שורש העץ)- נעדכן את השורש של העץ להצביע ל-</w:t>
-      </w:r>
-      <w:r>
-        <w:rPr>
-          <w:lang w:val="en-US"/>
-        </w:rPr>
-        <w:t>z</w:t>
       </w:r>
     </w:p>
     <w:p>
@@ -11898,13 +12041,18 @@
         </w:rPr>
       </w:pPr>
       <w:proofErr w:type="spellStart"/>
-      <w:r>
-        <w:rPr>
+      <w:proofErr w:type="gramStart"/>
+      <w:r>
+        <w:rPr>
+          <w:highlight w:val="green"/>
           <w:lang w:val="en-US"/>
         </w:rPr>
         <w:t>findS</w:t>
       </w:r>
       <w:r>
+        <w:rPr>
+          <w:highlight w:val="green"/>
+        </w:rPr>
         <w:t>uccessor</w:t>
       </w:r>
       <w:proofErr w:type="spellEnd"/>
@@ -11915,6 +12063,7 @@
         <w:t>(</w:t>
       </w:r>
       <w:proofErr w:type="spellStart"/>
+      <w:proofErr w:type="gramEnd"/>
       <w:r>
         <w:t>IAVLNode</w:t>
       </w:r>
@@ -12034,28 +12183,6 @@
           <w:lang w:val="en-US"/>
         </w:rPr>
         <w:t>x</w:t>
-      </w:r>
-      <w:r>
-        <w:rPr>
-          <w:rFonts w:hint="cs"/>
-          <w:rtl/>
-          <w:lang w:val="en-US"/>
-        </w:rPr>
-        <w:t xml:space="preserve">. </w:t>
-      </w:r>
-      <w:r>
-        <w:rPr>
-          <w:rFonts w:hint="cs"/>
-          <w:rtl/>
-          <w:lang w:val="en-US"/>
-        </w:rPr>
-        <w:t xml:space="preserve">יוצרת מצביע </w:t>
-      </w:r>
-      <w:r>
-        <w:rPr>
-          <w:lang w:val="en-US"/>
-        </w:rPr>
-        <w:t>p</w:t>
       </w:r>
       <w:r>
         <w:rPr>
@@ -12162,49 +12289,81 @@
           <w:rtl/>
           <w:lang w:val="en-US"/>
         </w:rPr>
+        <w:t xml:space="preserve">יוצרת מצביע </w:t>
+      </w:r>
+      <w:proofErr w:type="spellStart"/>
+      <w:r>
+        <w:rPr>
+          <w:lang w:val="en-US"/>
+        </w:rPr>
+        <w:t>curr</w:t>
+      </w:r>
+      <w:proofErr w:type="spellEnd"/>
+      <w:r>
+        <w:rPr>
+          <w:rFonts w:hint="cs"/>
+          <w:lang w:val="en-US"/>
+        </w:rPr>
+        <w:t xml:space="preserve"> </w:t>
+      </w:r>
+      <w:r>
+        <w:rPr>
+          <w:rFonts w:hint="cs"/>
+          <w:rtl/>
+          <w:lang w:val="en-US"/>
+        </w:rPr>
+        <w:t xml:space="preserve"> שמצביע תחילה על </w:t>
+      </w:r>
+      <w:r>
+        <w:rPr>
+          <w:lang w:val="en-US"/>
+        </w:rPr>
+        <w:t>x</w:t>
+      </w:r>
+      <w:r>
+        <w:rPr>
+          <w:rFonts w:hint="cs"/>
+          <w:rtl/>
+          <w:lang w:val="en-US"/>
+        </w:rPr>
+        <w:t xml:space="preserve">. </w:t>
+      </w:r>
+    </w:p>
+    <w:p>
+      <w:pPr>
+        <w:pStyle w:val="a6"/>
+        <w:numPr>
+          <w:ilvl w:val="0"/>
+          <w:numId w:val="15"/>
+        </w:numPr>
+        <w:spacing w:before="0"/>
+        <w:rPr>
+          <w:lang w:val="en-US"/>
+        </w:rPr>
+      </w:pPr>
+      <w:r>
+        <w:rPr>
+          <w:rFonts w:hint="cs"/>
+          <w:rtl/>
+          <w:lang w:val="en-US"/>
+        </w:rPr>
         <w:t xml:space="preserve">אם </w:t>
       </w:r>
-      <w:proofErr w:type="spellStart"/>
-      <w:r>
-        <w:rPr>
-          <w:lang w:val="en-US"/>
-        </w:rPr>
-        <w:t>getRight</w:t>
-      </w:r>
-      <w:proofErr w:type="spellEnd"/>
-      <w:r>
-        <w:rPr>
-          <w:lang w:val="en-US"/>
-        </w:rPr>
-        <w:t>(x)</w:t>
-      </w:r>
-      <w:r>
-        <w:rPr>
-          <w:lang w:val="en-US"/>
-        </w:rPr>
-        <w:t xml:space="preserve"> !=</w:t>
-      </w:r>
-      <w:r>
-        <w:rPr>
-          <w:lang w:val="en-US"/>
-        </w:rPr>
-        <w:t xml:space="preserve"> </w:t>
-      </w:r>
-      <w:proofErr w:type="spellStart"/>
-      <w:r>
-        <w:rPr>
-          <w:lang w:val="en-US"/>
-        </w:rPr>
-        <w:t>virtualLeaf</w:t>
-      </w:r>
-      <w:proofErr w:type="spellEnd"/>
-      <w:r>
-        <w:rPr>
-          <w:rFonts w:hint="cs"/>
-          <w:rtl/>
-          <w:lang w:val="en-US"/>
-        </w:rPr>
-        <w:t xml:space="preserve"> אז:</w:t>
+      <w:r>
+        <w:rPr>
+          <w:rFonts w:hint="cs"/>
+          <w:rtl/>
+          <w:lang w:val="en-US"/>
+        </w:rPr>
+        <w:t xml:space="preserve">העלה הימני קיים </w:t>
+      </w:r>
+      <w:r>
+        <w:rPr>
+          <w:rFonts w:hint="cs"/>
+          <w:rtl/>
+          <w:lang w:val="en-US"/>
+        </w:rPr>
+        <w:t>אז:</w:t>
       </w:r>
     </w:p>
     <w:p>
@@ -12226,26 +12385,6 @@
         </w:rPr>
         <w:t xml:space="preserve">עושה צעד אחד ימינה בעץ </w:t>
       </w:r>
-      <w:r>
-        <w:rPr>
-          <w:lang w:val="en-US"/>
-        </w:rPr>
-        <w:t xml:space="preserve">p = </w:t>
-      </w:r>
-      <w:proofErr w:type="spellStart"/>
-      <w:r>
-        <w:rPr>
-          <w:lang w:val="en-US"/>
-        </w:rPr>
-        <w:t>getRight</w:t>
-      </w:r>
-      <w:proofErr w:type="spellEnd"/>
-      <w:r>
-        <w:rPr>
-          <w:lang w:val="en-US"/>
-        </w:rPr>
-        <w:t>(x)</w:t>
-      </w:r>
     </w:p>
     <w:p>
       <w:pPr>
@@ -12264,37 +12403,7 @@
           <w:rtl/>
           <w:lang w:val="en-US"/>
         </w:rPr>
-        <w:t>עושה לולאה של צעדים שמאלה בעץ כל עוד לא הגענו לעלה (</w:t>
-      </w:r>
-      <w:proofErr w:type="spellStart"/>
-      <w:r>
-        <w:rPr>
-          <w:lang w:val="en-US"/>
-        </w:rPr>
-        <w:t>getLeft</w:t>
-      </w:r>
-      <w:proofErr w:type="spellEnd"/>
-      <w:r>
-        <w:rPr>
-          <w:lang w:val="en-US"/>
-        </w:rPr>
-        <w:t xml:space="preserve">(p) != </w:t>
-      </w:r>
-      <w:proofErr w:type="spellStart"/>
-      <w:r>
-        <w:rPr>
-          <w:lang w:val="en-US"/>
-        </w:rPr>
-        <w:t>virtualLeaf</w:t>
-      </w:r>
-      <w:proofErr w:type="spellEnd"/>
-      <w:r>
-        <w:rPr>
-          <w:rFonts w:hint="cs"/>
-          <w:rtl/>
-          <w:lang w:val="en-US"/>
-        </w:rPr>
-        <w:t>).</w:t>
+        <w:t>עושה לולאה של צעדים שמאלה בעץ כל עוד לא הגענו לעלה.</w:t>
       </w:r>
     </w:p>
     <w:p>
@@ -12354,13 +12463,14 @@
           <w:rtl/>
           <w:lang w:val="en-US"/>
         </w:rPr>
+        <w:lastRenderedPageBreak/>
         <w:t xml:space="preserve">יוצרת מצביע נוסף </w:t>
       </w:r>
       <w:r>
         <w:rPr>
           <w:lang w:val="en-US"/>
         </w:rPr>
-        <w:t>q</w:t>
+        <w:t>parent</w:t>
       </w:r>
       <w:r>
         <w:rPr>
@@ -12390,7 +12500,6 @@
           <w:rtl/>
           <w:lang w:val="en-US"/>
         </w:rPr>
-        <w:lastRenderedPageBreak/>
         <w:t xml:space="preserve">מתחילה </w:t>
       </w:r>
       <w:r>
@@ -12399,45 +12508,39 @@
           <w:rtl/>
           <w:lang w:val="en-US"/>
         </w:rPr>
-        <w:t xml:space="preserve">לולאה- כל עוד הצומת היא בן ימני של ההורה (וההורה לא </w:t>
-      </w:r>
-      <w:r>
-        <w:rPr>
-          <w:lang w:val="en-US"/>
-        </w:rPr>
-        <w:t>null</w:t>
-      </w:r>
-      <w:r>
-        <w:rPr>
-          <w:rFonts w:hint="cs"/>
-          <w:rtl/>
-          <w:lang w:val="en-US"/>
-        </w:rPr>
-        <w:t xml:space="preserve">, לא הגענו לשורש) מקדמים את שני המצביעים צעד למעלה. כאשר הצומת היא בן שמאלי- מחזירים את ההורה. אם ההורה </w:t>
-      </w:r>
-      <w:proofErr w:type="spellStart"/>
-      <w:r>
-        <w:rPr>
-          <w:lang w:val="en-US"/>
-        </w:rPr>
-        <w:t>virtualLeaf</w:t>
-      </w:r>
-      <w:proofErr w:type="spellEnd"/>
-      <w:r>
-        <w:rPr>
-          <w:rFonts w:hint="cs"/>
-          <w:rtl/>
-          <w:lang w:val="en-US"/>
-        </w:rPr>
-        <w:t xml:space="preserve"> </w:t>
-      </w:r>
-      <w:r>
-        <w:rPr>
-          <w:rFonts w:hint="cs"/>
-          <w:rtl/>
-          <w:lang w:val="en-US"/>
-        </w:rPr>
-        <w:t xml:space="preserve">מחזירים את הבן. </w:t>
+        <w:t>לולאה- כל עוד הצומת היא בן ימני של ההורה</w:t>
+      </w:r>
+      <w:r>
+        <w:rPr>
+          <w:rFonts w:hint="cs"/>
+          <w:rtl/>
+          <w:lang w:val="en-US"/>
+        </w:rPr>
+        <w:t>, ו</w:t>
+      </w:r>
+      <w:r>
+        <w:rPr>
+          <w:rFonts w:hint="cs"/>
+          <w:rtl/>
+          <w:lang w:val="en-US"/>
+        </w:rPr>
+        <w:t>לא הגענו לשורש</w:t>
+      </w:r>
+      <w:r>
+        <w:rPr>
+          <w:rFonts w:hint="cs"/>
+          <w:rtl/>
+          <w:lang w:val="en-US"/>
+        </w:rPr>
+        <w:t xml:space="preserve">, </w:t>
+      </w:r>
+      <w:r>
+        <w:rPr>
+          <w:rFonts w:hint="cs"/>
+          <w:rtl/>
+          <w:lang w:val="en-US"/>
+        </w:rPr>
+        <w:t xml:space="preserve">מקדמים את שני המצביעים צעד למעלה. כאשר הצומת היא בן שמאלי- מחזירים את ההורה. </w:t>
       </w:r>
     </w:p>
     <w:p>
@@ -12547,14 +12650,17 @@
         </w:rPr>
       </w:pPr>
       <w:proofErr w:type="spellStart"/>
-      <w:r>
-        <w:rPr>
+      <w:proofErr w:type="gramStart"/>
+      <w:r>
+        <w:rPr>
+          <w:highlight w:val="green"/>
           <w:lang w:val="en-US"/>
         </w:rPr>
         <w:t>finsP</w:t>
       </w:r>
       <w:r>
         <w:rPr>
+          <w:highlight w:val="green"/>
           <w:lang w:val="en-US"/>
         </w:rPr>
         <w:t>redecessor</w:t>
@@ -12567,6 +12673,7 @@
         <w:t>(</w:t>
       </w:r>
       <w:proofErr w:type="spellStart"/>
+      <w:proofErr w:type="gramEnd"/>
       <w:r>
         <w:t>IAVLNode</w:t>
       </w:r>
@@ -12815,34 +12922,14 @@
         </w:rPr>
         <w:t xml:space="preserve">אם </w:t>
       </w:r>
-      <w:proofErr w:type="spellStart"/>
-      <w:r>
-        <w:rPr>
-          <w:lang w:val="en-US"/>
-        </w:rPr>
-        <w:t>get</w:t>
-      </w:r>
-      <w:r>
-        <w:rPr>
-          <w:lang w:val="en-US"/>
-        </w:rPr>
-        <w:t>Left</w:t>
-      </w:r>
-      <w:proofErr w:type="spellEnd"/>
-      <w:r>
-        <w:rPr>
-          <w:lang w:val="en-US"/>
-        </w:rPr>
-        <w:t xml:space="preserve">(x) != </w:t>
-      </w:r>
-      <w:proofErr w:type="spellStart"/>
-      <w:r>
-        <w:rPr>
-          <w:lang w:val="en-US"/>
-        </w:rPr>
-        <w:t>virtualLeaf</w:t>
-      </w:r>
-      <w:proofErr w:type="spellEnd"/>
+      <w:r>
+        <w:rPr>
+          <w:rFonts w:hint="cs"/>
+          <w:rtl/>
+          <w:lang w:val="en-US"/>
+        </w:rPr>
+        <w:t>העלה השמאלי קיים</w:t>
+      </w:r>
       <w:r>
         <w:rPr>
           <w:rFonts w:hint="cs"/>
@@ -12895,32 +12982,6 @@
         </w:rPr>
         <w:t xml:space="preserve"> בעץ </w:t>
       </w:r>
-      <w:r>
-        <w:rPr>
-          <w:lang w:val="en-US"/>
-        </w:rPr>
-        <w:t xml:space="preserve">p = </w:t>
-      </w:r>
-      <w:proofErr w:type="spellStart"/>
-      <w:r>
-        <w:rPr>
-          <w:lang w:val="en-US"/>
-        </w:rPr>
-        <w:t>get</w:t>
-      </w:r>
-      <w:r>
-        <w:rPr>
-          <w:lang w:val="en-US"/>
-        </w:rPr>
-        <w:t>Left</w:t>
-      </w:r>
-      <w:proofErr w:type="spellEnd"/>
-      <w:r>
-        <w:rPr>
-          <w:lang w:val="en-US"/>
-        </w:rPr>
-        <w:t>(x)</w:t>
-      </w:r>
     </w:p>
     <w:p>
       <w:pPr>
@@ -12955,43 +13016,15 @@
           <w:rtl/>
           <w:lang w:val="en-US"/>
         </w:rPr>
-        <w:t xml:space="preserve"> בעץ כל עוד לא הגענו לעלה (</w:t>
-      </w:r>
-      <w:proofErr w:type="spellStart"/>
-      <w:r>
-        <w:rPr>
-          <w:lang w:val="en-US"/>
-        </w:rPr>
-        <w:t>get</w:t>
-      </w:r>
-      <w:r>
-        <w:rPr>
-          <w:lang w:val="en-US"/>
-        </w:rPr>
-        <w:t>Right</w:t>
-      </w:r>
-      <w:proofErr w:type="spellEnd"/>
-      <w:r>
-        <w:rPr>
-          <w:lang w:val="en-US"/>
-        </w:rPr>
-        <w:t xml:space="preserve">(p) != </w:t>
-      </w:r>
-      <w:proofErr w:type="spellStart"/>
-      <w:r>
-        <w:rPr>
-          <w:lang w:val="en-US"/>
-        </w:rPr>
-        <w:t>virtualLeaf</w:t>
-      </w:r>
-      <w:proofErr w:type="spellEnd"/>
-      <w:r>
-        <w:rPr>
-          <w:rFonts w:hint="cs"/>
-          <w:rtl/>
-          <w:lang w:val="en-US"/>
-        </w:rPr>
-        <w:t>).</w:t>
+        <w:t xml:space="preserve"> בעץ כל עוד לא הגענו לעלה</w:t>
+      </w:r>
+      <w:r>
+        <w:rPr>
+          <w:rFonts w:hint="cs"/>
+          <w:rtl/>
+          <w:lang w:val="en-US"/>
+        </w:rPr>
+        <w:t>.</w:t>
       </w:r>
     </w:p>
     <w:p>
@@ -13067,13 +13100,21 @@
           <w:rtl/>
           <w:lang w:val="en-US"/>
         </w:rPr>
-        <w:t xml:space="preserve">יוצרת מצביע נוסף </w:t>
-      </w:r>
-      <w:r>
-        <w:rPr>
-          <w:lang w:val="en-US"/>
-        </w:rPr>
-        <w:t>q</w:t>
+        <w:t>יוצרת מצביע נוסף</w:t>
+      </w:r>
+      <w:r>
+        <w:rPr>
+          <w:rFonts w:hint="cs"/>
+          <w:rtl/>
+          <w:lang w:val="en-US"/>
+        </w:rPr>
+        <w:t xml:space="preserve"> </w:t>
+      </w:r>
+      <w:r>
+        <w:rPr>
+          <w:lang w:val="en-US"/>
+        </w:rPr>
+        <w:t>parent</w:t>
       </w:r>
       <w:r>
         <w:rPr>
@@ -13090,26 +13131,6 @@
           <w:lang w:val="en-US"/>
         </w:rPr>
         <w:t xml:space="preserve"> </w:t>
-      </w:r>
-      <w:r>
-        <w:rPr>
-          <w:lang w:val="en-US"/>
-        </w:rPr>
-        <w:t xml:space="preserve">q = </w:t>
-      </w:r>
-      <w:proofErr w:type="spellStart"/>
-      <w:r>
-        <w:rPr>
-          <w:lang w:val="en-US"/>
-        </w:rPr>
-        <w:t>getParent</w:t>
-      </w:r>
-      <w:proofErr w:type="spellEnd"/>
-      <w:r>
-        <w:rPr>
-          <w:lang w:val="en-US"/>
-        </w:rPr>
-        <w:t>(x)</w:t>
       </w:r>
     </w:p>
     <w:p>
@@ -13162,91 +13183,39 @@
           <w:rtl/>
           <w:lang w:val="en-US"/>
         </w:rPr>
-        <w:t xml:space="preserve">וההורה לא </w:t>
-      </w:r>
-      <w:r>
-        <w:rPr>
-          <w:lang w:val="en-US"/>
-        </w:rPr>
-        <w:t>null</w:t>
-      </w:r>
-      <w:r>
-        <w:rPr>
-          <w:rFonts w:hint="cs"/>
-          <w:rtl/>
-          <w:lang w:val="en-US"/>
-        </w:rPr>
-        <w:t xml:space="preserve"> (</w:t>
-      </w:r>
-      <w:r>
-        <w:rPr>
-          <w:rFonts w:hint="cs"/>
-          <w:rtl/>
-          <w:lang w:val="en-US"/>
-        </w:rPr>
-        <w:t>לא הגענו לשורש) מקדמים את שני המצביעים צעד למעלה</w:t>
-      </w:r>
-      <w:r>
-        <w:rPr>
-          <w:rFonts w:hint="cs"/>
-          <w:rtl/>
-          <w:lang w:val="en-US"/>
-        </w:rPr>
-        <w:t xml:space="preserve"> </w:t>
-      </w:r>
-      <w:r>
-        <w:rPr>
-          <w:lang w:val="en-US"/>
-        </w:rPr>
-        <w:t>p =</w:t>
-      </w:r>
-      <w:r>
-        <w:rPr>
-          <w:lang w:val="en-US"/>
-        </w:rPr>
-        <w:t xml:space="preserve"> </w:t>
-      </w:r>
-      <w:proofErr w:type="spellStart"/>
-      <w:r>
-        <w:rPr>
-          <w:lang w:val="en-US"/>
-        </w:rPr>
-        <w:t>getParent</w:t>
-      </w:r>
-      <w:proofErr w:type="spellEnd"/>
-      <w:r>
-        <w:rPr>
-          <w:lang w:val="en-US"/>
-        </w:rPr>
-        <w:t xml:space="preserve">(p), q = </w:t>
-      </w:r>
-      <w:proofErr w:type="spellStart"/>
-      <w:r>
-        <w:rPr>
-          <w:lang w:val="en-US"/>
-        </w:rPr>
-        <w:t>getParent</w:t>
-      </w:r>
-      <w:proofErr w:type="spellEnd"/>
-      <w:r>
-        <w:rPr>
-          <w:lang w:val="en-US"/>
-        </w:rPr>
-        <w:t>(q)</w:t>
-      </w:r>
-      <w:r>
-        <w:rPr>
-          <w:lang w:val="en-US"/>
-        </w:rPr>
-        <w:t xml:space="preserve"> </w:t>
-      </w:r>
-      <w:r>
-        <w:rPr>
-          <w:rFonts w:hint="cs"/>
-          <w:rtl/>
-          <w:lang w:val="en-US"/>
-        </w:rPr>
-        <w:t xml:space="preserve">. כאשר הצומת היא בן </w:t>
+        <w:t>ו</w:t>
+      </w:r>
+      <w:r>
+        <w:rPr>
+          <w:rFonts w:hint="cs"/>
+          <w:rtl/>
+          <w:lang w:val="en-US"/>
+        </w:rPr>
+        <w:t>לא הגענו</w:t>
+      </w:r>
+      <w:r>
+        <w:rPr>
+          <w:rFonts w:hint="cs"/>
+          <w:rtl/>
+          <w:lang w:val="en-US"/>
+        </w:rPr>
+        <w:t xml:space="preserve"> לשורש</w:t>
+      </w:r>
+      <w:r>
+        <w:rPr>
+          <w:rFonts w:hint="cs"/>
+          <w:rtl/>
+          <w:lang w:val="en-US"/>
+        </w:rPr>
+        <w:t xml:space="preserve">, </w:t>
+      </w:r>
+      <w:r>
+        <w:rPr>
+          <w:rFonts w:hint="cs"/>
+          <w:rtl/>
+          <w:lang w:val="en-US"/>
+        </w:rPr>
+        <w:t xml:space="preserve">מקדמים את שני המצביעים צעד למעלה. כאשר הצומת היא בן </w:t>
       </w:r>
       <w:r>
         <w:rPr>
@@ -13262,31 +13231,7 @@
           <w:rtl/>
           <w:lang w:val="en-US"/>
         </w:rPr>
-        <w:t xml:space="preserve">- מחזירים את ההורה. אם ההורה </w:t>
-      </w:r>
-      <w:proofErr w:type="spellStart"/>
-      <w:r>
-        <w:rPr>
-          <w:lang w:val="en-US"/>
-        </w:rPr>
-        <w:t>virtualLeaf</w:t>
-      </w:r>
-      <w:proofErr w:type="spellEnd"/>
-      <w:r>
-        <w:rPr>
-          <w:rFonts w:hint="cs"/>
-          <w:rtl/>
-          <w:lang w:val="en-US"/>
-        </w:rPr>
-        <w:t xml:space="preserve"> </w:t>
-      </w:r>
-      <w:r>
-        <w:rPr>
-          <w:rFonts w:hint="cs"/>
-          <w:rtl/>
-          <w:lang w:val="en-US"/>
-        </w:rPr>
-        <w:t xml:space="preserve">מחזירים את הבן. </w:t>
+        <w:t xml:space="preserve">- מחזירים את ההורה. </w:t>
       </w:r>
     </w:p>
     <w:p>
@@ -13382,6 +13327,7 @@
       <w:pPr>
         <w:pStyle w:val="3"/>
       </w:pPr>
+      <w:proofErr w:type="gramStart"/>
       <w:r>
         <w:rPr>
           <w:highlight w:val="green"/>
@@ -13389,7 +13335,11 @@
         <w:t>min</w:t>
       </w:r>
       <w:r>
-        <w:t>()</w:t>
+        <w:t>(</w:t>
+      </w:r>
+      <w:proofErr w:type="gramEnd"/>
+      <w:r>
+        <w:t>)</w:t>
       </w:r>
     </w:p>
     <w:p>
@@ -13593,6 +13543,7 @@
           <w:rtl/>
         </w:rPr>
       </w:pPr>
+      <w:proofErr w:type="gramStart"/>
       <w:r>
         <w:rPr>
           <w:highlight w:val="green"/>
@@ -13600,7 +13551,11 @@
         <w:t>max</w:t>
       </w:r>
       <w:r>
-        <w:t>()</w:t>
+        <w:t>(</w:t>
+      </w:r>
+      <w:proofErr w:type="gramEnd"/>
+      <w:r>
+        <w:t>)</w:t>
       </w:r>
     </w:p>
     <w:p>
@@ -13799,12 +13754,20 @@
         <w:pStyle w:val="3"/>
       </w:pPr>
       <w:proofErr w:type="spellStart"/>
-      <w:r>
+      <w:proofErr w:type="gramStart"/>
+      <w:r>
+        <w:rPr>
+          <w:highlight w:val="green"/>
+        </w:rPr>
         <w:t>keysToArray</w:t>
       </w:r>
       <w:proofErr w:type="spellEnd"/>
       <w:r>
-        <w:t>()</w:t>
+        <w:t>(</w:t>
+      </w:r>
+      <w:proofErr w:type="gramEnd"/>
+      <w:r>
+        <w:t>)</w:t>
       </w:r>
     </w:p>
     <w:p>
@@ -14083,13 +14046,21 @@
         <w:pStyle w:val="3"/>
       </w:pPr>
       <w:proofErr w:type="spellStart"/>
-      <w:r>
+      <w:proofErr w:type="gramStart"/>
+      <w:r>
+        <w:rPr>
+          <w:highlight w:val="green"/>
+        </w:rPr>
         <w:lastRenderedPageBreak/>
         <w:t>infoToArray</w:t>
       </w:r>
       <w:proofErr w:type="spellEnd"/>
       <w:r>
-        <w:t>()</w:t>
+        <w:t>(</w:t>
+      </w:r>
+      <w:proofErr w:type="gramEnd"/>
+      <w:r>
+        <w:t>)</w:t>
       </w:r>
     </w:p>
     <w:p>
@@ -14377,6 +14348,7 @@
       </w:pPr>
       <w:bookmarkStart w:id="1" w:name="_Hlk89248283"/>
       <w:proofErr w:type="spellStart"/>
+      <w:proofErr w:type="gramStart"/>
       <w:r>
         <w:rPr>
           <w:lang w:val="en-US"/>
@@ -14391,6 +14363,7 @@
         <w:t>(</w:t>
       </w:r>
       <w:proofErr w:type="spellStart"/>
+      <w:proofErr w:type="gramEnd"/>
       <w:r>
         <w:t>IAVLNode</w:t>
       </w:r>
@@ -14454,8 +14427,6 @@
     <w:p>
       <w:pPr>
         <w:rPr>
-          <w:rFonts w:hint="cs"/>
-          <w:rtl/>
           <w:lang w:val="en-US"/>
         </w:rPr>
       </w:pPr>
@@ -14503,7 +14474,34 @@
           <w:rFonts w:hint="cs"/>
           <w:rtl/>
         </w:rPr>
-        <w:t>משתמשת במצביע. מתחילה מ-</w:t>
+        <w:t>משתמשת במצביע</w:t>
+      </w:r>
+      <w:r>
+        <w:rPr>
+          <w:rFonts w:hint="cs"/>
+          <w:rtl/>
+        </w:rPr>
+        <w:t xml:space="preserve"> </w:t>
+      </w:r>
+      <w:r>
+        <w:rPr>
+          <w:lang w:val="en-US"/>
+        </w:rPr>
+        <w:t>p</w:t>
+      </w:r>
+      <w:r>
+        <w:rPr>
+          <w:rFonts w:hint="cs"/>
+          <w:rtl/>
+        </w:rPr>
+        <w:t>. מתחילה מ</w:t>
+      </w:r>
+      <w:r>
+        <w:rPr>
+          <w:rFonts w:hint="cs"/>
+          <w:rtl/>
+        </w:rPr>
+        <w:t xml:space="preserve">להצביע על </w:t>
       </w:r>
       <w:r>
         <w:rPr>
@@ -14517,7 +14515,7 @@
           <w:rtl/>
           <w:lang w:val="en-US"/>
         </w:rPr>
-        <w:t xml:space="preserve"> ו</w:t>
+        <w:t xml:space="preserve">. </w:t>
       </w:r>
       <w:r>
         <w:rPr>
@@ -14561,90 +14559,64 @@
           <w:rtl/>
           <w:lang w:val="en-US"/>
         </w:rPr>
-        <w:t xml:space="preserve"> ידי חיבור של</w:t>
-      </w:r>
-      <w:r>
-        <w:rPr>
-          <w:lang w:val="en-US"/>
-        </w:rPr>
-        <w:t>size</w:t>
-      </w:r>
-      <w:r>
-        <w:rPr>
-          <w:lang w:val="en-US"/>
-        </w:rPr>
-        <w:t>(</w:t>
+        <w:t xml:space="preserve"> ידי</w:t>
+      </w:r>
+      <w:r>
+        <w:rPr>
+          <w:rFonts w:hint="cs"/>
+          <w:rtl/>
+          <w:lang w:val="en-US"/>
+        </w:rPr>
+        <w:t xml:space="preserve"> קריאה </w:t>
       </w:r>
       <w:proofErr w:type="spellStart"/>
       <w:r>
         <w:rPr>
-          <w:lang w:val="en-US"/>
-        </w:rPr>
-        <w:t>getLeft</w:t>
+          <w:rFonts w:hint="cs"/>
+          <w:rtl/>
+          <w:lang w:val="en-US"/>
+        </w:rPr>
+        <w:t>לפונקצייה</w:t>
       </w:r>
       <w:proofErr w:type="spellEnd"/>
       <w:r>
         <w:rPr>
-          <w:lang w:val="en-US"/>
-        </w:rPr>
-        <w:t>(x)</w:t>
-      </w:r>
-      <w:r>
-        <w:rPr>
-          <w:lang w:val="en-US"/>
-        </w:rPr>
-        <w:t>)</w:t>
-      </w:r>
-      <w:r>
-        <w:rPr>
-          <w:lang w:val="en-US"/>
-        </w:rPr>
-        <w:t xml:space="preserve"> +</w:t>
-      </w:r>
-      <w:r>
-        <w:rPr>
+          <w:rFonts w:hint="cs"/>
+          <w:rtl/>
           <w:lang w:val="en-US"/>
         </w:rPr>
         <w:t xml:space="preserve"> </w:t>
       </w:r>
-      <w:r>
-        <w:rPr>
-          <w:lang w:val="en-US"/>
-        </w:rPr>
-        <w:t>size</w:t>
-      </w:r>
-      <w:r>
-        <w:rPr>
-          <w:lang w:val="en-US"/>
-        </w:rPr>
-        <w:t>(</w:t>
-      </w:r>
       <w:proofErr w:type="spellStart"/>
       <w:r>
         <w:rPr>
           <w:lang w:val="en-US"/>
         </w:rPr>
-        <w:t>getRight</w:t>
+        <w:t>p.setSize</w:t>
       </w:r>
       <w:proofErr w:type="spellEnd"/>
       <w:r>
         <w:rPr>
           <w:lang w:val="en-US"/>
         </w:rPr>
-        <w:t>(x)</w:t>
-      </w:r>
-      <w:r>
-        <w:rPr>
-          <w:lang w:val="en-US"/>
-        </w:rPr>
-        <w:t>)</w:t>
-      </w:r>
-      <w:r>
-        <w:rPr>
-          <w:lang w:val="en-US"/>
-        </w:rPr>
-        <w:t xml:space="preserve"> +1</w:t>
-      </w:r>
+        <w:t>()</w:t>
+      </w:r>
+      <w:r>
+        <w:rPr>
+          <w:rFonts w:hint="cs"/>
+          <w:rtl/>
+          <w:lang w:val="en-US"/>
+        </w:rPr>
+        <w:t xml:space="preserve"> של טיפוס מסוג </w:t>
+      </w:r>
+      <w:proofErr w:type="spellStart"/>
+      <w:r>
+        <w:rPr>
+          <w:lang w:val="en-US"/>
+        </w:rPr>
+        <w:t>TreeNode</w:t>
+      </w:r>
+      <w:proofErr w:type="spellEnd"/>
       <w:r>
         <w:rPr>
           <w:rFonts w:hint="cs"/>
@@ -14657,7 +14629,7 @@
         <w:rPr>
           <w:lang w:val="en-US"/>
         </w:rPr>
-        <w:t>x</w:t>
+        <w:t>p</w:t>
       </w:r>
       <w:r>
         <w:rPr>
@@ -14779,6 +14751,7 @@
       <w:pPr>
         <w:pStyle w:val="3"/>
       </w:pPr>
+      <w:proofErr w:type="gramStart"/>
       <w:r>
         <w:rPr>
           <w:highlight w:val="green"/>
@@ -14798,7 +14771,14 @@
         <w:rPr>
           <w:highlight w:val="green"/>
         </w:rPr>
-        <w:t>()</w:t>
+        <w:t>(</w:t>
+      </w:r>
+      <w:proofErr w:type="gramEnd"/>
+      <w:r>
+        <w:rPr>
+          <w:highlight w:val="green"/>
+        </w:rPr>
+        <w:t>)</w:t>
       </w:r>
     </w:p>
     <w:p>
@@ -14961,8 +14941,13 @@
       <w:pPr>
         <w:pStyle w:val="3"/>
       </w:pPr>
-      <w:r>
-        <w:t>split(int x)</w:t>
+      <w:proofErr w:type="gramStart"/>
+      <w:r>
+        <w:t>split(</w:t>
+      </w:r>
+      <w:proofErr w:type="gramEnd"/>
+      <w:r>
+        <w:t>int x)</w:t>
       </w:r>
     </w:p>
     <w:p>
@@ -15134,10 +15119,12 @@
       <w:pPr>
         <w:pStyle w:val="3"/>
       </w:pPr>
+      <w:proofErr w:type="gramStart"/>
       <w:r>
         <w:t>join(</w:t>
       </w:r>
       <w:proofErr w:type="spellStart"/>
+      <w:proofErr w:type="gramEnd"/>
       <w:r>
         <w:t>IAVLNode</w:t>
       </w:r>
@@ -15371,6 +15358,7 @@
         <w:pStyle w:val="3"/>
       </w:pPr>
       <w:proofErr w:type="spellStart"/>
+      <w:proofErr w:type="gramStart"/>
       <w:r>
         <w:rPr>
           <w:highlight w:val="green"/>
@@ -15382,7 +15370,14 @@
         <w:rPr>
           <w:highlight w:val="green"/>
         </w:rPr>
-        <w:t>()</w:t>
+        <w:t>(</w:t>
+      </w:r>
+      <w:proofErr w:type="gramEnd"/>
+      <w:r>
+        <w:rPr>
+          <w:highlight w:val="green"/>
+        </w:rPr>
+        <w:t>)</w:t>
       </w:r>
     </w:p>
     <w:p>
@@ -16198,6 +16193,7 @@
         </w:rPr>
       </w:pPr>
       <w:proofErr w:type="spellStart"/>
+      <w:proofErr w:type="gramStart"/>
       <w:r>
         <w:rPr>
           <w:highlight w:val="green"/>
@@ -16207,7 +16203,11 @@
       </w:r>
       <w:proofErr w:type="spellEnd"/>
       <w:r>
-        <w:t>()</w:t>
+        <w:t>(</w:t>
+      </w:r>
+      <w:proofErr w:type="gramEnd"/>
+      <w:r>
+        <w:t>)</w:t>
       </w:r>
       <w:r>
         <w:rPr>
@@ -16377,6 +16377,7 @@
         </w:rPr>
       </w:pPr>
       <w:proofErr w:type="spellStart"/>
+      <w:proofErr w:type="gramStart"/>
       <w:r>
         <w:rPr>
           <w:highlight w:val="green"/>
@@ -16386,7 +16387,11 @@
       </w:r>
       <w:proofErr w:type="spellEnd"/>
       <w:r>
-        <w:t>()</w:t>
+        <w:t>(</w:t>
+      </w:r>
+      <w:proofErr w:type="gramEnd"/>
+      <w:r>
+        <w:t>)</w:t>
       </w:r>
       <w:r>
         <w:rPr>
@@ -16592,6 +16597,7 @@
         </w:rPr>
       </w:pPr>
       <w:proofErr w:type="spellStart"/>
+      <w:proofErr w:type="gramStart"/>
       <w:r>
         <w:rPr>
           <w:highlight w:val="green"/>
@@ -16604,6 +16610,7 @@
         <w:t>(</w:t>
       </w:r>
       <w:proofErr w:type="spellStart"/>
+      <w:proofErr w:type="gramEnd"/>
       <w:r>
         <w:t>IAVLNode</w:t>
       </w:r>
@@ -16768,6 +16775,7 @@
         </w:rPr>
       </w:pPr>
       <w:proofErr w:type="spellStart"/>
+      <w:proofErr w:type="gramStart"/>
       <w:r>
         <w:rPr>
           <w:highlight w:val="green"/>
@@ -16781,6 +16789,7 @@
         <w:t>(</w:t>
       </w:r>
       <w:proofErr w:type="spellStart"/>
+      <w:proofErr w:type="gramEnd"/>
       <w:r>
         <w:t>IAVLNode</w:t>
       </w:r>
@@ -17008,6 +17017,7 @@
         <w:pStyle w:val="3"/>
       </w:pPr>
       <w:proofErr w:type="spellStart"/>
+      <w:proofErr w:type="gramStart"/>
       <w:r>
         <w:rPr>
           <w:highlight w:val="green"/>
@@ -17020,6 +17030,7 @@
         <w:t>(</w:t>
       </w:r>
       <w:proofErr w:type="spellStart"/>
+      <w:proofErr w:type="gramEnd"/>
       <w:r>
         <w:t>IAVLNode</w:t>
       </w:r>
@@ -17172,6 +17183,7 @@
       </w:pPr>
       <w:bookmarkStart w:id="3" w:name="_Hlk89250226"/>
       <w:proofErr w:type="spellStart"/>
+      <w:proofErr w:type="gramStart"/>
       <w:r>
         <w:rPr>
           <w:highlight w:val="green"/>
@@ -17185,6 +17197,7 @@
         <w:t>(</w:t>
       </w:r>
       <w:proofErr w:type="spellStart"/>
+      <w:proofErr w:type="gramEnd"/>
       <w:r>
         <w:t>IAVLNode</w:t>
       </w:r>
@@ -17428,6 +17441,7 @@
         <w:pStyle w:val="3"/>
       </w:pPr>
       <w:proofErr w:type="spellStart"/>
+      <w:proofErr w:type="gramStart"/>
       <w:r>
         <w:rPr>
           <w:highlight w:val="green"/>
@@ -17440,6 +17454,7 @@
         <w:t>(</w:t>
       </w:r>
       <w:proofErr w:type="spellStart"/>
+      <w:proofErr w:type="gramEnd"/>
       <w:r>
         <w:t>IAVLNode</w:t>
       </w:r>
@@ -17610,6 +17625,7 @@
         <w:pStyle w:val="3"/>
       </w:pPr>
       <w:proofErr w:type="spellStart"/>
+      <w:proofErr w:type="gramStart"/>
       <w:r>
         <w:rPr>
           <w:highlight w:val="green"/>
@@ -17619,7 +17635,11 @@
       </w:r>
       <w:proofErr w:type="spellEnd"/>
       <w:r>
-        <w:t>()</w:t>
+        <w:t>(</w:t>
+      </w:r>
+      <w:proofErr w:type="gramEnd"/>
+      <w:r>
+        <w:t>)</w:t>
       </w:r>
     </w:p>
     <w:p>
@@ -17847,6 +17867,7 @@
         <w:pStyle w:val="3"/>
       </w:pPr>
       <w:proofErr w:type="spellStart"/>
+      <w:proofErr w:type="gramStart"/>
       <w:r>
         <w:rPr>
           <w:highlight w:val="green"/>
@@ -17856,7 +17877,11 @@
       </w:r>
       <w:proofErr w:type="spellEnd"/>
       <w:r>
-        <w:t>()</w:t>
+        <w:t>(</w:t>
+      </w:r>
+      <w:proofErr w:type="gramEnd"/>
+      <w:r>
+        <w:t>)</w:t>
       </w:r>
     </w:p>
     <w:p>
@@ -18077,6 +18102,7 @@
         <w:pStyle w:val="3"/>
       </w:pPr>
       <w:proofErr w:type="spellStart"/>
+      <w:proofErr w:type="gramStart"/>
       <w:r>
         <w:rPr>
           <w:highlight w:val="green"/>
@@ -18086,7 +18112,11 @@
       </w:r>
       <w:proofErr w:type="spellEnd"/>
       <w:r>
-        <w:t>(int height)</w:t>
+        <w:t>(</w:t>
+      </w:r>
+      <w:proofErr w:type="gramEnd"/>
+      <w:r>
+        <w:t>int height)</w:t>
       </w:r>
     </w:p>
     <w:p>
@@ -18243,6 +18273,7 @@
         <w:pStyle w:val="3"/>
       </w:pPr>
       <w:proofErr w:type="spellStart"/>
+      <w:proofErr w:type="gramStart"/>
       <w:r>
         <w:rPr>
           <w:highlight w:val="green"/>
@@ -18252,7 +18283,11 @@
       </w:r>
       <w:proofErr w:type="spellEnd"/>
       <w:r>
-        <w:t>()</w:t>
+        <w:t>(</w:t>
+      </w:r>
+      <w:proofErr w:type="gramEnd"/>
+      <w:r>
+        <w:t>)</w:t>
       </w:r>
     </w:p>
     <w:p>
@@ -18394,6 +18429,7 @@
       <w:pPr>
         <w:pStyle w:val="3"/>
       </w:pPr>
+      <w:proofErr w:type="gramStart"/>
       <w:r>
         <w:rPr>
           <w:highlight w:val="green"/>
@@ -18409,7 +18445,11 @@
         <w:t>Rank</w:t>
       </w:r>
       <w:r>
-        <w:t>()</w:t>
+        <w:t>(</w:t>
+      </w:r>
+      <w:proofErr w:type="gramEnd"/>
+      <w:r>
+        <w:t>)</w:t>
       </w:r>
     </w:p>
     <w:p>
@@ -18510,6 +18550,242 @@
           <w:lang w:val="en-US"/>
         </w:rPr>
         <w:t xml:space="preserve"> של הצומת.</w:t>
+      </w:r>
+    </w:p>
+    <w:p>
+      <w:pPr>
+        <w:rPr>
+          <w:rFonts w:cs="Calibri"/>
+          <w:lang w:val="en-US"/>
+        </w:rPr>
+      </w:pPr>
+      <w:r>
+        <w:rPr>
+          <w:rFonts w:cs="Calibri" w:hint="cs"/>
+          <w:b/>
+          <w:bCs/>
+          <w:rtl/>
+          <w:lang w:val="en-US"/>
+        </w:rPr>
+        <w:t>סיבוכיות</w:t>
+      </w:r>
+      <w:r>
+        <w:rPr>
+          <w:rFonts w:cs="Calibri" w:hint="cs"/>
+          <w:rtl/>
+          <w:lang w:val="en-US"/>
+        </w:rPr>
+        <w:t xml:space="preserve">- </w:t>
+      </w:r>
+      <m:oMath>
+        <m:r>
+          <w:rPr>
+            <w:rFonts w:ascii="Cambria Math" w:hAnsi="Cambria Math" w:cs="Calibri"/>
+            <w:lang w:val="en-US"/>
+          </w:rPr>
+          <m:t>O</m:t>
+        </m:r>
+        <m:d>
+          <m:dPr>
+            <m:ctrlPr>
+              <w:rPr>
+                <w:rFonts w:ascii="Cambria Math" w:hAnsi="Cambria Math" w:cs="Calibri"/>
+                <w:i/>
+                <w:lang w:val="en-US"/>
+              </w:rPr>
+            </m:ctrlPr>
+          </m:dPr>
+          <m:e>
+            <m:r>
+              <w:rPr>
+                <w:rFonts w:ascii="Cambria Math" w:hAnsi="Cambria Math" w:cs="Calibri"/>
+                <w:lang w:val="en-US"/>
+              </w:rPr>
+              <m:t>1</m:t>
+            </m:r>
+          </m:e>
+        </m:d>
+      </m:oMath>
+    </w:p>
+    <w:p>
+      <w:pPr>
+        <w:rPr>
+          <w:rFonts w:cs="Calibri"/>
+          <w:rtl/>
+          <w:lang w:val="en-US"/>
+        </w:rPr>
+      </w:pPr>
+    </w:p>
+    <w:p>
+      <w:pPr>
+        <w:pStyle w:val="3"/>
+      </w:pPr>
+      <w:proofErr w:type="spellStart"/>
+      <w:proofErr w:type="gramStart"/>
+      <w:r>
+        <w:rPr>
+          <w:highlight w:val="green"/>
+          <w:lang w:val="en-US"/>
+        </w:rPr>
+        <w:t>setTemp</w:t>
+      </w:r>
+      <w:r>
+        <w:rPr>
+          <w:highlight w:val="green"/>
+          <w:lang w:val="en-US"/>
+        </w:rPr>
+        <w:t>Rank</w:t>
+      </w:r>
+      <w:proofErr w:type="spellEnd"/>
+      <w:r>
+        <w:t>(</w:t>
+      </w:r>
+      <w:proofErr w:type="gramEnd"/>
+      <w:r>
+        <w:rPr>
+          <w:lang w:val="en-US"/>
+        </w:rPr>
+        <w:t xml:space="preserve">int </w:t>
+      </w:r>
+      <w:r>
+        <w:rPr>
+          <w:lang w:val="en-US"/>
+        </w:rPr>
+        <w:t>delta</w:t>
+      </w:r>
+      <w:r>
+        <w:t>)</w:t>
+      </w:r>
+    </w:p>
+    <w:p>
+      <w:pPr>
+        <w:rPr>
+          <w:rFonts w:cs="Calibri" w:hint="cs"/>
+          <w:rtl/>
+          <w:lang w:val="en-US"/>
+        </w:rPr>
+      </w:pPr>
+      <w:r>
+        <w:rPr>
+          <w:rFonts w:cs="Calibri" w:hint="cs"/>
+          <w:b/>
+          <w:bCs/>
+          <w:rtl/>
+          <w:lang w:val="en-US"/>
+        </w:rPr>
+        <w:t>תיאור כללי</w:t>
+      </w:r>
+      <w:r>
+        <w:rPr>
+          <w:rFonts w:cs="Calibri" w:hint="cs"/>
+          <w:rtl/>
+          <w:lang w:val="en-US"/>
+        </w:rPr>
+        <w:t xml:space="preserve">- </w:t>
+      </w:r>
+      <w:r>
+        <w:rPr>
+          <w:rFonts w:cs="Calibri" w:hint="cs"/>
+          <w:rtl/>
+          <w:lang w:val="en-US"/>
+        </w:rPr>
+        <w:t>מאפשר להגדיר ערך ביניים ל-</w:t>
+      </w:r>
+      <w:r>
+        <w:rPr>
+          <w:rFonts w:cs="Calibri"/>
+          <w:lang w:val="en-US"/>
+        </w:rPr>
+        <w:t>rank</w:t>
+      </w:r>
+      <w:r>
+        <w:rPr>
+          <w:rFonts w:cs="Calibri" w:hint="cs"/>
+          <w:lang w:val="en-US"/>
+        </w:rPr>
+        <w:t xml:space="preserve"> </w:t>
+      </w:r>
+      <w:r>
+        <w:rPr>
+          <w:rFonts w:cs="Calibri" w:hint="cs"/>
+          <w:rtl/>
+          <w:lang w:val="en-US"/>
+        </w:rPr>
+        <w:t xml:space="preserve"> לטובת פעולות האיזון</w:t>
+      </w:r>
+      <w:r>
+        <w:rPr>
+          <w:rFonts w:cs="Calibri" w:hint="cs"/>
+          <w:rtl/>
+          <w:lang w:val="en-US"/>
+        </w:rPr>
+        <w:t xml:space="preserve">. </w:t>
+      </w:r>
+    </w:p>
+    <w:p>
+      <w:pPr>
+        <w:rPr>
+          <w:rFonts w:cs="Calibri"/>
+          <w:rtl/>
+          <w:lang w:val="en-US"/>
+        </w:rPr>
+      </w:pPr>
+      <w:r>
+        <w:rPr>
+          <w:rFonts w:cs="Calibri" w:hint="cs"/>
+          <w:b/>
+          <w:bCs/>
+          <w:rtl/>
+          <w:lang w:val="en-US"/>
+        </w:rPr>
+        <w:t>עקרון מימוש</w:t>
+      </w:r>
+      <w:r>
+        <w:rPr>
+          <w:rFonts w:cs="Calibri" w:hint="cs"/>
+          <w:rtl/>
+          <w:lang w:val="en-US"/>
+        </w:rPr>
+        <w:t xml:space="preserve">- </w:t>
+      </w:r>
+      <w:r>
+        <w:rPr>
+          <w:rFonts w:cs="Calibri" w:hint="cs"/>
+          <w:rtl/>
+          <w:lang w:val="en-US"/>
+        </w:rPr>
+        <w:t xml:space="preserve">מעדכן את שדה </w:t>
+      </w:r>
+      <w:r>
+        <w:rPr>
+          <w:rFonts w:cs="Calibri"/>
+          <w:lang w:val="en-US"/>
+        </w:rPr>
+        <w:t>rank</w:t>
+      </w:r>
+      <w:r>
+        <w:rPr>
+          <w:rFonts w:cs="Calibri" w:hint="cs"/>
+          <w:rtl/>
+          <w:lang w:val="en-US"/>
+        </w:rPr>
+        <w:t xml:space="preserve"> של הצומת לערך הנוכחי שלה + </w:t>
+      </w:r>
+      <w:r>
+        <w:rPr>
+          <w:rFonts w:cs="Calibri" w:hint="cs"/>
+          <w:rtl/>
+          <w:lang w:val="en-US"/>
+        </w:rPr>
+        <w:t>שינוי רצוי</w:t>
+      </w:r>
+      <w:r>
+        <w:rPr>
+          <w:rFonts w:cs="Calibri" w:hint="cs"/>
+          <w:rtl/>
+          <w:lang w:val="en-US"/>
+        </w:rPr>
+        <w:t>.</w:t>
       </w:r>
     </w:p>
     <w:p>
@@ -18563,11 +18839,20 @@
           <w:lang w:val="en-US"/>
         </w:rPr>
       </w:pPr>
+      <w:proofErr w:type="spellStart"/>
+      <w:proofErr w:type="gramStart"/>
       <w:r>
         <w:rPr>
           <w:highlight w:val="green"/>
           <w:lang w:val="en-US"/>
         </w:rPr>
+        <w:t>re</w:t>
+      </w:r>
+      <w:r>
+        <w:rPr>
+          <w:highlight w:val="green"/>
+          <w:lang w:val="en-US"/>
+        </w:rPr>
         <w:t>s</w:t>
       </w:r>
       <w:r>
@@ -18577,8 +18862,13 @@
         </w:rPr>
         <w:t>etRank</w:t>
       </w:r>
-      <w:r>
-        <w:t>()</w:t>
+      <w:proofErr w:type="spellEnd"/>
+      <w:r>
+        <w:t>(</w:t>
+      </w:r>
+      <w:proofErr w:type="gramEnd"/>
+      <w:r>
+        <w:t>)</w:t>
       </w:r>
     </w:p>
     <w:p>
@@ -18769,6 +19059,7 @@
       <w:pPr>
         <w:pStyle w:val="3"/>
       </w:pPr>
+      <w:proofErr w:type="gramStart"/>
       <w:r>
         <w:rPr>
           <w:highlight w:val="green"/>
@@ -18777,7 +19068,11 @@
         <w:t>getSize</w:t>
       </w:r>
       <w:r>
-        <w:t>()</w:t>
+        <w:t>(</w:t>
+      </w:r>
+      <w:proofErr w:type="gramEnd"/>
+      <w:r>
+        <w:t>)</w:t>
       </w:r>
     </w:p>
     <w:p>
@@ -18922,6 +19217,7 @@
         <w:pStyle w:val="3"/>
       </w:pPr>
       <w:proofErr w:type="spellStart"/>
+      <w:proofErr w:type="gramStart"/>
       <w:r>
         <w:rPr>
           <w:highlight w:val="green"/>
@@ -18931,7 +19227,11 @@
       </w:r>
       <w:proofErr w:type="spellEnd"/>
       <w:r>
-        <w:t>()</w:t>
+        <w:t>(</w:t>
+      </w:r>
+      <w:proofErr w:type="gramEnd"/>
+      <w:r>
+        <w:t>)</w:t>
       </w:r>
     </w:p>
     <w:p>

</xml_diff>

<commit_message>
started testing insert and delete
</commit_message>
<xml_diff>
--- a/Documentation.docx
+++ b/Documentation.docx
@@ -60,6 +60,7 @@
         <w:t xml:space="preserve">מחלקת </w:t>
       </w:r>
       <w:bookmarkStart w:id="0" w:name="_Hlk88755217"/>
+      <w:proofErr w:type="spellStart"/>
       <w:r>
         <w:rPr>
           <w:lang w:val="en-US"/>
@@ -67,6 +68,7 @@
         <w:t>AVLTree</w:t>
       </w:r>
       <w:bookmarkEnd w:id="0"/>
+      <w:proofErr w:type="spellEnd"/>
     </w:p>
     <w:p>
       <w:pPr>
@@ -84,12 +86,14 @@
         </w:rPr>
         <w:t xml:space="preserve">בנאי </w:t>
       </w:r>
+      <w:proofErr w:type="spellStart"/>
       <w:r>
         <w:rPr>
           <w:lang w:val="en-US"/>
         </w:rPr>
         <w:t>AVLTree</w:t>
       </w:r>
+      <w:proofErr w:type="spellEnd"/>
     </w:p>
     <w:p>
       <w:pPr>
@@ -116,12 +120,14 @@
         </w:rPr>
         <w:t xml:space="preserve">- בנאי ליצירת אובייקט חדש מסוג </w:t>
       </w:r>
+      <w:proofErr w:type="spellStart"/>
       <w:r>
         <w:rPr>
           <w:lang w:val="en-US"/>
         </w:rPr>
         <w:t>AVLNode</w:t>
       </w:r>
+      <w:proofErr w:type="spellEnd"/>
       <w:r>
         <w:rPr>
           <w:rFonts w:hint="cs"/>
@@ -221,12 +227,14 @@
         </w:rPr>
         <w:t xml:space="preserve">, מאותחל מצביע ל- </w:t>
       </w:r>
+      <w:proofErr w:type="spellStart"/>
       <w:r>
         <w:rPr>
           <w:lang w:val="en-US"/>
         </w:rPr>
         <w:t>virtualLeaf</w:t>
       </w:r>
+      <w:proofErr w:type="spellEnd"/>
     </w:p>
     <w:p>
       <w:pPr>
@@ -350,6 +358,7 @@
           <w:lang w:val="en-US"/>
         </w:rPr>
       </w:pPr>
+      <w:proofErr w:type="spellStart"/>
       <w:r>
         <w:rPr>
           <w:lang w:val="en-US"/>
@@ -362,6 +371,7 @@
         </w:rPr>
         <w:t>Leaf</w:t>
       </w:r>
+      <w:proofErr w:type="spellEnd"/>
       <w:r>
         <w:rPr>
           <w:rFonts w:hint="cs"/>
@@ -391,7 +401,25 @@
           <w:rtl/>
           <w:lang w:val="en-US"/>
         </w:rPr>
-        <w:t>עלים וצמתים אונריים.</w:t>
+        <w:t xml:space="preserve">עלים וצמתים </w:t>
+      </w:r>
+      <w:proofErr w:type="spellStart"/>
+      <w:r>
+        <w:rPr>
+          <w:rFonts w:hint="cs"/>
+          <w:rtl/>
+          <w:lang w:val="en-US"/>
+        </w:rPr>
+        <w:t>אונריים</w:t>
+      </w:r>
+      <w:proofErr w:type="spellEnd"/>
+      <w:r>
+        <w:rPr>
+          <w:rFonts w:hint="cs"/>
+          <w:rtl/>
+          <w:lang w:val="en-US"/>
+        </w:rPr>
+        <w:t>.</w:t>
       </w:r>
     </w:p>
     <w:p>
@@ -441,15 +469,19 @@
       <w:pPr>
         <w:pStyle w:val="3"/>
       </w:pPr>
-      <w:r>
-        <w:rPr>
-          <w:highlight w:val="green"/>
+      <w:proofErr w:type="gramStart"/>
+      <w:r>
+        <w:rPr>
           <w:lang w:val="en-US"/>
         </w:rPr>
         <w:t>empty</w:t>
       </w:r>
       <w:r>
-        <w:t>()</w:t>
+        <w:t>(</w:t>
+      </w:r>
+      <w:proofErr w:type="gramEnd"/>
+      <w:r>
+        <w:t>)</w:t>
       </w:r>
     </w:p>
     <w:p>
@@ -548,12 +580,14 @@
         </w:rPr>
         <w:t xml:space="preserve"> אם הוא </w:t>
       </w:r>
+      <w:proofErr w:type="spellStart"/>
       <w:r>
         <w:rPr>
           <w:lang w:val="en-US"/>
         </w:rPr>
         <w:t>virtualLeaf</w:t>
       </w:r>
+      <w:proofErr w:type="spellEnd"/>
       <w:r>
         <w:rPr>
           <w:rFonts w:hint="cs"/>
@@ -636,15 +670,21 @@
           <w:rtl/>
         </w:rPr>
       </w:pPr>
-      <w:r>
-        <w:rPr>
-          <w:highlight w:val="green"/>
+      <w:proofErr w:type="spellStart"/>
+      <w:proofErr w:type="gramStart"/>
+      <w:r>
+        <w:rPr>
           <w:lang w:val="en-US"/>
         </w:rPr>
         <w:t>treePosition</w:t>
       </w:r>
-      <w:r>
-        <w:t>(int k</w:t>
+      <w:proofErr w:type="spellEnd"/>
+      <w:r>
+        <w:t>(</w:t>
+      </w:r>
+      <w:proofErr w:type="gramEnd"/>
+      <w:r>
+        <w:t>int k</w:t>
       </w:r>
       <w:r>
         <w:rPr>
@@ -652,11 +692,19 @@
         </w:rPr>
         <w:t xml:space="preserve">, </w:t>
       </w:r>
-      <w:r>
-        <w:rPr>
-          <w:lang w:val="en-US"/>
-        </w:rPr>
-        <w:t>IAVLNode root</w:t>
+      <w:proofErr w:type="spellStart"/>
+      <w:r>
+        <w:rPr>
+          <w:lang w:val="en-US"/>
+        </w:rPr>
+        <w:t>IAVLNode</w:t>
+      </w:r>
+      <w:proofErr w:type="spellEnd"/>
+      <w:r>
+        <w:rPr>
+          <w:lang w:val="en-US"/>
+        </w:rPr>
+        <w:t xml:space="preserve"> root</w:t>
       </w:r>
       <w:r>
         <w:t>)</w:t>
@@ -890,13 +938,23 @@
         </w:rPr>
         <w:t xml:space="preserve">. </w:t>
       </w:r>
-      <w:r>
-        <w:rPr>
-          <w:rFonts w:hint="cs"/>
-          <w:rtl/>
-          <w:lang w:val="en-US"/>
-        </w:rPr>
-        <w:t>האיטרציה ממשיכה כל עוד לא הגענו לצומת שהמפתח שווה ל-</w:t>
+      <w:proofErr w:type="spellStart"/>
+      <w:r>
+        <w:rPr>
+          <w:rFonts w:hint="cs"/>
+          <w:rtl/>
+          <w:lang w:val="en-US"/>
+        </w:rPr>
+        <w:t>האיטרציה</w:t>
+      </w:r>
+      <w:proofErr w:type="spellEnd"/>
+      <w:r>
+        <w:rPr>
+          <w:rFonts w:hint="cs"/>
+          <w:rtl/>
+          <w:lang w:val="en-US"/>
+        </w:rPr>
+        <w:t xml:space="preserve"> ממשיכה כל עוד לא הגענו לצומת שהמפתח שווה ל-</w:t>
       </w:r>
       <w:r>
         <w:rPr>
@@ -1049,15 +1107,19 @@
           <w:rtl/>
         </w:rPr>
       </w:pPr>
-      <w:r>
-        <w:rPr>
-          <w:highlight w:val="green"/>
+      <w:proofErr w:type="gramStart"/>
+      <w:r>
+        <w:rPr>
           <w:lang w:val="en-US"/>
         </w:rPr>
         <w:t>search</w:t>
       </w:r>
       <w:r>
-        <w:t>(int k)</w:t>
+        <w:t>(</w:t>
+      </w:r>
+      <w:proofErr w:type="gramEnd"/>
+      <w:r>
+        <w:t>int k)</w:t>
       </w:r>
     </w:p>
     <w:p>
@@ -1176,12 +1238,14 @@
         </w:rPr>
         <w:t>קוראת ל-</w:t>
       </w:r>
+      <w:proofErr w:type="spellStart"/>
       <w:r>
         <w:rPr>
           <w:lang w:val="en-US"/>
         </w:rPr>
         <w:t>treePosition</w:t>
       </w:r>
+      <w:proofErr w:type="spellEnd"/>
       <w:r>
         <w:rPr>
           <w:rFonts w:hint="cs"/>
@@ -1320,16 +1384,20 @@
       <w:pPr>
         <w:pStyle w:val="3"/>
       </w:pPr>
-      <w:r>
-        <w:rPr>
-          <w:highlight w:val="green"/>
+      <w:proofErr w:type="gramStart"/>
+      <w:r>
+        <w:rPr>
           <w:lang w:val="en-US"/>
         </w:rPr>
         <w:lastRenderedPageBreak/>
         <w:t>insert</w:t>
       </w:r>
       <w:r>
-        <w:t>(int k, String s)</w:t>
+        <w:t>(</w:t>
+      </w:r>
+      <w:proofErr w:type="gramEnd"/>
+      <w:r>
+        <w:t>int k, String s)</w:t>
       </w:r>
     </w:p>
     <w:p>
@@ -1561,12 +1629,14 @@
         </w:rPr>
         <w:t xml:space="preserve">יוצרת משתנה בשם </w:t>
       </w:r>
+      <w:proofErr w:type="spellStart"/>
       <w:r>
         <w:rPr>
           <w:lang w:val="en-US"/>
         </w:rPr>
         <w:t>rebalanceActions</w:t>
       </w:r>
+      <w:proofErr w:type="spellEnd"/>
       <w:r>
         <w:rPr>
           <w:rFonts w:hint="cs"/>
@@ -1699,12 +1769,14 @@
         </w:rPr>
         <w:t xml:space="preserve"> אובייקט </w:t>
       </w:r>
+      <w:proofErr w:type="spellStart"/>
       <w:r>
         <w:rPr>
           <w:lang w:val="en-US"/>
         </w:rPr>
         <w:t>AVLNode</w:t>
       </w:r>
+      <w:proofErr w:type="spellEnd"/>
       <w:r>
         <w:rPr>
           <w:rFonts w:hint="cs"/>
@@ -1907,6 +1979,7 @@
           <w:lang w:val="en-US"/>
         </w:rPr>
       </w:pPr>
+      <w:proofErr w:type="spellStart"/>
       <w:r>
         <w:rPr>
           <w:lang w:val="en-US"/>
@@ -1919,6 +1992,7 @@
         </w:rPr>
         <w:t>etLeft</w:t>
       </w:r>
+      <w:proofErr w:type="spellEnd"/>
       <w:r>
         <w:rPr>
           <w:rFonts w:hint="cs"/>
@@ -1955,12 +2029,14 @@
           <w:lang w:val="en-US"/>
         </w:rPr>
       </w:pPr>
+      <w:proofErr w:type="spellStart"/>
       <w:r>
         <w:rPr>
           <w:lang w:val="en-US"/>
         </w:rPr>
         <w:t>setRight</w:t>
       </w:r>
+      <w:proofErr w:type="spellEnd"/>
       <w:r>
         <w:rPr>
           <w:rFonts w:hint="cs"/>
@@ -1997,12 +2073,14 @@
           <w:lang w:val="en-US"/>
         </w:rPr>
       </w:pPr>
+      <w:proofErr w:type="spellStart"/>
       <w:r>
         <w:rPr>
           <w:lang w:val="en-US"/>
         </w:rPr>
         <w:t>setParent</w:t>
       </w:r>
+      <w:proofErr w:type="spellEnd"/>
       <w:r>
         <w:rPr>
           <w:rFonts w:hint="cs"/>
@@ -2039,12 +2117,14 @@
           <w:lang w:val="en-US"/>
         </w:rPr>
       </w:pPr>
+      <w:proofErr w:type="spellStart"/>
       <w:r>
         <w:rPr>
           <w:lang w:val="en-US"/>
         </w:rPr>
         <w:t>setHight</w:t>
       </w:r>
+      <w:proofErr w:type="spellEnd"/>
       <w:r>
         <w:rPr>
           <w:rFonts w:hint="cs"/>
@@ -2081,12 +2161,14 @@
           <w:lang w:val="en-US"/>
         </w:rPr>
       </w:pPr>
+      <w:proofErr w:type="spellStart"/>
       <w:r>
         <w:rPr>
           <w:lang w:val="en-US"/>
         </w:rPr>
         <w:t>setSize</w:t>
       </w:r>
+      <w:proofErr w:type="spellEnd"/>
       <w:r>
         <w:rPr>
           <w:rFonts w:hint="cs"/>
@@ -2161,11 +2243,19 @@
         </w:rPr>
         <w:t>קוראת ל-</w:t>
       </w:r>
-      <w:r>
-        <w:rPr>
-          <w:lang w:val="en-US"/>
-        </w:rPr>
-        <w:t>treePosition(k)</w:t>
+      <w:proofErr w:type="spellStart"/>
+      <w:r>
+        <w:rPr>
+          <w:lang w:val="en-US"/>
+        </w:rPr>
+        <w:t>treePosition</w:t>
+      </w:r>
+      <w:proofErr w:type="spellEnd"/>
+      <w:r>
+        <w:rPr>
+          <w:lang w:val="en-US"/>
+        </w:rPr>
+        <w:t>(k)</w:t>
       </w:r>
       <w:r>
         <w:rPr>
@@ -2312,12 +2402,14 @@
         </w:rPr>
         <w:t xml:space="preserve"> אובייקט </w:t>
       </w:r>
+      <w:proofErr w:type="spellStart"/>
       <w:r>
         <w:rPr>
           <w:lang w:val="en-US"/>
         </w:rPr>
         <w:t>AVLNode</w:t>
       </w:r>
+      <w:proofErr w:type="spellEnd"/>
       <w:r>
         <w:rPr>
           <w:rFonts w:hint="cs"/>
@@ -2597,12 +2689,14 @@
         </w:rPr>
         <w:t xml:space="preserve"> (עם </w:t>
       </w:r>
+      <w:proofErr w:type="spellStart"/>
       <w:r>
         <w:rPr>
           <w:lang w:val="en-US"/>
         </w:rPr>
         <w:t>setRight</w:t>
       </w:r>
+      <w:proofErr w:type="spellEnd"/>
       <w:r>
         <w:rPr>
           <w:rFonts w:hint="cs"/>
@@ -2611,12 +2705,14 @@
         </w:rPr>
         <w:t xml:space="preserve"> או </w:t>
       </w:r>
+      <w:proofErr w:type="spellStart"/>
       <w:r>
         <w:rPr>
           <w:lang w:val="en-US"/>
         </w:rPr>
         <w:t>setLeft</w:t>
       </w:r>
+      <w:proofErr w:type="spellEnd"/>
       <w:r>
         <w:rPr>
           <w:rFonts w:hint="cs"/>
@@ -2675,12 +2771,14 @@
           <w:lang w:val="en-US"/>
         </w:rPr>
       </w:pPr>
+      <w:proofErr w:type="spellStart"/>
       <w:r>
         <w:rPr>
           <w:lang w:val="en-US"/>
         </w:rPr>
         <w:t>getLeft</w:t>
       </w:r>
+      <w:proofErr w:type="spellEnd"/>
       <w:r>
         <w:rPr>
           <w:rFonts w:hint="cs"/>
@@ -2717,12 +2815,14 @@
           <w:lang w:val="en-US"/>
         </w:rPr>
       </w:pPr>
+      <w:proofErr w:type="spellStart"/>
       <w:r>
         <w:rPr>
           <w:lang w:val="en-US"/>
         </w:rPr>
         <w:t>setRight</w:t>
       </w:r>
+      <w:proofErr w:type="spellEnd"/>
       <w:r>
         <w:rPr>
           <w:rFonts w:hint="cs"/>
@@ -2759,12 +2859,14 @@
           <w:lang w:val="en-US"/>
         </w:rPr>
       </w:pPr>
+      <w:proofErr w:type="spellStart"/>
       <w:r>
         <w:rPr>
           <w:lang w:val="en-US"/>
         </w:rPr>
         <w:t>setParent</w:t>
       </w:r>
+      <w:proofErr w:type="spellEnd"/>
       <w:r>
         <w:rPr>
           <w:rFonts w:hint="cs"/>
@@ -2801,12 +2903,14 @@
           <w:lang w:val="en-US"/>
         </w:rPr>
       </w:pPr>
+      <w:proofErr w:type="spellStart"/>
       <w:r>
         <w:rPr>
           <w:lang w:val="en-US"/>
         </w:rPr>
         <w:t>setHight</w:t>
       </w:r>
+      <w:proofErr w:type="spellEnd"/>
       <w:r>
         <w:rPr>
           <w:rFonts w:hint="cs"/>
@@ -2843,12 +2947,14 @@
           <w:lang w:val="en-US"/>
         </w:rPr>
       </w:pPr>
+      <w:proofErr w:type="spellStart"/>
       <w:r>
         <w:rPr>
           <w:lang w:val="en-US"/>
         </w:rPr>
         <w:t>setSize</w:t>
       </w:r>
+      <w:proofErr w:type="spellEnd"/>
       <w:r>
         <w:rPr>
           <w:rFonts w:hint="cs"/>
@@ -3050,7 +3156,29 @@
           <w:rtl/>
           <w:lang w:val="en-US"/>
         </w:rPr>
-        <w:t>אם</w:t>
+        <w:t>אם ל-</w:t>
+      </w:r>
+      <w:r>
+        <w:rPr>
+          <w:lang w:val="en-US"/>
+        </w:rPr>
+        <w:t>parent</w:t>
+      </w:r>
+      <w:r>
+        <w:rPr>
+          <w:rFonts w:hint="cs"/>
+          <w:rtl/>
+          <w:lang w:val="en-US"/>
+        </w:rPr>
+        <w:t xml:space="preserve"> כעת רק בן אחד (הוא היה עלה לפני ההוספה)- קורא</w:t>
+      </w:r>
+      <w:r>
+        <w:rPr>
+          <w:rFonts w:hint="cs"/>
+          <w:rtl/>
+          <w:lang w:val="en-US"/>
+        </w:rPr>
+        <w:t>ת</w:t>
       </w:r>
       <w:r>
         <w:rPr>
@@ -3064,36 +3192,6 @@
         <w:rPr>
           <w:lang w:val="en-US"/>
         </w:rPr>
-        <w:t>parent</w:t>
-      </w:r>
-      <w:r>
-        <w:rPr>
-          <w:rFonts w:hint="cs"/>
-          <w:rtl/>
-          <w:lang w:val="en-US"/>
-        </w:rPr>
-        <w:t xml:space="preserve"> כעת רק בן אחד (הוא היה עלה לפני ההוספה)- קורא</w:t>
-      </w:r>
-      <w:r>
-        <w:rPr>
-          <w:rFonts w:hint="cs"/>
-          <w:rtl/>
-          <w:lang w:val="en-US"/>
-        </w:rPr>
-        <w:t>ת</w:t>
-      </w:r>
-      <w:r>
-        <w:rPr>
-          <w:rFonts w:hint="cs"/>
-          <w:rtl/>
-          <w:lang w:val="en-US"/>
-        </w:rPr>
-        <w:t xml:space="preserve"> ל-</w:t>
-      </w:r>
-      <w:r>
-        <w:rPr>
-          <w:lang w:val="en-US"/>
-        </w:rPr>
         <w:t xml:space="preserve"> rebalance(parent)</w:t>
       </w:r>
       <w:r>
@@ -3120,12 +3218,14 @@
         </w:rPr>
         <w:t xml:space="preserve"> ב- </w:t>
       </w:r>
+      <w:proofErr w:type="spellStart"/>
       <w:r>
         <w:rPr>
           <w:lang w:val="en-US"/>
         </w:rPr>
         <w:t>rebalanceActions</w:t>
       </w:r>
+      <w:proofErr w:type="spellEnd"/>
       <w:r>
         <w:rPr>
           <w:rFonts w:hint="cs"/>
@@ -3182,23 +3282,19 @@
         </w:rPr>
         <w:t xml:space="preserve">קוראת ל- </w:t>
       </w:r>
-      <w:r>
-        <w:rPr>
-          <w:lang w:val="en-US"/>
-        </w:rPr>
-        <w:t>updateSize(</w:t>
-      </w:r>
-      <w:r>
-        <w:rPr>
-          <w:lang w:val="en-US"/>
-        </w:rPr>
-        <w:t>child</w:t>
-      </w:r>
-      <w:r>
-        <w:rPr>
-          <w:lang w:val="en-US"/>
-        </w:rPr>
-        <w:t>)</w:t>
+      <w:proofErr w:type="spellStart"/>
+      <w:r>
+        <w:rPr>
+          <w:lang w:val="en-US"/>
+        </w:rPr>
+        <w:t>updateSize</w:t>
+      </w:r>
+      <w:proofErr w:type="spellEnd"/>
+      <w:r>
+        <w:rPr>
+          <w:lang w:val="en-US"/>
+        </w:rPr>
+        <w:t>(child)</w:t>
       </w:r>
       <w:r>
         <w:rPr>
@@ -3243,12 +3339,14 @@
         </w:rPr>
         <w:t xml:space="preserve">מחזירה את </w:t>
       </w:r>
+      <w:proofErr w:type="spellStart"/>
       <w:r>
         <w:rPr>
           <w:lang w:val="en-US"/>
         </w:rPr>
         <w:t>rebalanceActions</w:t>
       </w:r>
+      <w:proofErr w:type="spellEnd"/>
     </w:p>
     <w:p>
       <w:pPr>
@@ -3341,12 +3439,14 @@
         </w:rPr>
         <w:t xml:space="preserve"> בכל מקרה מכיוון ש-</w:t>
       </w:r>
+      <w:proofErr w:type="spellStart"/>
       <w:r>
         <w:rPr>
           <w:lang w:val="en-US"/>
         </w:rPr>
         <w:t>updateSize</w:t>
       </w:r>
+      <w:proofErr w:type="spellEnd"/>
       <w:r>
         <w:rPr>
           <w:rFonts w:hint="cs"/>
@@ -3409,8 +3509,13 @@
       <w:pPr>
         <w:pStyle w:val="3"/>
       </w:pPr>
-      <w:r>
-        <w:t>delete(int k)</w:t>
+      <w:proofErr w:type="gramStart"/>
+      <w:r>
+        <w:t>delete(</w:t>
+      </w:r>
+      <w:proofErr w:type="gramEnd"/>
+      <w:r>
+        <w:t>int k)</w:t>
       </w:r>
     </w:p>
     <w:p>
@@ -3467,7 +3572,23 @@
           <w:rtl/>
           <w:lang w:val="en-US"/>
         </w:rPr>
-        <w:t>פעולות האיזון שנדרשו בסך-הכל בשלב תיקון העץ על מנת להשלים את הפעולה</w:t>
+        <w:t>פעולות האיזון שנדרשו בסך-</w:t>
+      </w:r>
+      <w:proofErr w:type="spellStart"/>
+      <w:r>
+        <w:rPr>
+          <w:rtl/>
+          <w:lang w:val="en-US"/>
+        </w:rPr>
+        <w:t>הכל</w:t>
+      </w:r>
+      <w:proofErr w:type="spellEnd"/>
+      <w:r>
+        <w:rPr>
+          <w:rtl/>
+          <w:lang w:val="en-US"/>
+        </w:rPr>
+        <w:t xml:space="preserve"> בשלב תיקון העץ על מנת להשלים את הפעולה</w:t>
       </w:r>
       <w:r>
         <w:t>.</w:t>
@@ -3566,12 +3687,14 @@
         </w:rPr>
         <w:t xml:space="preserve">יוצרת משתנה בשם </w:t>
       </w:r>
+      <w:proofErr w:type="spellStart"/>
       <w:r>
         <w:rPr>
           <w:lang w:val="en-US"/>
         </w:rPr>
         <w:t>rebalanceActions</w:t>
       </w:r>
+      <w:proofErr w:type="spellEnd"/>
       <w:r>
         <w:rPr>
           <w:rFonts w:hint="cs"/>
@@ -3620,11 +3743,19 @@
         </w:rPr>
         <w:t>קוראת ל-</w:t>
       </w:r>
-      <w:r>
-        <w:rPr>
-          <w:lang w:val="en-US"/>
-        </w:rPr>
-        <w:t>treePosition(k)</w:t>
+      <w:proofErr w:type="spellStart"/>
+      <w:r>
+        <w:rPr>
+          <w:lang w:val="en-US"/>
+        </w:rPr>
+        <w:t>treePosition</w:t>
+      </w:r>
+      <w:proofErr w:type="spellEnd"/>
+      <w:r>
+        <w:rPr>
+          <w:lang w:val="en-US"/>
+        </w:rPr>
+        <w:t>(k)</w:t>
       </w:r>
       <w:r>
         <w:rPr>
@@ -3667,15 +3798,7 @@
           <w:rtl/>
           <w:lang w:val="en-US"/>
         </w:rPr>
-        <w:t>אם המפתח של הצומת שהוחזרה</w:t>
-      </w:r>
-      <w:r>
-        <w:rPr>
-          <w:rFonts w:hint="cs"/>
-          <w:rtl/>
-          <w:lang w:val="en-US"/>
-        </w:rPr>
-        <w:t xml:space="preserve"> </w:t>
+        <w:t xml:space="preserve">אם המפתח של הצומת שהוחזרה </w:t>
       </w:r>
       <w:r>
         <w:rPr>
@@ -3721,15 +3844,7 @@
           <w:rtl/>
           <w:lang w:val="en-US"/>
         </w:rPr>
-        <w:t xml:space="preserve"> בעץ)</w:t>
-      </w:r>
-      <w:r>
-        <w:rPr>
-          <w:rFonts w:hint="cs"/>
-          <w:rtl/>
-          <w:lang w:val="en-US"/>
-        </w:rPr>
-        <w:t xml:space="preserve"> - מחזירה </w:t>
+        <w:t xml:space="preserve"> בעץ) - מחזירה </w:t>
       </w:r>
       <w:r>
         <w:rPr>
@@ -3798,6 +3913,7 @@
         </w:rPr>
         <w:t xml:space="preserve">קוראת ל- </w:t>
       </w:r>
+      <w:proofErr w:type="spellStart"/>
       <w:r>
         <w:rPr>
           <w:lang w:val="en-US"/>
@@ -3808,7 +3924,14 @@
         <w:rPr>
           <w:lang w:val="en-US"/>
         </w:rPr>
-        <w:t>uccessor(x)</w:t>
+        <w:t>uccessor</w:t>
+      </w:r>
+      <w:proofErr w:type="spellEnd"/>
+      <w:r>
+        <w:rPr>
+          <w:lang w:val="en-US"/>
+        </w:rPr>
+        <w:t>(x)</w:t>
       </w:r>
       <w:r>
         <w:rPr>
@@ -3915,6 +4038,7 @@
         </w:rPr>
         <w:t xml:space="preserve">קוראת ל- </w:t>
       </w:r>
+      <w:proofErr w:type="spellStart"/>
       <w:r>
         <w:rPr>
           <w:lang w:val="en-US"/>
@@ -3925,7 +4049,14 @@
         <w:rPr>
           <w:lang w:val="en-US"/>
         </w:rPr>
-        <w:t>redecessor(x)</w:t>
+        <w:t>redecessor</w:t>
+      </w:r>
+      <w:proofErr w:type="spellEnd"/>
+      <w:r>
+        <w:rPr>
+          <w:lang w:val="en-US"/>
+        </w:rPr>
+        <w:t>(x)</w:t>
       </w:r>
       <w:r>
         <w:rPr>
@@ -4060,11 +4191,19 @@
         </w:rPr>
         <w:t xml:space="preserve">קוראת ל- </w:t>
       </w:r>
-      <w:r>
-        <w:rPr>
-          <w:lang w:val="en-US"/>
-        </w:rPr>
-        <w:t>deleteLeaf(x)</w:t>
+      <w:proofErr w:type="spellStart"/>
+      <w:r>
+        <w:rPr>
+          <w:lang w:val="en-US"/>
+        </w:rPr>
+        <w:t>deleteLeaf</w:t>
+      </w:r>
+      <w:proofErr w:type="spellEnd"/>
+      <w:r>
+        <w:rPr>
+          <w:lang w:val="en-US"/>
+        </w:rPr>
+        <w:t>(x)</w:t>
       </w:r>
       <w:r>
         <w:rPr>
@@ -4129,7 +4268,25 @@
           <w:rtl/>
           <w:lang w:val="en-US"/>
         </w:rPr>
-        <w:t xml:space="preserve">זו צומת אונרית </w:t>
+        <w:t xml:space="preserve">זו צומת </w:t>
+      </w:r>
+      <w:proofErr w:type="spellStart"/>
+      <w:r>
+        <w:rPr>
+          <w:rFonts w:hint="cs"/>
+          <w:rtl/>
+          <w:lang w:val="en-US"/>
+        </w:rPr>
+        <w:t>אונרית</w:t>
+      </w:r>
+      <w:proofErr w:type="spellEnd"/>
+      <w:r>
+        <w:rPr>
+          <w:rFonts w:hint="cs"/>
+          <w:rtl/>
+          <w:lang w:val="en-US"/>
+        </w:rPr>
+        <w:t xml:space="preserve"> </w:t>
       </w:r>
       <w:r>
         <w:rPr>
@@ -4154,6 +4311,7 @@
         </w:rPr>
         <w:t xml:space="preserve">קוראת ל- </w:t>
       </w:r>
+      <w:proofErr w:type="spellStart"/>
       <w:r>
         <w:rPr>
           <w:lang w:val="en-US"/>
@@ -4171,7 +4329,14 @@
         <w:rPr>
           <w:lang w:val="en-US"/>
         </w:rPr>
-        <w:t>nar(x)</w:t>
+        <w:t>nar</w:t>
+      </w:r>
+      <w:proofErr w:type="spellEnd"/>
+      <w:r>
+        <w:rPr>
+          <w:lang w:val="en-US"/>
+        </w:rPr>
+        <w:t>(x)</w:t>
       </w:r>
       <w:r>
         <w:rPr>
@@ -4230,11 +4395,19 @@
         </w:rPr>
         <w:t xml:space="preserve">קוראת ל- </w:t>
       </w:r>
-      <w:r>
-        <w:rPr>
-          <w:lang w:val="en-US"/>
-        </w:rPr>
-        <w:t>deleteDouble(x)</w:t>
+      <w:proofErr w:type="spellStart"/>
+      <w:r>
+        <w:rPr>
+          <w:lang w:val="en-US"/>
+        </w:rPr>
+        <w:t>deleteDouble</w:t>
+      </w:r>
+      <w:proofErr w:type="spellEnd"/>
+      <w:r>
+        <w:rPr>
+          <w:lang w:val="en-US"/>
+        </w:rPr>
+        <w:t>(x)</w:t>
       </w:r>
       <w:r>
         <w:rPr>
@@ -4336,12 +4509,14 @@
         </w:rPr>
         <w:t xml:space="preserve">ושומרת את הערך שהיא מחזירה ב- </w:t>
       </w:r>
+      <w:proofErr w:type="spellStart"/>
       <w:r>
         <w:rPr>
           <w:lang w:val="en-US"/>
         </w:rPr>
         <w:t>rebalanceActions</w:t>
       </w:r>
+      <w:proofErr w:type="spellEnd"/>
       <w:r>
         <w:rPr>
           <w:rFonts w:hint="cs"/>
@@ -4398,11 +4573,19 @@
         </w:rPr>
         <w:t xml:space="preserve">קוראת ל- </w:t>
       </w:r>
-      <w:r>
-        <w:rPr>
-          <w:lang w:val="en-US"/>
-        </w:rPr>
-        <w:t>updateSize(</w:t>
+      <w:proofErr w:type="spellStart"/>
+      <w:r>
+        <w:rPr>
+          <w:lang w:val="en-US"/>
+        </w:rPr>
+        <w:t>updateSize</w:t>
+      </w:r>
+      <w:proofErr w:type="spellEnd"/>
+      <w:r>
+        <w:rPr>
+          <w:lang w:val="en-US"/>
+        </w:rPr>
+        <w:t>(</w:t>
       </w:r>
       <w:r>
         <w:rPr>
@@ -4491,12 +4674,14 @@
         </w:rPr>
         <w:t xml:space="preserve">מחזירה את </w:t>
       </w:r>
+      <w:proofErr w:type="spellStart"/>
       <w:r>
         <w:rPr>
           <w:lang w:val="en-US"/>
         </w:rPr>
         <w:t>rebalanceActions</w:t>
       </w:r>
+      <w:proofErr w:type="spellEnd"/>
     </w:p>
     <w:p>
       <w:pPr>
@@ -4589,12 +4774,14 @@
         </w:rPr>
         <w:t xml:space="preserve"> בכל מקרה מכיוון ש-</w:t>
       </w:r>
+      <w:proofErr w:type="spellStart"/>
       <w:r>
         <w:rPr>
           <w:lang w:val="en-US"/>
         </w:rPr>
         <w:t>updateSize</w:t>
       </w:r>
+      <w:proofErr w:type="spellEnd"/>
       <w:r>
         <w:rPr>
           <w:rFonts w:hint="cs"/>
@@ -4667,14 +4854,29 @@
           <w:lang w:val="en-US"/>
         </w:rPr>
       </w:pPr>
-      <w:r>
-        <w:rPr>
-          <w:lang w:val="en-US"/>
-        </w:rPr>
-        <w:t>deleteLeaf(</w:t>
-      </w:r>
-      <w:r>
-        <w:t>IAVLNode x</w:t>
+      <w:proofErr w:type="spellStart"/>
+      <w:proofErr w:type="gramStart"/>
+      <w:r>
+        <w:rPr>
+          <w:lang w:val="en-US"/>
+        </w:rPr>
+        <w:t>deleteLeaf</w:t>
+      </w:r>
+      <w:proofErr w:type="spellEnd"/>
+      <w:r>
+        <w:rPr>
+          <w:lang w:val="en-US"/>
+        </w:rPr>
+        <w:t>(</w:t>
+      </w:r>
+      <w:proofErr w:type="spellStart"/>
+      <w:proofErr w:type="gramEnd"/>
+      <w:r>
+        <w:t>IAVLNode</w:t>
+      </w:r>
+      <w:proofErr w:type="spellEnd"/>
+      <w:r>
+        <w:t xml:space="preserve"> x</w:t>
       </w:r>
       <w:r>
         <w:rPr>
@@ -4774,7 +4976,21 @@
         <w:rPr>
           <w:lang w:val="en-US"/>
         </w:rPr>
-        <w:t>y = getParent(x)</w:t>
+        <w:t xml:space="preserve">y = </w:t>
+      </w:r>
+      <w:proofErr w:type="spellStart"/>
+      <w:r>
+        <w:rPr>
+          <w:lang w:val="en-US"/>
+        </w:rPr>
+        <w:t>getParent</w:t>
+      </w:r>
+      <w:proofErr w:type="spellEnd"/>
+      <w:r>
+        <w:rPr>
+          <w:lang w:val="en-US"/>
+        </w:rPr>
+        <w:t>(x)</w:t>
       </w:r>
       <w:r>
         <w:rPr>
@@ -4833,12 +5049,14 @@
         </w:rPr>
         <w:t xml:space="preserve"> להיות </w:t>
       </w:r>
+      <w:proofErr w:type="spellStart"/>
       <w:r>
         <w:rPr>
           <w:lang w:val="en-US"/>
         </w:rPr>
         <w:t>virtualLeaf</w:t>
       </w:r>
+      <w:proofErr w:type="spellEnd"/>
     </w:p>
     <w:p>
       <w:pPr>
@@ -4976,6 +5194,8 @@
           <w:lang w:val="en-US"/>
         </w:rPr>
       </w:pPr>
+      <w:proofErr w:type="spellStart"/>
+      <w:proofErr w:type="gramStart"/>
       <w:r>
         <w:rPr>
           <w:lang w:val="en-US"/>
@@ -4993,10 +5213,23 @@
         <w:rPr>
           <w:lang w:val="en-US"/>
         </w:rPr>
-        <w:t>nar(</w:t>
-      </w:r>
-      <w:r>
-        <w:t>IAVLNode x</w:t>
+        <w:t>nar</w:t>
+      </w:r>
+      <w:proofErr w:type="spellEnd"/>
+      <w:r>
+        <w:rPr>
+          <w:lang w:val="en-US"/>
+        </w:rPr>
+        <w:t>(</w:t>
+      </w:r>
+      <w:proofErr w:type="spellStart"/>
+      <w:proofErr w:type="gramEnd"/>
+      <w:r>
+        <w:t>IAVLNode</w:t>
+      </w:r>
+      <w:proofErr w:type="spellEnd"/>
+      <w:r>
+        <w:t xml:space="preserve"> x</w:t>
       </w:r>
       <w:r>
         <w:rPr>
@@ -5028,7 +5261,25 @@
           <w:rtl/>
           <w:lang w:val="en-US"/>
         </w:rPr>
-        <w:t>- הפונקציה מקבלת צומת אונרית ומוחקת אותה מהעץ</w:t>
+        <w:t xml:space="preserve">- הפונקציה מקבלת צומת </w:t>
+      </w:r>
+      <w:proofErr w:type="spellStart"/>
+      <w:r>
+        <w:rPr>
+          <w:rFonts w:hint="cs"/>
+          <w:rtl/>
+          <w:lang w:val="en-US"/>
+        </w:rPr>
+        <w:t>אונרית</w:t>
+      </w:r>
+      <w:proofErr w:type="spellEnd"/>
+      <w:r>
+        <w:rPr>
+          <w:rFonts w:hint="cs"/>
+          <w:rtl/>
+          <w:lang w:val="en-US"/>
+        </w:rPr>
+        <w:t xml:space="preserve"> ומוחקת אותה מהעץ</w:t>
       </w:r>
     </w:p>
     <w:p>
@@ -5096,7 +5347,21 @@
         <w:rPr>
           <w:lang w:val="en-US"/>
         </w:rPr>
-        <w:t>y = getParent(x)</w:t>
+        <w:t xml:space="preserve">y = </w:t>
+      </w:r>
+      <w:proofErr w:type="spellStart"/>
+      <w:r>
+        <w:rPr>
+          <w:lang w:val="en-US"/>
+        </w:rPr>
+        <w:t>getParent</w:t>
+      </w:r>
+      <w:proofErr w:type="spellEnd"/>
+      <w:r>
+        <w:rPr>
+          <w:lang w:val="en-US"/>
+        </w:rPr>
+        <w:t>(x)</w:t>
       </w:r>
       <w:r>
         <w:rPr>
@@ -5334,14 +5599,29 @@
           <w:lang w:val="en-US"/>
         </w:rPr>
       </w:pPr>
-      <w:r>
-        <w:rPr>
-          <w:lang w:val="en-US"/>
-        </w:rPr>
-        <w:t>deleteDouble(</w:t>
-      </w:r>
-      <w:r>
-        <w:t>IAVLNode x</w:t>
+      <w:proofErr w:type="spellStart"/>
+      <w:proofErr w:type="gramStart"/>
+      <w:r>
+        <w:rPr>
+          <w:lang w:val="en-US"/>
+        </w:rPr>
+        <w:t>deleteDouble</w:t>
+      </w:r>
+      <w:proofErr w:type="spellEnd"/>
+      <w:r>
+        <w:rPr>
+          <w:lang w:val="en-US"/>
+        </w:rPr>
+        <w:t>(</w:t>
+      </w:r>
+      <w:proofErr w:type="spellStart"/>
+      <w:proofErr w:type="gramEnd"/>
+      <w:r>
+        <w:t>IAVLNode</w:t>
+      </w:r>
+      <w:proofErr w:type="spellEnd"/>
+      <w:r>
+        <w:t xml:space="preserve"> x</w:t>
       </w:r>
       <w:r>
         <w:rPr>
@@ -5459,6 +5739,7 @@
         </w:rPr>
         <w:t xml:space="preserve">קוראת לפונקציית </w:t>
       </w:r>
+      <w:proofErr w:type="spellStart"/>
       <w:r>
         <w:rPr>
           <w:lang w:val="en-US"/>
@@ -5469,7 +5750,14 @@
         <w:rPr>
           <w:lang w:val="en-US"/>
         </w:rPr>
-        <w:t>uccessor(x)</w:t>
+        <w:t>uccessor</w:t>
+      </w:r>
+      <w:proofErr w:type="spellEnd"/>
+      <w:r>
+        <w:rPr>
+          <w:lang w:val="en-US"/>
+        </w:rPr>
+        <w:t>(x)</w:t>
       </w:r>
       <w:r>
         <w:rPr>
@@ -5541,7 +5829,25 @@
           <w:rtl/>
           <w:lang w:val="en-US"/>
         </w:rPr>
-        <w:t xml:space="preserve"> או אונרית וטיפלנו במקרה הזה. מצד שני ראינו כי </w:t>
+        <w:t xml:space="preserve"> או </w:t>
+      </w:r>
+      <w:proofErr w:type="spellStart"/>
+      <w:r>
+        <w:rPr>
+          <w:rFonts w:hint="cs"/>
+          <w:rtl/>
+          <w:lang w:val="en-US"/>
+        </w:rPr>
+        <w:t>אונרית</w:t>
+      </w:r>
+      <w:proofErr w:type="spellEnd"/>
+      <w:r>
+        <w:rPr>
+          <w:rFonts w:hint="cs"/>
+          <w:rtl/>
+          <w:lang w:val="en-US"/>
+        </w:rPr>
+        <w:t xml:space="preserve"> וטיפלנו במקרה הזה. מצד שני ראינו כי </w:t>
       </w:r>
       <w:r>
         <w:rPr>
@@ -5555,7 +5861,25 @@
           <w:rtl/>
           <w:lang w:val="en-US"/>
         </w:rPr>
-        <w:t xml:space="preserve"> זו צומת אונרית או עלה בעצמה). </w:t>
+        <w:t xml:space="preserve"> זו צומת </w:t>
+      </w:r>
+      <w:proofErr w:type="spellStart"/>
+      <w:r>
+        <w:rPr>
+          <w:rFonts w:hint="cs"/>
+          <w:rtl/>
+          <w:lang w:val="en-US"/>
+        </w:rPr>
+        <w:t>אונרית</w:t>
+      </w:r>
+      <w:proofErr w:type="spellEnd"/>
+      <w:r>
+        <w:rPr>
+          <w:rFonts w:hint="cs"/>
+          <w:rtl/>
+          <w:lang w:val="en-US"/>
+        </w:rPr>
+        <w:t xml:space="preserve"> או עלה בעצמה). </w:t>
       </w:r>
     </w:p>
     <w:p>
@@ -5660,11 +5984,19 @@
         </w:rPr>
         <w:t xml:space="preserve"> עלה- קוראת ל- </w:t>
       </w:r>
-      <w:r>
-        <w:rPr>
-          <w:lang w:val="en-US"/>
-        </w:rPr>
-        <w:t>deleteLeaf(y)</w:t>
+      <w:proofErr w:type="spellStart"/>
+      <w:r>
+        <w:rPr>
+          <w:lang w:val="en-US"/>
+        </w:rPr>
+        <w:t>deleteLeaf</w:t>
+      </w:r>
+      <w:proofErr w:type="spellEnd"/>
+      <w:r>
+        <w:rPr>
+          <w:lang w:val="en-US"/>
+        </w:rPr>
+        <w:t>(y)</w:t>
       </w:r>
     </w:p>
     <w:p>
@@ -5698,13 +6030,39 @@
           <w:rtl/>
           <w:lang w:val="en-US"/>
         </w:rPr>
-        <w:t xml:space="preserve"> אונרית- קוראת ל- </w:t>
-      </w:r>
-      <w:r>
-        <w:rPr>
-          <w:lang w:val="en-US"/>
-        </w:rPr>
-        <w:t>deleteUnar(y)</w:t>
+        <w:t xml:space="preserve"> </w:t>
+      </w:r>
+      <w:proofErr w:type="spellStart"/>
+      <w:r>
+        <w:rPr>
+          <w:rFonts w:hint="cs"/>
+          <w:rtl/>
+          <w:lang w:val="en-US"/>
+        </w:rPr>
+        <w:t>אונרית</w:t>
+      </w:r>
+      <w:proofErr w:type="spellEnd"/>
+      <w:r>
+        <w:rPr>
+          <w:rFonts w:hint="cs"/>
+          <w:rtl/>
+          <w:lang w:val="en-US"/>
+        </w:rPr>
+        <w:t xml:space="preserve">- קוראת ל- </w:t>
+      </w:r>
+      <w:proofErr w:type="spellStart"/>
+      <w:r>
+        <w:rPr>
+          <w:lang w:val="en-US"/>
+        </w:rPr>
+        <w:t>deleteUnar</w:t>
+      </w:r>
+      <w:proofErr w:type="spellEnd"/>
+      <w:r>
+        <w:rPr>
+          <w:lang w:val="en-US"/>
+        </w:rPr>
+        <w:t>(y)</w:t>
       </w:r>
     </w:p>
     <w:p>
@@ -5766,11 +6124,33 @@
           <w:lang w:val="en-US"/>
         </w:rPr>
       </w:pPr>
-      <w:r>
-        <w:rPr>
-          <w:lang w:val="en-US"/>
-        </w:rPr>
-        <w:t>setRight(y) = getRight(x)</w:t>
+      <w:proofErr w:type="spellStart"/>
+      <w:r>
+        <w:rPr>
+          <w:lang w:val="en-US"/>
+        </w:rPr>
+        <w:t>setRight</w:t>
+      </w:r>
+      <w:proofErr w:type="spellEnd"/>
+      <w:r>
+        <w:rPr>
+          <w:lang w:val="en-US"/>
+        </w:rPr>
+        <w:t xml:space="preserve">(y) = </w:t>
+      </w:r>
+      <w:proofErr w:type="spellStart"/>
+      <w:r>
+        <w:rPr>
+          <w:lang w:val="en-US"/>
+        </w:rPr>
+        <w:t>getRight</w:t>
+      </w:r>
+      <w:proofErr w:type="spellEnd"/>
+      <w:r>
+        <w:rPr>
+          <w:lang w:val="en-US"/>
+        </w:rPr>
+        <w:t>(x)</w:t>
       </w:r>
     </w:p>
     <w:p>
@@ -5784,11 +6164,33 @@
           <w:lang w:val="en-US"/>
         </w:rPr>
       </w:pPr>
-      <w:r>
-        <w:rPr>
-          <w:lang w:val="en-US"/>
-        </w:rPr>
-        <w:t>setLeft(y) = getLeft(x)</w:t>
+      <w:proofErr w:type="spellStart"/>
+      <w:r>
+        <w:rPr>
+          <w:lang w:val="en-US"/>
+        </w:rPr>
+        <w:t>setLeft</w:t>
+      </w:r>
+      <w:proofErr w:type="spellEnd"/>
+      <w:r>
+        <w:rPr>
+          <w:lang w:val="en-US"/>
+        </w:rPr>
+        <w:t xml:space="preserve">(y) = </w:t>
+      </w:r>
+      <w:proofErr w:type="spellStart"/>
+      <w:r>
+        <w:rPr>
+          <w:lang w:val="en-US"/>
+        </w:rPr>
+        <w:t>getLeft</w:t>
+      </w:r>
+      <w:proofErr w:type="spellEnd"/>
+      <w:r>
+        <w:rPr>
+          <w:lang w:val="en-US"/>
+        </w:rPr>
+        <w:t>(x)</w:t>
       </w:r>
       <w:r>
         <w:rPr>
@@ -5810,11 +6212,33 @@
           <w:lang w:val="en-US"/>
         </w:rPr>
       </w:pPr>
-      <w:r>
-        <w:rPr>
-          <w:lang w:val="en-US"/>
-        </w:rPr>
-        <w:t>setParent(getRight(x)) = y</w:t>
+      <w:proofErr w:type="spellStart"/>
+      <w:r>
+        <w:rPr>
+          <w:lang w:val="en-US"/>
+        </w:rPr>
+        <w:t>setParent</w:t>
+      </w:r>
+      <w:proofErr w:type="spellEnd"/>
+      <w:r>
+        <w:rPr>
+          <w:lang w:val="en-US"/>
+        </w:rPr>
+        <w:t>(</w:t>
+      </w:r>
+      <w:proofErr w:type="spellStart"/>
+      <w:r>
+        <w:rPr>
+          <w:lang w:val="en-US"/>
+        </w:rPr>
+        <w:t>getRight</w:t>
+      </w:r>
+      <w:proofErr w:type="spellEnd"/>
+      <w:r>
+        <w:rPr>
+          <w:lang w:val="en-US"/>
+        </w:rPr>
+        <w:t>(x)) = y</w:t>
       </w:r>
     </w:p>
     <w:p>
@@ -5828,11 +6252,33 @@
           <w:lang w:val="en-US"/>
         </w:rPr>
       </w:pPr>
-      <w:r>
-        <w:rPr>
-          <w:lang w:val="en-US"/>
-        </w:rPr>
-        <w:t>setParent(getLeft(x)) = y</w:t>
+      <w:proofErr w:type="spellStart"/>
+      <w:r>
+        <w:rPr>
+          <w:lang w:val="en-US"/>
+        </w:rPr>
+        <w:t>setParent</w:t>
+      </w:r>
+      <w:proofErr w:type="spellEnd"/>
+      <w:r>
+        <w:rPr>
+          <w:lang w:val="en-US"/>
+        </w:rPr>
+        <w:t>(</w:t>
+      </w:r>
+      <w:proofErr w:type="spellStart"/>
+      <w:r>
+        <w:rPr>
+          <w:lang w:val="en-US"/>
+        </w:rPr>
+        <w:t>getLeft</w:t>
+      </w:r>
+      <w:proofErr w:type="spellEnd"/>
+      <w:r>
+        <w:rPr>
+          <w:lang w:val="en-US"/>
+        </w:rPr>
+        <w:t>(x)) = y</w:t>
       </w:r>
     </w:p>
     <w:p>
@@ -5954,11 +6400,19 @@
         </w:rPr>
         <w:t>מעדכנת עם</w:t>
       </w:r>
-      <w:r>
-        <w:rPr>
-          <w:lang w:val="en-US"/>
-        </w:rPr>
-        <w:t xml:space="preserve">setParent(y) </w:t>
+      <w:proofErr w:type="spellStart"/>
+      <w:r>
+        <w:rPr>
+          <w:lang w:val="en-US"/>
+        </w:rPr>
+        <w:t>setParent</w:t>
+      </w:r>
+      <w:proofErr w:type="spellEnd"/>
+      <w:r>
+        <w:rPr>
+          <w:lang w:val="en-US"/>
+        </w:rPr>
+        <w:t xml:space="preserve">(y) </w:t>
       </w:r>
       <w:r>
         <w:rPr>
@@ -6038,11 +6492,33 @@
         </w:rPr>
         <w:t xml:space="preserve"> ומעדכנת את </w:t>
       </w:r>
-      <w:r>
-        <w:rPr>
-          <w:lang w:val="en-US"/>
-        </w:rPr>
-        <w:t>setParent(y) = getParent(x)</w:t>
+      <w:proofErr w:type="spellStart"/>
+      <w:r>
+        <w:rPr>
+          <w:lang w:val="en-US"/>
+        </w:rPr>
+        <w:t>setParent</w:t>
+      </w:r>
+      <w:proofErr w:type="spellEnd"/>
+      <w:r>
+        <w:rPr>
+          <w:lang w:val="en-US"/>
+        </w:rPr>
+        <w:t xml:space="preserve">(y) = </w:t>
+      </w:r>
+      <w:proofErr w:type="spellStart"/>
+      <w:r>
+        <w:rPr>
+          <w:lang w:val="en-US"/>
+        </w:rPr>
+        <w:t>getParent</w:t>
+      </w:r>
+      <w:proofErr w:type="spellEnd"/>
+      <w:r>
+        <w:rPr>
+          <w:lang w:val="en-US"/>
+        </w:rPr>
+        <w:t>(x)</w:t>
       </w:r>
     </w:p>
     <w:p>
@@ -6130,6 +6606,7 @@
           <w:lang w:val="en-US"/>
         </w:rPr>
       </w:pPr>
+      <w:proofErr w:type="gramStart"/>
       <w:r>
         <w:t>rebalance</w:t>
       </w:r>
@@ -6139,15 +6616,29 @@
         </w:rPr>
         <w:t>(</w:t>
       </w:r>
-      <w:r>
-        <w:t>IAVLNode x</w:t>
-      </w:r>
-      <w:r>
-        <w:rPr>
-          <w:lang w:val="en-US"/>
-        </w:rPr>
-        <w:t>, int countActions</w:t>
-      </w:r>
+      <w:proofErr w:type="spellStart"/>
+      <w:proofErr w:type="gramEnd"/>
+      <w:r>
+        <w:t>IAVLNode</w:t>
+      </w:r>
+      <w:proofErr w:type="spellEnd"/>
+      <w:r>
+        <w:t xml:space="preserve"> x</w:t>
+      </w:r>
+      <w:r>
+        <w:rPr>
+          <w:lang w:val="en-US"/>
+        </w:rPr>
+        <w:t xml:space="preserve">, int </w:t>
+      </w:r>
+      <w:proofErr w:type="spellStart"/>
+      <w:r>
+        <w:rPr>
+          <w:lang w:val="en-US"/>
+        </w:rPr>
+        <w:t>countActions</w:t>
+      </w:r>
+      <w:proofErr w:type="spellEnd"/>
       <w:r>
         <w:rPr>
           <w:lang w:val="en-US"/>
@@ -6282,12 +6773,14 @@
         </w:rPr>
         <w:t xml:space="preserve">שומרת ספירה של כמות פעולות האיזון שביצענו במשתנה </w:t>
       </w:r>
+      <w:proofErr w:type="spellStart"/>
       <w:r>
         <w:rPr>
           <w:lang w:val="en-US"/>
         </w:rPr>
         <w:t>countActions</w:t>
       </w:r>
+      <w:proofErr w:type="spellEnd"/>
       <w:r>
         <w:rPr>
           <w:rFonts w:hint="cs"/>
@@ -6522,12 +7015,14 @@
         </w:rPr>
         <w:t xml:space="preserve"> </w:t>
       </w:r>
+      <w:proofErr w:type="spellStart"/>
       <w:r>
         <w:rPr>
           <w:lang w:val="en-US"/>
         </w:rPr>
         <w:t>countActions</w:t>
       </w:r>
+      <w:proofErr w:type="spellEnd"/>
       <w:r>
         <w:rPr>
           <w:rFonts w:hint="cs"/>
@@ -6618,12 +7113,14 @@
         </w:rPr>
         <w:t xml:space="preserve"> </w:t>
       </w:r>
+      <w:proofErr w:type="spellStart"/>
       <w:r>
         <w:rPr>
           <w:lang w:val="en-US"/>
         </w:rPr>
         <w:t>countActions</w:t>
       </w:r>
+      <w:proofErr w:type="spellEnd"/>
       <w:r>
         <w:rPr>
           <w:rFonts w:hint="cs"/>
@@ -6797,12 +7294,14 @@
         </w:rPr>
         <w:t xml:space="preserve"> עם </w:t>
       </w:r>
+      <w:proofErr w:type="spellStart"/>
       <w:r>
         <w:rPr>
           <w:lang w:val="en-US"/>
         </w:rPr>
         <w:t>countActions</w:t>
       </w:r>
+      <w:proofErr w:type="spellEnd"/>
       <w:r>
         <w:rPr>
           <w:rFonts w:hint="cs"/>
@@ -6828,6 +7327,7 @@
         </w:rPr>
         <w:t xml:space="preserve"> </w:t>
       </w:r>
+      <w:proofErr w:type="gramStart"/>
       <w:r>
         <w:t>rotate</w:t>
       </w:r>
@@ -6835,7 +7335,14 @@
         <w:rPr>
           <w:lang w:val="en-US"/>
         </w:rPr>
-        <w:t>Right(x</w:t>
+        <w:t>Right(</w:t>
+      </w:r>
+      <w:proofErr w:type="gramEnd"/>
+      <w:r>
+        <w:rPr>
+          <w:lang w:val="en-US"/>
+        </w:rPr>
+        <w:t>x</w:t>
       </w:r>
       <w:r>
         <w:rPr>
@@ -6879,12 +7386,14 @@
         </w:rPr>
         <w:t xml:space="preserve"> + </w:t>
       </w:r>
+      <w:proofErr w:type="spellStart"/>
       <w:r>
         <w:rPr>
           <w:lang w:val="en-US"/>
         </w:rPr>
         <w:t>countActions</w:t>
       </w:r>
+      <w:proofErr w:type="spellEnd"/>
     </w:p>
     <w:p>
       <w:pPr>
@@ -7026,12 +7535,14 @@
         </w:rPr>
         <w:t xml:space="preserve"> ומחברת את הערך שמחזירות עם </w:t>
       </w:r>
+      <w:proofErr w:type="spellStart"/>
       <w:r>
         <w:rPr>
           <w:lang w:val="en-US"/>
         </w:rPr>
         <w:t>countActions</w:t>
       </w:r>
+      <w:proofErr w:type="spellEnd"/>
       <w:r>
         <w:rPr>
           <w:rFonts w:hint="cs"/>
@@ -7049,14 +7560,24 @@
           <w:lang w:val="en-US"/>
         </w:rPr>
       </w:pPr>
+      <w:proofErr w:type="spellStart"/>
+      <w:proofErr w:type="gramStart"/>
       <w:r>
         <w:t>doubleRotate</w:t>
       </w:r>
-      <w:r>
-        <w:rPr>
-          <w:lang w:val="en-US"/>
-        </w:rPr>
-        <w:t>Right(x, y)</w:t>
+      <w:proofErr w:type="spellEnd"/>
+      <w:r>
+        <w:rPr>
+          <w:lang w:val="en-US"/>
+        </w:rPr>
+        <w:t>Right(</w:t>
+      </w:r>
+      <w:proofErr w:type="gramEnd"/>
+      <w:r>
+        <w:rPr>
+          <w:lang w:val="en-US"/>
+        </w:rPr>
+        <w:t>x, y)</w:t>
       </w:r>
       <w:r>
         <w:rPr>
@@ -7074,7 +7595,21 @@
         <w:rPr>
           <w:lang w:val="en-US"/>
         </w:rPr>
-        <w:t>(y) + promote(getRight(y))</w:t>
+        <w:t>(y) + promote(</w:t>
+      </w:r>
+      <w:proofErr w:type="spellStart"/>
+      <w:r>
+        <w:rPr>
+          <w:lang w:val="en-US"/>
+        </w:rPr>
+        <w:t>getRight</w:t>
+      </w:r>
+      <w:proofErr w:type="spellEnd"/>
+      <w:r>
+        <w:rPr>
+          <w:lang w:val="en-US"/>
+        </w:rPr>
+        <w:t>(y))</w:t>
       </w:r>
       <w:r>
         <w:rPr>
@@ -7092,12 +7627,14 @@
         </w:rPr>
         <w:t xml:space="preserve">+ </w:t>
       </w:r>
+      <w:proofErr w:type="spellStart"/>
       <w:r>
         <w:rPr>
           <w:lang w:val="en-US"/>
         </w:rPr>
         <w:t>countActions</w:t>
       </w:r>
+      <w:proofErr w:type="spellEnd"/>
     </w:p>
     <w:p>
       <w:pPr>
@@ -7279,12 +7816,14 @@
         </w:rPr>
         <w:t xml:space="preserve">ומחברת את הערך שמחזירות עם </w:t>
       </w:r>
+      <w:proofErr w:type="spellStart"/>
       <w:r>
         <w:rPr>
           <w:lang w:val="en-US"/>
         </w:rPr>
         <w:t>countActions</w:t>
       </w:r>
+      <w:proofErr w:type="spellEnd"/>
       <w:r>
         <w:rPr>
           <w:rFonts w:hint="cs"/>
@@ -7310,6 +7849,7 @@
         </w:rPr>
         <w:t xml:space="preserve"> </w:t>
       </w:r>
+      <w:proofErr w:type="gramStart"/>
       <w:r>
         <w:t>rotate</w:t>
       </w:r>
@@ -7317,7 +7857,14 @@
         <w:rPr>
           <w:lang w:val="en-US"/>
         </w:rPr>
-        <w:t>Left(x, y)</w:t>
+        <w:t>Left(</w:t>
+      </w:r>
+      <w:proofErr w:type="gramEnd"/>
+      <w:r>
+        <w:rPr>
+          <w:lang w:val="en-US"/>
+        </w:rPr>
+        <w:t>x, y)</w:t>
       </w:r>
       <w:r>
         <w:rPr>
@@ -7341,12 +7888,14 @@
         </w:rPr>
         <w:t xml:space="preserve"> + </w:t>
       </w:r>
+      <w:proofErr w:type="spellStart"/>
       <w:r>
         <w:rPr>
           <w:lang w:val="en-US"/>
         </w:rPr>
         <w:t>countActions</w:t>
       </w:r>
+      <w:proofErr w:type="spellEnd"/>
       <w:r>
         <w:rPr>
           <w:rFonts w:hint="cs"/>
@@ -7536,12 +8085,14 @@
         </w:rPr>
         <w:t xml:space="preserve">ומחברת את הערך שמחזירות עם </w:t>
       </w:r>
+      <w:proofErr w:type="spellStart"/>
       <w:r>
         <w:rPr>
           <w:lang w:val="en-US"/>
         </w:rPr>
         <w:t>countActions</w:t>
       </w:r>
+      <w:proofErr w:type="spellEnd"/>
       <w:r>
         <w:rPr>
           <w:rFonts w:hint="cs"/>
@@ -7567,14 +8118,24 @@
         </w:rPr>
         <w:t xml:space="preserve"> </w:t>
       </w:r>
+      <w:proofErr w:type="spellStart"/>
+      <w:proofErr w:type="gramStart"/>
       <w:r>
         <w:t>doubleRotate</w:t>
       </w:r>
-      <w:r>
-        <w:rPr>
-          <w:lang w:val="en-US"/>
-        </w:rPr>
-        <w:t>Left(x, y)</w:t>
+      <w:proofErr w:type="spellEnd"/>
+      <w:r>
+        <w:rPr>
+          <w:lang w:val="en-US"/>
+        </w:rPr>
+        <w:t>Left(</w:t>
+      </w:r>
+      <w:proofErr w:type="gramEnd"/>
+      <w:r>
+        <w:rPr>
+          <w:lang w:val="en-US"/>
+        </w:rPr>
+        <w:t>x, y)</w:t>
       </w:r>
       <w:r>
         <w:rPr>
@@ -7598,7 +8159,21 @@
         <w:rPr>
           <w:lang w:val="en-US"/>
         </w:rPr>
-        <w:t>promote(getLeft(y))</w:t>
+        <w:t>promote(</w:t>
+      </w:r>
+      <w:proofErr w:type="spellStart"/>
+      <w:r>
+        <w:rPr>
+          <w:lang w:val="en-US"/>
+        </w:rPr>
+        <w:t>getLeft</w:t>
+      </w:r>
+      <w:proofErr w:type="spellEnd"/>
+      <w:r>
+        <w:rPr>
+          <w:lang w:val="en-US"/>
+        </w:rPr>
+        <w:t>(y))</w:t>
       </w:r>
       <w:r>
         <w:rPr>
@@ -7608,12 +8183,14 @@
         </w:rPr>
         <w:t xml:space="preserve"> + </w:t>
       </w:r>
+      <w:proofErr w:type="spellStart"/>
       <w:r>
         <w:rPr>
           <w:lang w:val="en-US"/>
         </w:rPr>
         <w:t>countActions</w:t>
       </w:r>
+      <w:proofErr w:type="spellEnd"/>
     </w:p>
     <w:p>
       <w:pPr>
@@ -7807,12 +8384,14 @@
         </w:rPr>
         <w:t xml:space="preserve"> ומחברת את הערך שמחזירות עם </w:t>
       </w:r>
+      <w:proofErr w:type="spellStart"/>
       <w:r>
         <w:rPr>
           <w:lang w:val="en-US"/>
         </w:rPr>
         <w:t>countActions</w:t>
       </w:r>
+      <w:proofErr w:type="spellEnd"/>
       <w:r>
         <w:rPr>
           <w:rFonts w:hint="cs"/>
@@ -7842,7 +8421,29 @@
         <w:rPr>
           <w:lang w:val="en-US"/>
         </w:rPr>
-        <w:t xml:space="preserve"> rotateLeft(x, y) + demote(x) + promote(y)</w:t>
+        <w:t xml:space="preserve"> </w:t>
+      </w:r>
+      <w:proofErr w:type="spellStart"/>
+      <w:proofErr w:type="gramStart"/>
+      <w:r>
+        <w:rPr>
+          <w:lang w:val="en-US"/>
+        </w:rPr>
+        <w:t>rotateLeft</w:t>
+      </w:r>
+      <w:proofErr w:type="spellEnd"/>
+      <w:r>
+        <w:rPr>
+          <w:lang w:val="en-US"/>
+        </w:rPr>
+        <w:t>(</w:t>
+      </w:r>
+      <w:proofErr w:type="gramEnd"/>
+      <w:r>
+        <w:rPr>
+          <w:lang w:val="en-US"/>
+        </w:rPr>
+        <w:t>x, y) + demote(x) + promote(y)</w:t>
       </w:r>
       <w:r>
         <w:rPr>
@@ -7852,12 +8453,14 @@
         </w:rPr>
         <w:t xml:space="preserve">+ </w:t>
       </w:r>
+      <w:proofErr w:type="spellStart"/>
       <w:r>
         <w:rPr>
           <w:lang w:val="en-US"/>
         </w:rPr>
         <w:t>countActions</w:t>
       </w:r>
+      <w:proofErr w:type="spellEnd"/>
     </w:p>
     <w:p>
       <w:pPr>
@@ -7996,12 +8599,14 @@
         </w:rPr>
         <w:t xml:space="preserve"> ומחברת את הערך שמחזירות עם </w:t>
       </w:r>
+      <w:proofErr w:type="spellStart"/>
       <w:r>
         <w:rPr>
           <w:lang w:val="en-US"/>
         </w:rPr>
         <w:t>countActions</w:t>
       </w:r>
+      <w:proofErr w:type="spellEnd"/>
       <w:r>
         <w:rPr>
           <w:rFonts w:hint="cs"/>
@@ -8032,7 +8637,29 @@
         <w:rPr>
           <w:lang w:val="en-US"/>
         </w:rPr>
-        <w:t xml:space="preserve"> rotateLeft(x, y) + demote(x) + demote(x)</w:t>
+        <w:t xml:space="preserve"> </w:t>
+      </w:r>
+      <w:proofErr w:type="spellStart"/>
+      <w:proofErr w:type="gramStart"/>
+      <w:r>
+        <w:rPr>
+          <w:lang w:val="en-US"/>
+        </w:rPr>
+        <w:t>rotateLeft</w:t>
+      </w:r>
+      <w:proofErr w:type="spellEnd"/>
+      <w:r>
+        <w:rPr>
+          <w:lang w:val="en-US"/>
+        </w:rPr>
+        <w:t>(</w:t>
+      </w:r>
+      <w:proofErr w:type="gramEnd"/>
+      <w:r>
+        <w:rPr>
+          <w:lang w:val="en-US"/>
+        </w:rPr>
+        <w:t>x, y) + demote(x) + demote(x)</w:t>
       </w:r>
       <w:r>
         <w:rPr>
@@ -8042,12 +8669,14 @@
         </w:rPr>
         <w:t xml:space="preserve">+ </w:t>
       </w:r>
+      <w:proofErr w:type="spellStart"/>
       <w:r>
         <w:rPr>
           <w:lang w:val="en-US"/>
         </w:rPr>
         <w:t>countActions</w:t>
       </w:r>
+      <w:proofErr w:type="spellEnd"/>
       <w:r>
         <w:rPr>
           <w:rFonts w:hint="cs"/>
@@ -8107,12 +8736,14 @@
         </w:rPr>
         <w:t xml:space="preserve"> </w:t>
       </w:r>
+      <w:proofErr w:type="spellStart"/>
       <w:r>
         <w:rPr>
           <w:lang w:val="en-US"/>
         </w:rPr>
         <w:t>countActions</w:t>
       </w:r>
+      <w:proofErr w:type="spellEnd"/>
     </w:p>
     <w:p>
       <w:pPr>
@@ -8282,12 +8913,14 @@
         </w:rPr>
         <w:t xml:space="preserve"> ומחברת את הערך שמחזירות עם </w:t>
       </w:r>
+      <w:proofErr w:type="spellStart"/>
       <w:r>
         <w:rPr>
           <w:lang w:val="en-US"/>
         </w:rPr>
         <w:t>countActions</w:t>
       </w:r>
+      <w:proofErr w:type="spellEnd"/>
       <w:r>
         <w:rPr>
           <w:rFonts w:hint="cs"/>
@@ -8317,7 +8950,28 @@
         <w:rPr>
           <w:lang w:val="en-US"/>
         </w:rPr>
-        <w:t>+ demote(y) + promote(getLeft(y))</w:t>
+        <w:t>+ demote(y) + promote(</w:t>
+      </w:r>
+      <w:proofErr w:type="spellStart"/>
+      <w:r>
+        <w:rPr>
+          <w:lang w:val="en-US"/>
+        </w:rPr>
+        <w:t>getLeft</w:t>
+      </w:r>
+      <w:proofErr w:type="spellEnd"/>
+      <w:r>
+        <w:rPr>
+          <w:lang w:val="en-US"/>
+        </w:rPr>
+        <w:t>(y</w:t>
+      </w:r>
+      <w:proofErr w:type="gramStart"/>
+      <w:r>
+        <w:rPr>
+          <w:lang w:val="en-US"/>
+        </w:rPr>
+        <w:t>))</w:t>
       </w:r>
       <w:r>
         <w:rPr>
@@ -8331,7 +8985,22 @@
         <w:rPr>
           <w:lang w:val="en-US"/>
         </w:rPr>
-        <w:t xml:space="preserve"> doubleRotateLeft(x, y)  + demote(x)  + demote(x)</w:t>
+        <w:t xml:space="preserve"> </w:t>
+      </w:r>
+      <w:proofErr w:type="spellStart"/>
+      <w:r>
+        <w:rPr>
+          <w:lang w:val="en-US"/>
+        </w:rPr>
+        <w:t>doubleRotateLeft</w:t>
+      </w:r>
+      <w:proofErr w:type="spellEnd"/>
+      <w:proofErr w:type="gramEnd"/>
+      <w:r>
+        <w:rPr>
+          <w:lang w:val="en-US"/>
+        </w:rPr>
+        <w:t>(x, y)  + demote(x)  + demote(x)</w:t>
       </w:r>
       <w:r>
         <w:rPr>
@@ -8341,12 +9010,14 @@
         </w:rPr>
         <w:t xml:space="preserve">+ </w:t>
       </w:r>
+      <w:proofErr w:type="spellStart"/>
       <w:r>
         <w:rPr>
           <w:lang w:val="en-US"/>
         </w:rPr>
         <w:t>countActions</w:t>
       </w:r>
+      <w:proofErr w:type="spellEnd"/>
     </w:p>
     <w:p>
       <w:pPr>
@@ -8508,12 +9179,14 @@
         </w:rPr>
         <w:t xml:space="preserve"> ומחברת את הערך שמחזירות עם </w:t>
       </w:r>
+      <w:proofErr w:type="spellStart"/>
       <w:r>
         <w:rPr>
           <w:lang w:val="en-US"/>
         </w:rPr>
         <w:t>countActions</w:t>
       </w:r>
+      <w:proofErr w:type="spellEnd"/>
       <w:r>
         <w:rPr>
           <w:rFonts w:hint="cs"/>
@@ -8543,7 +9216,29 @@
         <w:rPr>
           <w:lang w:val="en-US"/>
         </w:rPr>
-        <w:t xml:space="preserve"> rotateRight(x, y) + demote(x) + promote(y)</w:t>
+        <w:t xml:space="preserve"> </w:t>
+      </w:r>
+      <w:proofErr w:type="spellStart"/>
+      <w:proofErr w:type="gramStart"/>
+      <w:r>
+        <w:rPr>
+          <w:lang w:val="en-US"/>
+        </w:rPr>
+        <w:t>rotateRight</w:t>
+      </w:r>
+      <w:proofErr w:type="spellEnd"/>
+      <w:r>
+        <w:rPr>
+          <w:lang w:val="en-US"/>
+        </w:rPr>
+        <w:t>(</w:t>
+      </w:r>
+      <w:proofErr w:type="gramEnd"/>
+      <w:r>
+        <w:rPr>
+          <w:lang w:val="en-US"/>
+        </w:rPr>
+        <w:t>x, y) + demote(x) + promote(y)</w:t>
       </w:r>
       <w:r>
         <w:rPr>
@@ -8553,12 +9248,14 @@
         </w:rPr>
         <w:t xml:space="preserve">+ </w:t>
       </w:r>
+      <w:proofErr w:type="spellStart"/>
       <w:r>
         <w:rPr>
           <w:lang w:val="en-US"/>
         </w:rPr>
         <w:t>countActions</w:t>
       </w:r>
+      <w:proofErr w:type="spellEnd"/>
     </w:p>
     <w:p>
       <w:pPr>
@@ -8672,12 +9369,14 @@
         </w:rPr>
         <w:t xml:space="preserve"> ומחברת את הערך שמחזירות עם </w:t>
       </w:r>
+      <w:proofErr w:type="spellStart"/>
       <w:r>
         <w:rPr>
           <w:lang w:val="en-US"/>
         </w:rPr>
         <w:t>countActions</w:t>
       </w:r>
+      <w:proofErr w:type="spellEnd"/>
       <w:r>
         <w:rPr>
           <w:rFonts w:hint="cs"/>
@@ -8708,7 +9407,15 @@
         <w:rPr>
           <w:lang w:val="en-US"/>
         </w:rPr>
-        <w:t xml:space="preserve"> rotate</w:t>
+        <w:t xml:space="preserve"> </w:t>
+      </w:r>
+      <w:proofErr w:type="spellStart"/>
+      <w:proofErr w:type="gramStart"/>
+      <w:r>
+        <w:rPr>
+          <w:lang w:val="en-US"/>
+        </w:rPr>
+        <w:t>rotate</w:t>
       </w:r>
       <w:r>
         <w:rPr>
@@ -8721,7 +9428,21 @@
         <w:rPr>
           <w:lang w:val="en-US"/>
         </w:rPr>
-        <w:t>ight(x, y) + demote(x) + demote(x)</w:t>
+        <w:t>ight</w:t>
+      </w:r>
+      <w:proofErr w:type="spellEnd"/>
+      <w:r>
+        <w:rPr>
+          <w:lang w:val="en-US"/>
+        </w:rPr>
+        <w:t>(</w:t>
+      </w:r>
+      <w:proofErr w:type="gramEnd"/>
+      <w:r>
+        <w:rPr>
+          <w:lang w:val="en-US"/>
+        </w:rPr>
+        <w:t>x, y) + demote(x) + demote(x)</w:t>
       </w:r>
       <w:r>
         <w:rPr>
@@ -8731,12 +9452,14 @@
         </w:rPr>
         <w:t xml:space="preserve">+ </w:t>
       </w:r>
+      <w:proofErr w:type="spellStart"/>
       <w:r>
         <w:rPr>
           <w:lang w:val="en-US"/>
         </w:rPr>
         <w:t>countActions</w:t>
       </w:r>
+      <w:proofErr w:type="spellEnd"/>
       <w:r>
         <w:rPr>
           <w:rFonts w:hint="cs"/>
@@ -8796,12 +9519,14 @@
         </w:rPr>
         <w:t xml:space="preserve"> </w:t>
       </w:r>
+      <w:proofErr w:type="spellStart"/>
       <w:r>
         <w:rPr>
           <w:lang w:val="en-US"/>
         </w:rPr>
         <w:t>countActions</w:t>
       </w:r>
+      <w:proofErr w:type="spellEnd"/>
     </w:p>
     <w:p>
       <w:pPr>
@@ -8979,12 +9704,14 @@
         </w:rPr>
         <w:t xml:space="preserve"> ומחברת את הערך שמחזירות עם </w:t>
       </w:r>
+      <w:proofErr w:type="spellStart"/>
       <w:r>
         <w:rPr>
           <w:lang w:val="en-US"/>
         </w:rPr>
         <w:t>countActions</w:t>
       </w:r>
+      <w:proofErr w:type="spellEnd"/>
       <w:r>
         <w:rPr>
           <w:rFonts w:hint="cs"/>
@@ -9014,7 +9741,14 @@
         <w:rPr>
           <w:lang w:val="en-US"/>
         </w:rPr>
-        <w:t>+ demote(y) + promote(get</w:t>
+        <w:t>+ demote(y) + promote(</w:t>
+      </w:r>
+      <w:proofErr w:type="spellStart"/>
+      <w:r>
+        <w:rPr>
+          <w:lang w:val="en-US"/>
+        </w:rPr>
+        <w:t>get</w:t>
       </w:r>
       <w:r>
         <w:rPr>
@@ -9027,7 +9761,21 @@
         <w:rPr>
           <w:lang w:val="en-US"/>
         </w:rPr>
-        <w:t>ight(y))</w:t>
+        <w:t>ight</w:t>
+      </w:r>
+      <w:proofErr w:type="spellEnd"/>
+      <w:r>
+        <w:rPr>
+          <w:lang w:val="en-US"/>
+        </w:rPr>
+        <w:t>(y</w:t>
+      </w:r>
+      <w:proofErr w:type="gramStart"/>
+      <w:r>
+        <w:rPr>
+          <w:lang w:val="en-US"/>
+        </w:rPr>
+        <w:t>))</w:t>
       </w:r>
       <w:r>
         <w:rPr>
@@ -9041,7 +9789,22 @@
         <w:rPr>
           <w:lang w:val="en-US"/>
         </w:rPr>
-        <w:t xml:space="preserve"> doubleRotateRight(x, y)  + demote(x)  + demote(x)</w:t>
+        <w:t xml:space="preserve"> </w:t>
+      </w:r>
+      <w:proofErr w:type="spellStart"/>
+      <w:r>
+        <w:rPr>
+          <w:lang w:val="en-US"/>
+        </w:rPr>
+        <w:t>doubleRotateRight</w:t>
+      </w:r>
+      <w:proofErr w:type="spellEnd"/>
+      <w:proofErr w:type="gramEnd"/>
+      <w:r>
+        <w:rPr>
+          <w:lang w:val="en-US"/>
+        </w:rPr>
+        <w:t>(x, y)  + demote(x)  + demote(x)</w:t>
       </w:r>
       <w:r>
         <w:rPr>
@@ -9051,12 +9814,14 @@
         </w:rPr>
         <w:t xml:space="preserve">+ </w:t>
       </w:r>
+      <w:proofErr w:type="spellStart"/>
       <w:r>
         <w:rPr>
           <w:lang w:val="en-US"/>
         </w:rPr>
         <w:t>countActions</w:t>
       </w:r>
+      <w:proofErr w:type="spellEnd"/>
     </w:p>
     <w:p>
       <w:pPr>
@@ -9085,12 +9850,14 @@
         </w:rPr>
         <w:t xml:space="preserve"> את </w:t>
       </w:r>
+      <w:proofErr w:type="spellStart"/>
       <w:r>
         <w:rPr>
           <w:lang w:val="en-US"/>
         </w:rPr>
         <w:t>countActions</w:t>
       </w:r>
+      <w:proofErr w:type="spellEnd"/>
     </w:p>
     <w:p>
       <w:pPr>
@@ -9184,7 +9951,6 @@
       <w:r>
         <w:rPr>
           <w:rFonts w:hint="cs"/>
-          <w:highlight w:val="yellow"/>
           <w:rtl/>
           <w:lang w:val="en-US"/>
         </w:rPr>
@@ -9198,10 +9964,8 @@
           <w:lang w:val="en-US"/>
         </w:rPr>
       </w:pPr>
-      <w:r>
-        <w:rPr>
-          <w:highlight w:val="green"/>
-        </w:rPr>
+      <w:proofErr w:type="gramStart"/>
+      <w:r>
         <w:t>promote</w:t>
       </w:r>
       <w:r>
@@ -9210,8 +9974,14 @@
         </w:rPr>
         <w:t>(</w:t>
       </w:r>
-      <w:r>
-        <w:t>IAVLNode x</w:t>
+      <w:proofErr w:type="spellStart"/>
+      <w:proofErr w:type="gramEnd"/>
+      <w:r>
+        <w:t>IAVLNode</w:t>
+      </w:r>
+      <w:proofErr w:type="spellEnd"/>
+      <w:r>
+        <w:t xml:space="preserve"> x</w:t>
       </w:r>
       <w:r>
         <w:rPr>
@@ -9411,17 +10181,14 @@
           <w:lang w:val="en-US"/>
         </w:rPr>
       </w:pPr>
-      <w:r>
-        <w:rPr>
-          <w:highlight w:val="green"/>
+      <w:proofErr w:type="gramStart"/>
+      <w:r>
+        <w:rPr>
           <w:lang w:val="en-US"/>
         </w:rPr>
         <w:t>de</w:t>
       </w:r>
       <w:r>
-        <w:rPr>
-          <w:highlight w:val="green"/>
-        </w:rPr>
         <w:t>mote</w:t>
       </w:r>
       <w:r>
@@ -9430,8 +10197,14 @@
         </w:rPr>
         <w:t>(</w:t>
       </w:r>
-      <w:r>
-        <w:t>IAVLNode x</w:t>
+      <w:proofErr w:type="spellStart"/>
+      <w:proofErr w:type="gramEnd"/>
+      <w:r>
+        <w:t>IAVLNode</w:t>
+      </w:r>
+      <w:proofErr w:type="spellEnd"/>
+      <w:r>
+        <w:t xml:space="preserve"> x</w:t>
       </w:r>
       <w:r>
         <w:rPr>
@@ -9619,28 +10392,35 @@
           <w:lang w:val="en-US"/>
         </w:rPr>
       </w:pPr>
-      <w:r>
-        <w:rPr>
-          <w:highlight w:val="green"/>
+      <w:proofErr w:type="spellStart"/>
+      <w:proofErr w:type="gramStart"/>
+      <w:r>
+        <w:rPr>
           <w:lang w:val="en-US"/>
         </w:rPr>
         <w:t>rotate</w:t>
       </w:r>
       <w:r>
         <w:rPr>
-          <w:highlight w:val="green"/>
           <w:lang w:val="en-US"/>
         </w:rPr>
         <w:t>Right</w:t>
       </w:r>
+      <w:proofErr w:type="spellEnd"/>
       <w:r>
         <w:rPr>
           <w:lang w:val="en-US"/>
         </w:rPr>
         <w:t>(</w:t>
       </w:r>
-      <w:r>
-        <w:t>IAVLNode x</w:t>
+      <w:proofErr w:type="spellStart"/>
+      <w:proofErr w:type="gramEnd"/>
+      <w:r>
+        <w:t>IAVLNode</w:t>
+      </w:r>
+      <w:proofErr w:type="spellEnd"/>
+      <w:r>
+        <w:t xml:space="preserve"> x</w:t>
       </w:r>
       <w:r>
         <w:rPr>
@@ -9648,8 +10428,13 @@
         </w:rPr>
         <w:t xml:space="preserve">, </w:t>
       </w:r>
-      <w:r>
-        <w:t xml:space="preserve">IAVLNode </w:t>
+      <w:proofErr w:type="spellStart"/>
+      <w:r>
+        <w:t>IAVLNode</w:t>
+      </w:r>
+      <w:proofErr w:type="spellEnd"/>
+      <w:r>
+        <w:t xml:space="preserve"> </w:t>
       </w:r>
       <w:r>
         <w:rPr>
@@ -9879,11 +10664,19 @@
         </w:rPr>
         <w:t xml:space="preserve">מעדכנים את </w:t>
       </w:r>
-      <w:r>
-        <w:rPr>
-          <w:lang w:val="en-US"/>
-        </w:rPr>
-        <w:t>setLeft(x)</w:t>
+      <w:proofErr w:type="spellStart"/>
+      <w:r>
+        <w:rPr>
+          <w:lang w:val="en-US"/>
+        </w:rPr>
+        <w:t>setLeft</w:t>
+      </w:r>
+      <w:proofErr w:type="spellEnd"/>
+      <w:r>
+        <w:rPr>
+          <w:lang w:val="en-US"/>
+        </w:rPr>
+        <w:t>(x)</w:t>
       </w:r>
       <w:r>
         <w:rPr>
@@ -9891,11 +10684,19 @@
         </w:rPr>
         <w:t xml:space="preserve"> = </w:t>
       </w:r>
-      <w:r>
-        <w:rPr>
-          <w:lang w:val="en-US"/>
-        </w:rPr>
-        <w:t>getRight(y)</w:t>
+      <w:proofErr w:type="spellStart"/>
+      <w:r>
+        <w:rPr>
+          <w:lang w:val="en-US"/>
+        </w:rPr>
+        <w:t>getRight</w:t>
+      </w:r>
+      <w:proofErr w:type="spellEnd"/>
+      <w:r>
+        <w:rPr>
+          <w:lang w:val="en-US"/>
+        </w:rPr>
+        <w:t>(y)</w:t>
       </w:r>
     </w:p>
     <w:p>
@@ -9918,11 +10719,33 @@
         </w:rPr>
         <w:t xml:space="preserve">מעדכנים את </w:t>
       </w:r>
-      <w:r>
-        <w:rPr>
-          <w:lang w:val="en-US"/>
-        </w:rPr>
-        <w:t xml:space="preserve">setParent(getLeft(x)) </w:t>
+      <w:proofErr w:type="spellStart"/>
+      <w:r>
+        <w:rPr>
+          <w:lang w:val="en-US"/>
+        </w:rPr>
+        <w:t>setParent</w:t>
+      </w:r>
+      <w:proofErr w:type="spellEnd"/>
+      <w:r>
+        <w:rPr>
+          <w:lang w:val="en-US"/>
+        </w:rPr>
+        <w:t>(</w:t>
+      </w:r>
+      <w:proofErr w:type="spellStart"/>
+      <w:r>
+        <w:rPr>
+          <w:lang w:val="en-US"/>
+        </w:rPr>
+        <w:t>getLeft</w:t>
+      </w:r>
+      <w:proofErr w:type="spellEnd"/>
+      <w:r>
+        <w:rPr>
+          <w:lang w:val="en-US"/>
+        </w:rPr>
+        <w:t xml:space="preserve">(x)) </w:t>
       </w:r>
       <w:r>
         <w:rPr>
@@ -9950,11 +10773,19 @@
         </w:rPr>
         <w:t xml:space="preserve">מעדכנים את </w:t>
       </w:r>
-      <w:r>
-        <w:rPr>
-          <w:lang w:val="en-US"/>
-        </w:rPr>
-        <w:t>setRight(y) =</w:t>
+      <w:proofErr w:type="spellStart"/>
+      <w:r>
+        <w:rPr>
+          <w:lang w:val="en-US"/>
+        </w:rPr>
+        <w:t>setRight</w:t>
+      </w:r>
+      <w:proofErr w:type="spellEnd"/>
+      <w:r>
+        <w:rPr>
+          <w:lang w:val="en-US"/>
+        </w:rPr>
+        <w:t>(y) =</w:t>
       </w:r>
       <w:r>
         <w:rPr>
@@ -9982,11 +10813,19 @@
         </w:rPr>
         <w:t xml:space="preserve">מעדכנים את </w:t>
       </w:r>
-      <w:r>
-        <w:rPr>
-          <w:lang w:val="en-US"/>
-        </w:rPr>
-        <w:t>setParent(x) = y</w:t>
+      <w:proofErr w:type="spellStart"/>
+      <w:r>
+        <w:rPr>
+          <w:lang w:val="en-US"/>
+        </w:rPr>
+        <w:t>setParent</w:t>
+      </w:r>
+      <w:proofErr w:type="spellEnd"/>
+      <w:r>
+        <w:rPr>
+          <w:lang w:val="en-US"/>
+        </w:rPr>
+        <w:t>(x) = y</w:t>
       </w:r>
     </w:p>
     <w:p>
@@ -10067,21 +10906,29 @@
           <w:lang w:val="en-US"/>
         </w:rPr>
       </w:pPr>
-      <w:r>
-        <w:rPr>
-          <w:highlight w:val="green"/>
+      <w:proofErr w:type="spellStart"/>
+      <w:proofErr w:type="gramStart"/>
+      <w:r>
+        <w:rPr>
           <w:lang w:val="en-US"/>
         </w:rPr>
         <w:t>rotateLeft</w:t>
       </w:r>
+      <w:proofErr w:type="spellEnd"/>
       <w:r>
         <w:rPr>
           <w:lang w:val="en-US"/>
         </w:rPr>
         <w:t>(</w:t>
       </w:r>
-      <w:r>
-        <w:t>IAVLNode x</w:t>
+      <w:proofErr w:type="spellStart"/>
+      <w:proofErr w:type="gramEnd"/>
+      <w:r>
+        <w:t>IAVLNode</w:t>
+      </w:r>
+      <w:proofErr w:type="spellEnd"/>
+      <w:r>
+        <w:t xml:space="preserve"> x</w:t>
       </w:r>
       <w:r>
         <w:rPr>
@@ -10089,8 +10936,13 @@
         </w:rPr>
         <w:t xml:space="preserve">, </w:t>
       </w:r>
-      <w:r>
-        <w:t xml:space="preserve">IAVLNode </w:t>
+      <w:proofErr w:type="spellStart"/>
+      <w:r>
+        <w:t>IAVLNode</w:t>
+      </w:r>
+      <w:proofErr w:type="spellEnd"/>
+      <w:r>
+        <w:t xml:space="preserve"> </w:t>
       </w:r>
       <w:r>
         <w:rPr>
@@ -10297,6 +11149,7 @@
         </w:rPr>
         <w:t xml:space="preserve">מעדכנים את </w:t>
       </w:r>
+      <w:proofErr w:type="spellStart"/>
       <w:r>
         <w:rPr>
           <w:lang w:val="en-US"/>
@@ -10307,7 +11160,28 @@
         <w:rPr>
           <w:lang w:val="en-US"/>
         </w:rPr>
-        <w:t>etRight(x) = getLeft(y)</w:t>
+        <w:t>etRight</w:t>
+      </w:r>
+      <w:proofErr w:type="spellEnd"/>
+      <w:r>
+        <w:rPr>
+          <w:lang w:val="en-US"/>
+        </w:rPr>
+        <w:t xml:space="preserve">(x) = </w:t>
+      </w:r>
+      <w:proofErr w:type="spellStart"/>
+      <w:r>
+        <w:rPr>
+          <w:lang w:val="en-US"/>
+        </w:rPr>
+        <w:t>getLeft</w:t>
+      </w:r>
+      <w:proofErr w:type="spellEnd"/>
+      <w:r>
+        <w:rPr>
+          <w:lang w:val="en-US"/>
+        </w:rPr>
+        <w:t>(y)</w:t>
       </w:r>
     </w:p>
     <w:p>
@@ -10333,7 +11207,35 @@
         <w:rPr>
           <w:lang w:val="en-US"/>
         </w:rPr>
-        <w:t xml:space="preserve"> setParent(getRight(x)) = x</w:t>
+        <w:t xml:space="preserve"> </w:t>
+      </w:r>
+      <w:proofErr w:type="spellStart"/>
+      <w:r>
+        <w:rPr>
+          <w:lang w:val="en-US"/>
+        </w:rPr>
+        <w:t>setParent</w:t>
+      </w:r>
+      <w:proofErr w:type="spellEnd"/>
+      <w:r>
+        <w:rPr>
+          <w:lang w:val="en-US"/>
+        </w:rPr>
+        <w:t>(</w:t>
+      </w:r>
+      <w:proofErr w:type="spellStart"/>
+      <w:r>
+        <w:rPr>
+          <w:lang w:val="en-US"/>
+        </w:rPr>
+        <w:t>getRight</w:t>
+      </w:r>
+      <w:proofErr w:type="spellEnd"/>
+      <w:r>
+        <w:rPr>
+          <w:lang w:val="en-US"/>
+        </w:rPr>
+        <w:t>(x)) = x</w:t>
       </w:r>
     </w:p>
     <w:p>
@@ -10355,11 +11257,19 @@
         </w:rPr>
         <w:t xml:space="preserve">מעדכנים את </w:t>
       </w:r>
-      <w:r>
-        <w:rPr>
-          <w:lang w:val="en-US"/>
-        </w:rPr>
-        <w:t>setLeft(y) = x</w:t>
+      <w:proofErr w:type="spellStart"/>
+      <w:r>
+        <w:rPr>
+          <w:lang w:val="en-US"/>
+        </w:rPr>
+        <w:t>setLeft</w:t>
+      </w:r>
+      <w:proofErr w:type="spellEnd"/>
+      <w:r>
+        <w:rPr>
+          <w:lang w:val="en-US"/>
+        </w:rPr>
+        <w:t>(y) = x</w:t>
       </w:r>
     </w:p>
     <w:p>
@@ -10381,11 +11291,19 @@
         </w:rPr>
         <w:t xml:space="preserve">מעדכנים את </w:t>
       </w:r>
-      <w:r>
-        <w:rPr>
-          <w:lang w:val="en-US"/>
-        </w:rPr>
-        <w:t>setParent(x) = y</w:t>
+      <w:proofErr w:type="spellStart"/>
+      <w:r>
+        <w:rPr>
+          <w:lang w:val="en-US"/>
+        </w:rPr>
+        <w:t>setParent</w:t>
+      </w:r>
+      <w:proofErr w:type="spellEnd"/>
+      <w:r>
+        <w:rPr>
+          <w:lang w:val="en-US"/>
+        </w:rPr>
+        <w:t>(x) = y</w:t>
       </w:r>
     </w:p>
     <w:p>
@@ -10466,28 +11384,35 @@
           <w:lang w:val="en-US"/>
         </w:rPr>
       </w:pPr>
-      <w:r>
-        <w:rPr>
-          <w:highlight w:val="green"/>
+      <w:proofErr w:type="spellStart"/>
+      <w:proofErr w:type="gramStart"/>
+      <w:r>
+        <w:rPr>
           <w:lang w:val="en-US"/>
         </w:rPr>
         <w:t>doubleRotate</w:t>
       </w:r>
       <w:r>
         <w:rPr>
-          <w:highlight w:val="green"/>
           <w:lang w:val="en-US"/>
         </w:rPr>
         <w:t>Right</w:t>
       </w:r>
+      <w:proofErr w:type="spellEnd"/>
       <w:r>
         <w:rPr>
           <w:lang w:val="en-US"/>
         </w:rPr>
         <w:t>(</w:t>
       </w:r>
-      <w:r>
-        <w:t>IAVLNode x</w:t>
+      <w:proofErr w:type="spellStart"/>
+      <w:proofErr w:type="gramEnd"/>
+      <w:r>
+        <w:t>IAVLNode</w:t>
+      </w:r>
+      <w:proofErr w:type="spellEnd"/>
+      <w:r>
+        <w:t xml:space="preserve"> x</w:t>
       </w:r>
       <w:r>
         <w:rPr>
@@ -10495,8 +11420,13 @@
         </w:rPr>
         <w:t xml:space="preserve">, </w:t>
       </w:r>
-      <w:r>
-        <w:t xml:space="preserve">IAVLNode </w:t>
+      <w:proofErr w:type="spellStart"/>
+      <w:r>
+        <w:t>IAVLNode</w:t>
+      </w:r>
+      <w:proofErr w:type="spellEnd"/>
+      <w:r>
+        <w:t xml:space="preserve"> </w:t>
       </w:r>
       <w:r>
         <w:rPr>
@@ -10862,21 +11792,29 @@
           <w:lang w:val="en-US"/>
         </w:rPr>
       </w:pPr>
-      <w:r>
-        <w:rPr>
-          <w:highlight w:val="green"/>
+      <w:proofErr w:type="spellStart"/>
+      <w:proofErr w:type="gramStart"/>
+      <w:r>
+        <w:rPr>
           <w:lang w:val="en-US"/>
         </w:rPr>
         <w:t>doubleRotateLeft</w:t>
       </w:r>
+      <w:proofErr w:type="spellEnd"/>
       <w:r>
         <w:rPr>
           <w:lang w:val="en-US"/>
         </w:rPr>
         <w:t>(</w:t>
       </w:r>
-      <w:r>
-        <w:t>IAVLNode x</w:t>
+      <w:proofErr w:type="spellStart"/>
+      <w:proofErr w:type="gramEnd"/>
+      <w:r>
+        <w:t>IAVLNode</w:t>
+      </w:r>
+      <w:proofErr w:type="spellEnd"/>
+      <w:r>
+        <w:t xml:space="preserve"> x</w:t>
       </w:r>
       <w:r>
         <w:rPr>
@@ -10884,8 +11822,13 @@
         </w:rPr>
         <w:t xml:space="preserve">, </w:t>
       </w:r>
-      <w:r>
-        <w:t xml:space="preserve">IAVLNode </w:t>
+      <w:proofErr w:type="spellStart"/>
+      <w:r>
+        <w:t>IAVLNode</w:t>
+      </w:r>
+      <w:proofErr w:type="spellEnd"/>
+      <w:r>
+        <w:t xml:space="preserve"> </w:t>
       </w:r>
       <w:r>
         <w:rPr>
@@ -10972,13 +11915,7 @@
         <w:rPr>
           <w:lang w:val="en-US"/>
         </w:rPr>
-        <w:t xml:space="preserve"> </w:t>
-      </w:r>
-      <w:r>
-        <w:rPr>
-          <w:lang w:val="en-US"/>
-        </w:rPr>
-        <w:t>x</w:t>
+        <w:t xml:space="preserve"> x</w:t>
       </w:r>
       <w:r>
         <w:rPr>
@@ -11243,27 +12180,32 @@
           <w:lang w:val="en-US"/>
         </w:rPr>
       </w:pPr>
-      <w:r>
-        <w:rPr>
-          <w:highlight w:val="green"/>
+      <w:proofErr w:type="spellStart"/>
+      <w:proofErr w:type="gramStart"/>
+      <w:r>
+        <w:rPr>
           <w:lang w:val="en-US"/>
         </w:rPr>
         <w:t>findS</w:t>
       </w:r>
       <w:r>
-        <w:rPr>
-          <w:highlight w:val="green"/>
-        </w:rPr>
         <w:t>uccessor</w:t>
       </w:r>
+      <w:proofErr w:type="spellEnd"/>
       <w:r>
         <w:rPr>
           <w:lang w:val="en-US"/>
         </w:rPr>
         <w:t>(</w:t>
       </w:r>
-      <w:r>
-        <w:t>IAVLNode x</w:t>
+      <w:proofErr w:type="spellStart"/>
+      <w:proofErr w:type="gramEnd"/>
+      <w:r>
+        <w:t>IAVLNode</w:t>
+      </w:r>
+      <w:proofErr w:type="spellEnd"/>
+      <w:r>
+        <w:t xml:space="preserve"> x</w:t>
       </w:r>
       <w:r>
         <w:rPr>
@@ -11483,12 +12425,14 @@
         </w:rPr>
         <w:t xml:space="preserve">יוצרת מצביע </w:t>
       </w:r>
+      <w:proofErr w:type="spellStart"/>
       <w:r>
         <w:rPr>
           <w:lang w:val="en-US"/>
         </w:rPr>
         <w:t>curr</w:t>
       </w:r>
+      <w:proofErr w:type="spellEnd"/>
       <w:r>
         <w:rPr>
           <w:rFonts w:hint="cs"/>
@@ -11837,28 +12781,35 @@
           <w:lang w:val="en-US"/>
         </w:rPr>
       </w:pPr>
-      <w:r>
-        <w:rPr>
-          <w:highlight w:val="green"/>
+      <w:proofErr w:type="spellStart"/>
+      <w:proofErr w:type="gramStart"/>
+      <w:r>
+        <w:rPr>
           <w:lang w:val="en-US"/>
         </w:rPr>
         <w:t>finsP</w:t>
       </w:r>
       <w:r>
         <w:rPr>
-          <w:highlight w:val="green"/>
           <w:lang w:val="en-US"/>
         </w:rPr>
         <w:t>redecessor</w:t>
       </w:r>
+      <w:proofErr w:type="spellEnd"/>
       <w:r>
         <w:rPr>
           <w:lang w:val="en-US"/>
         </w:rPr>
         <w:t>(</w:t>
       </w:r>
-      <w:r>
-        <w:t>IAVLNode x</w:t>
+      <w:proofErr w:type="spellStart"/>
+      <w:proofErr w:type="gramEnd"/>
+      <w:r>
+        <w:t>IAVLNode</w:t>
+      </w:r>
+      <w:proofErr w:type="spellEnd"/>
+      <w:r>
+        <w:t xml:space="preserve"> x</w:t>
       </w:r>
       <w:r>
         <w:rPr>
@@ -12441,14 +13392,13 @@
       <w:pPr>
         <w:pStyle w:val="3"/>
       </w:pPr>
-      <w:r>
-        <w:rPr>
-          <w:highlight w:val="green"/>
-        </w:rPr>
-        <w:t>min</w:t>
-      </w:r>
-      <w:r>
-        <w:t>()</w:t>
+      <w:proofErr w:type="gramStart"/>
+      <w:r>
+        <w:t>min(</w:t>
+      </w:r>
+      <w:proofErr w:type="gramEnd"/>
+      <w:r>
+        <w:t>)</w:t>
       </w:r>
     </w:p>
     <w:p>
@@ -12652,14 +13602,13 @@
           <w:rtl/>
         </w:rPr>
       </w:pPr>
-      <w:r>
-        <w:rPr>
-          <w:highlight w:val="green"/>
-        </w:rPr>
-        <w:t>max</w:t>
-      </w:r>
-      <w:r>
-        <w:t>()</w:t>
+      <w:proofErr w:type="gramStart"/>
+      <w:r>
+        <w:t>max(</w:t>
+      </w:r>
+      <w:proofErr w:type="gramEnd"/>
+      <w:r>
+        <w:t>)</w:t>
       </w:r>
     </w:p>
     <w:p>
@@ -12857,14 +13806,18 @@
       <w:pPr>
         <w:pStyle w:val="3"/>
       </w:pPr>
-      <w:r>
-        <w:rPr>
-          <w:highlight w:val="green"/>
-        </w:rPr>
+      <w:proofErr w:type="spellStart"/>
+      <w:proofErr w:type="gramStart"/>
+      <w:r>
         <w:t>keysToArray</w:t>
       </w:r>
-      <w:r>
-        <w:t>()</w:t>
+      <w:proofErr w:type="spellEnd"/>
+      <w:r>
+        <w:t>(</w:t>
+      </w:r>
+      <w:proofErr w:type="gramEnd"/>
+      <w:r>
+        <w:t>)</w:t>
       </w:r>
     </w:p>
     <w:p>
@@ -12947,12 +13900,14 @@
         </w:rPr>
         <w:t xml:space="preserve"> של השורש שהוא הגודל של העץ כולו. לאחר מכן עובר על העץ ב-</w:t>
       </w:r>
+      <w:proofErr w:type="spellStart"/>
       <w:r>
         <w:rPr>
           <w:lang w:val="en-US"/>
         </w:rPr>
         <w:t>inOrder</w:t>
       </w:r>
+      <w:proofErr w:type="spellEnd"/>
       <w:r>
         <w:rPr>
           <w:rFonts w:hint="cs"/>
@@ -13140,15 +14095,19 @@
       <w:pPr>
         <w:pStyle w:val="3"/>
       </w:pPr>
-      <w:r>
-        <w:rPr>
-          <w:highlight w:val="green"/>
-        </w:rPr>
+      <w:proofErr w:type="spellStart"/>
+      <w:proofErr w:type="gramStart"/>
+      <w:r>
         <w:lastRenderedPageBreak/>
         <w:t>infoToArray</w:t>
       </w:r>
-      <w:r>
-        <w:t>()</w:t>
+      <w:proofErr w:type="spellEnd"/>
+      <w:r>
+        <w:t>(</w:t>
+      </w:r>
+      <w:proofErr w:type="gramEnd"/>
+      <w:r>
+        <w:t>)</w:t>
       </w:r>
     </w:p>
     <w:p>
@@ -13231,7 +14190,15 @@
         <w:t>במערך הפלט של הפונקציה</w:t>
       </w:r>
       <w:r>
-        <w:t xml:space="preserve"> keysToArray() . </w:t>
+        <w:t xml:space="preserve"> </w:t>
+      </w:r>
+      <w:proofErr w:type="spellStart"/>
+      <w:r>
+        <w:t>keysToArray</w:t>
+      </w:r>
+      <w:proofErr w:type="spellEnd"/>
+      <w:r>
+        <w:t xml:space="preserve">() . </w:t>
       </w:r>
       <w:r>
         <w:rPr>
@@ -13301,12 +14268,14 @@
         </w:rPr>
         <w:t xml:space="preserve"> של השורש שהוא הגודל של העץ כולו. לאחר מכן עובר על העץ ב-</w:t>
       </w:r>
+      <w:proofErr w:type="spellStart"/>
       <w:r>
         <w:rPr>
           <w:lang w:val="en-US"/>
         </w:rPr>
         <w:t>inOrder</w:t>
       </w:r>
+      <w:proofErr w:type="spellEnd"/>
       <w:r>
         <w:rPr>
           <w:rFonts w:hint="cs"/>
@@ -13425,6 +14394,8 @@
         <w:pStyle w:val="3"/>
       </w:pPr>
       <w:bookmarkStart w:id="1" w:name="_Hlk89248283"/>
+      <w:proofErr w:type="spellStart"/>
+      <w:proofErr w:type="gramStart"/>
       <w:r>
         <w:rPr>
           <w:lang w:val="en-US"/>
@@ -13432,10 +14403,20 @@
         <w:t>updateS</w:t>
       </w:r>
       <w:r>
-        <w:t>ize(</w:t>
-      </w:r>
-      <w:r>
-        <w:t>IAVLNode x</w:t>
+        <w:t>ize</w:t>
+      </w:r>
+      <w:proofErr w:type="spellEnd"/>
+      <w:r>
+        <w:t>(</w:t>
+      </w:r>
+      <w:proofErr w:type="spellStart"/>
+      <w:proofErr w:type="gramEnd"/>
+      <w:r>
+        <w:t>IAVLNode</w:t>
+      </w:r>
+      <w:proofErr w:type="spellEnd"/>
+      <w:r>
+        <w:t xml:space="preserve"> x</w:t>
       </w:r>
       <w:r>
         <w:t>)</w:t>
@@ -13518,6 +14499,7 @@
         </w:rPr>
         <w:t xml:space="preserve">הפונקציה </w:t>
       </w:r>
+      <w:proofErr w:type="spellStart"/>
       <w:r>
         <w:rPr>
           <w:rFonts w:hint="cs"/>
@@ -13525,6 +14507,7 @@
         </w:rPr>
         <w:t>איטרטיבית</w:t>
       </w:r>
+      <w:proofErr w:type="spellEnd"/>
       <w:r>
         <w:rPr>
           <w:rFonts w:hint="cs"/>
@@ -13630,13 +14613,39 @@
           <w:rtl/>
           <w:lang w:val="en-US"/>
         </w:rPr>
-        <w:t xml:space="preserve"> קריאה לפונקצייה </w:t>
-      </w:r>
-      <w:r>
-        <w:rPr>
-          <w:lang w:val="en-US"/>
-        </w:rPr>
-        <w:t>p.setSize()</w:t>
+        <w:t xml:space="preserve"> קריאה </w:t>
+      </w:r>
+      <w:proofErr w:type="spellStart"/>
+      <w:r>
+        <w:rPr>
+          <w:rFonts w:hint="cs"/>
+          <w:rtl/>
+          <w:lang w:val="en-US"/>
+        </w:rPr>
+        <w:t>לפונקצייה</w:t>
+      </w:r>
+      <w:proofErr w:type="spellEnd"/>
+      <w:r>
+        <w:rPr>
+          <w:rFonts w:hint="cs"/>
+          <w:rtl/>
+          <w:lang w:val="en-US"/>
+        </w:rPr>
+        <w:t xml:space="preserve"> </w:t>
+      </w:r>
+      <w:proofErr w:type="spellStart"/>
+      <w:r>
+        <w:rPr>
+          <w:lang w:val="en-US"/>
+        </w:rPr>
+        <w:t>p.setSize</w:t>
+      </w:r>
+      <w:proofErr w:type="spellEnd"/>
+      <w:r>
+        <w:rPr>
+          <w:lang w:val="en-US"/>
+        </w:rPr>
+        <w:t>()</w:t>
       </w:r>
       <w:r>
         <w:rPr>
@@ -13646,12 +14655,14 @@
         </w:rPr>
         <w:t xml:space="preserve"> של טיפוס מסוג </w:t>
       </w:r>
+      <w:proofErr w:type="spellStart"/>
       <w:r>
         <w:rPr>
           <w:lang w:val="en-US"/>
         </w:rPr>
         <w:t>TreeNode</w:t>
       </w:r>
+      <w:proofErr w:type="spellEnd"/>
       <w:r>
         <w:rPr>
           <w:rFonts w:hint="cs"/>
@@ -13786,18 +14797,24 @@
       <w:pPr>
         <w:pStyle w:val="3"/>
       </w:pPr>
-      <w:r>
-        <w:rPr>
-          <w:highlight w:val="green"/>
+      <w:proofErr w:type="gramStart"/>
+      <w:r>
+        <w:rPr>
           <w:lang w:val="en-US"/>
         </w:rPr>
         <w:t>S</w:t>
       </w:r>
-      <w:r>
-        <w:rPr>
-          <w:highlight w:val="green"/>
-        </w:rPr>
-        <w:t>ize()</w:t>
+      <w:proofErr w:type="spellStart"/>
+      <w:r>
+        <w:t>ize</w:t>
+      </w:r>
+      <w:proofErr w:type="spellEnd"/>
+      <w:r>
+        <w:t>(</w:t>
+      </w:r>
+      <w:proofErr w:type="gramEnd"/>
+      <w:r>
+        <w:t>)</w:t>
       </w:r>
     </w:p>
     <w:p>
@@ -13865,11 +14882,19 @@
         </w:rPr>
         <w:t xml:space="preserve"> </w:t>
       </w:r>
-      <w:r>
-        <w:rPr>
-          <w:lang w:val="en-US"/>
-        </w:rPr>
-        <w:t>getSize(root)</w:t>
+      <w:proofErr w:type="spellStart"/>
+      <w:r>
+        <w:rPr>
+          <w:lang w:val="en-US"/>
+        </w:rPr>
+        <w:t>getSize</w:t>
+      </w:r>
+      <w:proofErr w:type="spellEnd"/>
+      <w:r>
+        <w:rPr>
+          <w:lang w:val="en-US"/>
+        </w:rPr>
+        <w:t>(root)</w:t>
       </w:r>
       <w:r>
         <w:rPr>
@@ -13952,8 +14977,13 @@
       <w:pPr>
         <w:pStyle w:val="3"/>
       </w:pPr>
-      <w:r>
-        <w:t>split(int x)</w:t>
+      <w:proofErr w:type="gramStart"/>
+      <w:r>
+        <w:t>split(</w:t>
+      </w:r>
+      <w:proofErr w:type="gramEnd"/>
+      <w:r>
+        <w:t>int x)</w:t>
       </w:r>
     </w:p>
     <w:p>
@@ -14125,8 +15155,26 @@
       <w:pPr>
         <w:pStyle w:val="3"/>
       </w:pPr>
-      <w:r>
-        <w:t>join(IAVLNode x, AVLtree t)</w:t>
+      <w:proofErr w:type="gramStart"/>
+      <w:r>
+        <w:t>join(</w:t>
+      </w:r>
+      <w:proofErr w:type="spellStart"/>
+      <w:proofErr w:type="gramEnd"/>
+      <w:r>
+        <w:t>IAVLNode</w:t>
+      </w:r>
+      <w:proofErr w:type="spellEnd"/>
+      <w:r>
+        <w:t xml:space="preserve"> x, </w:t>
+      </w:r>
+      <w:proofErr w:type="spellStart"/>
+      <w:r>
+        <w:t>AVLtree</w:t>
+      </w:r>
+      <w:proofErr w:type="spellEnd"/>
+      <w:r>
+        <w:t xml:space="preserve"> t)</w:t>
       </w:r>
     </w:p>
     <w:p>
@@ -14228,8 +15276,13 @@
         <w:t>על הפונקציה לאחד את</w:t>
       </w:r>
       <w:r>
-        <w:t xml:space="preserve"> x,t</w:t>
-      </w:r>
+        <w:t xml:space="preserve"> </w:t>
+      </w:r>
+      <w:proofErr w:type="spellStart"/>
+      <w:r>
+        <w:t>x,t</w:t>
+      </w:r>
+      <w:proofErr w:type="spellEnd"/>
       <w:r>
         <w:rPr>
           <w:rtl/>
@@ -14340,11 +15393,18 @@
       <w:pPr>
         <w:pStyle w:val="3"/>
       </w:pPr>
-      <w:r>
-        <w:rPr>
-          <w:highlight w:val="green"/>
-        </w:rPr>
-        <w:t>getRoot()</w:t>
+      <w:proofErr w:type="spellStart"/>
+      <w:proofErr w:type="gramStart"/>
+      <w:r>
+        <w:t>getRoot</w:t>
+      </w:r>
+      <w:proofErr w:type="spellEnd"/>
+      <w:r>
+        <w:t>(</w:t>
+      </w:r>
+      <w:proofErr w:type="gramEnd"/>
+      <w:r>
+        <w:t>)</w:t>
       </w:r>
     </w:p>
     <w:p>
@@ -14394,7 +15454,15 @@
         <w:t>אובייקט</w:t>
       </w:r>
       <w:r>
-        <w:t xml:space="preserve"> AVLNode </w:t>
+        <w:t xml:space="preserve"> </w:t>
+      </w:r>
+      <w:proofErr w:type="spellStart"/>
+      <w:r>
+        <w:t>AVLNode</w:t>
+      </w:r>
+      <w:proofErr w:type="spellEnd"/>
+      <w:r>
+        <w:t xml:space="preserve"> </w:t>
       </w:r>
       <w:r>
         <w:rPr>
@@ -14520,6 +15588,7 @@
         <w:t xml:space="preserve">מחלקת </w:t>
       </w:r>
       <w:bookmarkStart w:id="2" w:name="_Hlk88753406"/>
+      <w:proofErr w:type="spellStart"/>
       <w:r>
         <w:rPr>
           <w:lang w:val="en-US"/>
@@ -14527,6 +15596,7 @@
         <w:t>AVLNode</w:t>
       </w:r>
       <w:bookmarkEnd w:id="2"/>
+      <w:proofErr w:type="spellEnd"/>
     </w:p>
     <w:p>
       <w:pPr>
@@ -14544,13 +15614,14 @@
         </w:rPr>
         <w:t xml:space="preserve">בנאי </w:t>
       </w:r>
-      <w:r>
-        <w:rPr>
-          <w:highlight w:val="green"/>
+      <w:proofErr w:type="spellStart"/>
+      <w:r>
+        <w:rPr>
           <w:lang w:val="en-US"/>
         </w:rPr>
         <w:t>AVLNode</w:t>
       </w:r>
+      <w:proofErr w:type="spellEnd"/>
     </w:p>
     <w:p>
       <w:pPr>
@@ -14593,12 +15664,14 @@
         </w:rPr>
         <w:t xml:space="preserve"> ליצירת אובייקט חדש מסוג </w:t>
       </w:r>
+      <w:proofErr w:type="spellStart"/>
       <w:r>
         <w:rPr>
           <w:lang w:val="en-US"/>
         </w:rPr>
         <w:t>AVLNode</w:t>
       </w:r>
+      <w:proofErr w:type="spellEnd"/>
       <w:r>
         <w:rPr>
           <w:rFonts w:hint="cs"/>
@@ -15145,15 +16218,21 @@
           <w:rtl/>
         </w:rPr>
       </w:pPr>
-      <w:r>
-        <w:rPr>
-          <w:highlight w:val="green"/>
+      <w:proofErr w:type="spellStart"/>
+      <w:proofErr w:type="gramStart"/>
+      <w:r>
+        <w:rPr>
           <w:lang w:val="en-US"/>
         </w:rPr>
         <w:t>getKey</w:t>
       </w:r>
-      <w:r>
-        <w:t>()</w:t>
+      <w:proofErr w:type="spellEnd"/>
+      <w:r>
+        <w:t>(</w:t>
+      </w:r>
+      <w:proofErr w:type="gramEnd"/>
+      <w:r>
+        <w:t>)</w:t>
       </w:r>
       <w:r>
         <w:rPr>
@@ -15322,15 +16401,21 @@
           <w:rtl/>
         </w:rPr>
       </w:pPr>
-      <w:r>
-        <w:rPr>
-          <w:highlight w:val="green"/>
+      <w:proofErr w:type="spellStart"/>
+      <w:proofErr w:type="gramStart"/>
+      <w:r>
+        <w:rPr>
           <w:lang w:val="en-US"/>
         </w:rPr>
         <w:t>getValue</w:t>
       </w:r>
-      <w:r>
-        <w:t>()</w:t>
+      <w:proofErr w:type="spellEnd"/>
+      <w:r>
+        <w:t>(</w:t>
+      </w:r>
+      <w:proofErr w:type="gramEnd"/>
+      <w:r>
+        <w:t>)</w:t>
       </w:r>
       <w:r>
         <w:rPr>
@@ -15535,15 +16620,26 @@
           <w:rtl/>
         </w:rPr>
       </w:pPr>
-      <w:r>
-        <w:rPr>
-          <w:highlight w:val="green"/>
+      <w:proofErr w:type="spellStart"/>
+      <w:proofErr w:type="gramStart"/>
+      <w:r>
+        <w:rPr>
           <w:lang w:val="en-US"/>
         </w:rPr>
         <w:t>setLeft</w:t>
       </w:r>
-      <w:r>
-        <w:t>(IAVLNode node)</w:t>
+      <w:proofErr w:type="spellEnd"/>
+      <w:r>
+        <w:t>(</w:t>
+      </w:r>
+      <w:proofErr w:type="spellStart"/>
+      <w:proofErr w:type="gramEnd"/>
+      <w:r>
+        <w:t>IAVLNode</w:t>
+      </w:r>
+      <w:proofErr w:type="spellEnd"/>
+      <w:r>
+        <w:t xml:space="preserve"> node)</w:t>
       </w:r>
     </w:p>
     <w:p>
@@ -15701,19 +16797,27 @@
           <w:rtl/>
         </w:rPr>
       </w:pPr>
-      <w:r>
-        <w:rPr>
-          <w:highlight w:val="green"/>
+      <w:proofErr w:type="spellStart"/>
+      <w:proofErr w:type="gramStart"/>
+      <w:r>
+        <w:rPr>
           <w:lang w:val="en-US"/>
         </w:rPr>
         <w:lastRenderedPageBreak/>
         <w:t>getLeft</w:t>
       </w:r>
+      <w:proofErr w:type="spellEnd"/>
       <w:r>
         <w:t>(</w:t>
       </w:r>
-      <w:r>
-        <w:t>IAVLNode node</w:t>
+      <w:proofErr w:type="spellStart"/>
+      <w:proofErr w:type="gramEnd"/>
+      <w:r>
+        <w:t>IAVLNode</w:t>
+      </w:r>
+      <w:proofErr w:type="spellEnd"/>
+      <w:r>
+        <w:t xml:space="preserve"> node</w:t>
       </w:r>
       <w:r>
         <w:t>)</w:t>
@@ -15934,15 +17038,26 @@
       <w:pPr>
         <w:pStyle w:val="3"/>
       </w:pPr>
-      <w:r>
-        <w:rPr>
-          <w:highlight w:val="green"/>
+      <w:proofErr w:type="spellStart"/>
+      <w:proofErr w:type="gramStart"/>
+      <w:r>
+        <w:rPr>
           <w:lang w:val="en-US"/>
         </w:rPr>
         <w:t>setRight</w:t>
       </w:r>
-      <w:r>
-        <w:t>(IAVLNode node)</w:t>
+      <w:proofErr w:type="spellEnd"/>
+      <w:r>
+        <w:t>(</w:t>
+      </w:r>
+      <w:proofErr w:type="spellStart"/>
+      <w:proofErr w:type="gramEnd"/>
+      <w:r>
+        <w:t>IAVLNode</w:t>
+      </w:r>
+      <w:proofErr w:type="spellEnd"/>
+      <w:r>
+        <w:t xml:space="preserve"> node)</w:t>
       </w:r>
     </w:p>
     <w:p>
@@ -16088,19 +17203,27 @@
         <w:pStyle w:val="3"/>
       </w:pPr>
       <w:bookmarkStart w:id="3" w:name="_Hlk89250226"/>
-      <w:r>
-        <w:rPr>
-          <w:highlight w:val="green"/>
+      <w:proofErr w:type="spellStart"/>
+      <w:proofErr w:type="gramStart"/>
+      <w:r>
+        <w:rPr>
           <w:lang w:val="en-US"/>
         </w:rPr>
         <w:t>getRight</w:t>
       </w:r>
       <w:bookmarkEnd w:id="3"/>
+      <w:proofErr w:type="spellEnd"/>
       <w:r>
         <w:t>(</w:t>
       </w:r>
-      <w:r>
-        <w:t>IAVLNode node</w:t>
+      <w:proofErr w:type="spellStart"/>
+      <w:proofErr w:type="gramEnd"/>
+      <w:r>
+        <w:t>IAVLNode</w:t>
+      </w:r>
+      <w:proofErr w:type="spellEnd"/>
+      <w:r>
+        <w:t xml:space="preserve"> node</w:t>
       </w:r>
       <w:r>
         <w:t>)</w:t>
@@ -16337,15 +17460,26 @@
       <w:pPr>
         <w:pStyle w:val="3"/>
       </w:pPr>
-      <w:r>
-        <w:rPr>
-          <w:highlight w:val="green"/>
+      <w:proofErr w:type="spellStart"/>
+      <w:proofErr w:type="gramStart"/>
+      <w:r>
+        <w:rPr>
           <w:lang w:val="en-US"/>
         </w:rPr>
         <w:t>setParent</w:t>
       </w:r>
-      <w:r>
-        <w:t>(IAVLNode node)</w:t>
+      <w:proofErr w:type="spellEnd"/>
+      <w:r>
+        <w:t>(</w:t>
+      </w:r>
+      <w:proofErr w:type="spellStart"/>
+      <w:proofErr w:type="gramEnd"/>
+      <w:r>
+        <w:t>IAVLNode</w:t>
+      </w:r>
+      <w:proofErr w:type="spellEnd"/>
+      <w:r>
+        <w:t xml:space="preserve"> node)</w:t>
       </w:r>
     </w:p>
     <w:p>
@@ -16509,15 +17643,21 @@
       <w:pPr>
         <w:pStyle w:val="3"/>
       </w:pPr>
-      <w:r>
-        <w:rPr>
-          <w:highlight w:val="green"/>
+      <w:proofErr w:type="spellStart"/>
+      <w:proofErr w:type="gramStart"/>
+      <w:r>
+        <w:rPr>
           <w:lang w:val="en-US"/>
         </w:rPr>
         <w:t>getParent</w:t>
       </w:r>
-      <w:r>
-        <w:t>()</w:t>
+      <w:proofErr w:type="spellEnd"/>
+      <w:r>
+        <w:t>(</w:t>
+      </w:r>
+      <w:proofErr w:type="gramEnd"/>
+      <w:r>
+        <w:t>)</w:t>
       </w:r>
     </w:p>
     <w:p>
@@ -16744,15 +17884,21 @@
       <w:pPr>
         <w:pStyle w:val="3"/>
       </w:pPr>
-      <w:r>
-        <w:rPr>
-          <w:highlight w:val="green"/>
+      <w:proofErr w:type="spellStart"/>
+      <w:proofErr w:type="gramStart"/>
+      <w:r>
+        <w:rPr>
           <w:lang w:val="en-US"/>
         </w:rPr>
         <w:t>isRealNode</w:t>
       </w:r>
-      <w:r>
-        <w:t>()</w:t>
+      <w:proofErr w:type="spellEnd"/>
+      <w:r>
+        <w:t>(</w:t>
+      </w:r>
+      <w:proofErr w:type="gramEnd"/>
+      <w:r>
+        <w:t>)</w:t>
       </w:r>
     </w:p>
     <w:p>
@@ -16972,15 +18118,21 @@
       <w:pPr>
         <w:pStyle w:val="3"/>
       </w:pPr>
-      <w:r>
-        <w:rPr>
-          <w:highlight w:val="green"/>
+      <w:proofErr w:type="spellStart"/>
+      <w:proofErr w:type="gramStart"/>
+      <w:r>
+        <w:rPr>
           <w:lang w:val="en-US"/>
         </w:rPr>
         <w:t>setHeight</w:t>
       </w:r>
-      <w:r>
-        <w:t>(int height)</w:t>
+      <w:proofErr w:type="spellEnd"/>
+      <w:r>
+        <w:t>(</w:t>
+      </w:r>
+      <w:proofErr w:type="gramEnd"/>
+      <w:r>
+        <w:t>int height)</w:t>
       </w:r>
     </w:p>
     <w:p>
@@ -17135,15 +18287,21 @@
       <w:pPr>
         <w:pStyle w:val="3"/>
       </w:pPr>
-      <w:r>
-        <w:rPr>
-          <w:highlight w:val="green"/>
+      <w:proofErr w:type="spellStart"/>
+      <w:proofErr w:type="gramStart"/>
+      <w:r>
+        <w:rPr>
           <w:lang w:val="en-US"/>
         </w:rPr>
         <w:t>getHeight</w:t>
       </w:r>
-      <w:r>
-        <w:t>()</w:t>
+      <w:proofErr w:type="spellEnd"/>
+      <w:r>
+        <w:t>(</w:t>
+      </w:r>
+      <w:proofErr w:type="gramEnd"/>
+      <w:r>
+        <w:t>)</w:t>
       </w:r>
     </w:p>
     <w:p>
@@ -17285,22 +18443,25 @@
       <w:pPr>
         <w:pStyle w:val="3"/>
       </w:pPr>
-      <w:r>
-        <w:rPr>
-          <w:highlight w:val="green"/>
+      <w:proofErr w:type="gramStart"/>
+      <w:r>
+        <w:rPr>
           <w:lang w:val="en-US"/>
         </w:rPr>
         <w:t>get</w:t>
       </w:r>
       <w:r>
         <w:rPr>
-          <w:highlight w:val="green"/>
           <w:lang w:val="en-US"/>
         </w:rPr>
         <w:t>Rank</w:t>
       </w:r>
       <w:r>
-        <w:t>()</w:t>
+        <w:t>(</w:t>
+      </w:r>
+      <w:proofErr w:type="gramEnd"/>
+      <w:r>
+        <w:t>)</w:t>
       </w:r>
     </w:p>
     <w:p>
@@ -17471,23 +18632,19 @@
       <w:pPr>
         <w:pStyle w:val="3"/>
       </w:pPr>
-      <w:r>
-        <w:rPr>
-          <w:highlight w:val="green"/>
-          <w:lang w:val="en-US"/>
-        </w:rPr>
-        <w:t>setTemp</w:t>
-      </w:r>
-      <w:r>
-        <w:rPr>
-          <w:highlight w:val="green"/>
-          <w:lang w:val="en-US"/>
-        </w:rPr>
-        <w:t>Rank</w:t>
-      </w:r>
+      <w:proofErr w:type="spellStart"/>
+      <w:proofErr w:type="gramStart"/>
+      <w:r>
+        <w:rPr>
+          <w:lang w:val="en-US"/>
+        </w:rPr>
+        <w:t>setTempRank</w:t>
+      </w:r>
+      <w:proofErr w:type="spellEnd"/>
       <w:r>
         <w:t>(</w:t>
       </w:r>
+      <w:proofErr w:type="gramEnd"/>
       <w:r>
         <w:rPr>
           <w:lang w:val="en-US"/>
@@ -17662,22 +18819,27 @@
           <w:lang w:val="en-US"/>
         </w:rPr>
       </w:pPr>
-      <w:r>
-        <w:rPr>
-          <w:highlight w:val="green"/>
+      <w:proofErr w:type="spellStart"/>
+      <w:proofErr w:type="gramStart"/>
+      <w:r>
+        <w:rPr>
           <w:lang w:val="en-US"/>
         </w:rPr>
         <w:t>re</w:t>
       </w:r>
       <w:r>
         <w:rPr>
-          <w:highlight w:val="green"/>
           <w:lang w:val="en-US"/>
         </w:rPr>
         <w:t>setRank</w:t>
       </w:r>
-      <w:r>
-        <w:t>()</w:t>
+      <w:proofErr w:type="spellEnd"/>
+      <w:r>
+        <w:t>(</w:t>
+      </w:r>
+      <w:proofErr w:type="gramEnd"/>
+      <w:r>
+        <w:t>)</w:t>
       </w:r>
     </w:p>
     <w:p>
@@ -17858,15 +19020,19 @@
       <w:pPr>
         <w:pStyle w:val="3"/>
       </w:pPr>
-      <w:r>
-        <w:rPr>
-          <w:highlight w:val="green"/>
+      <w:proofErr w:type="gramStart"/>
+      <w:r>
+        <w:rPr>
           <w:lang w:val="en-US"/>
         </w:rPr>
         <w:t>getSize</w:t>
       </w:r>
       <w:r>
-        <w:t>()</w:t>
+        <w:t>(</w:t>
+      </w:r>
+      <w:proofErr w:type="gramEnd"/>
+      <w:r>
+        <w:t>)</w:t>
       </w:r>
     </w:p>
     <w:p>
@@ -18010,15 +19176,21 @@
       <w:pPr>
         <w:pStyle w:val="3"/>
       </w:pPr>
-      <w:r>
-        <w:rPr>
-          <w:highlight w:val="green"/>
+      <w:proofErr w:type="spellStart"/>
+      <w:proofErr w:type="gramStart"/>
+      <w:r>
+        <w:rPr>
           <w:lang w:val="en-US"/>
         </w:rPr>
         <w:t>setSize</w:t>
       </w:r>
-      <w:r>
-        <w:t>()</w:t>
+      <w:proofErr w:type="spellEnd"/>
+      <w:r>
+        <w:t>(</w:t>
+      </w:r>
+      <w:proofErr w:type="gramEnd"/>
+      <w:r>
+        <w:t>)</w:t>
       </w:r>
     </w:p>
     <w:p>
@@ -18081,26 +19253,76 @@
         </w:rPr>
         <w:t xml:space="preserve">1 + </w:t>
       </w:r>
+      <w:proofErr w:type="spellStart"/>
       <w:r>
         <w:rPr>
           <w:rFonts w:cs="Calibri"/>
           <w:lang w:val="en-US"/>
         </w:rPr>
-        <w:t xml:space="preserve">getSize(getLeft()) </w:t>
-      </w:r>
+        <w:t>getSize</w:t>
+      </w:r>
+      <w:proofErr w:type="spellEnd"/>
       <w:r>
         <w:rPr>
           <w:rFonts w:cs="Calibri"/>
           <w:lang w:val="en-US"/>
         </w:rPr>
+        <w:t>(</w:t>
+      </w:r>
+      <w:proofErr w:type="spellStart"/>
+      <w:r>
+        <w:rPr>
+          <w:rFonts w:cs="Calibri"/>
+          <w:lang w:val="en-US"/>
+        </w:rPr>
+        <w:t>getLeft</w:t>
+      </w:r>
+      <w:proofErr w:type="spellEnd"/>
+      <w:r>
+        <w:rPr>
+          <w:rFonts w:cs="Calibri"/>
+          <w:lang w:val="en-US"/>
+        </w:rPr>
+        <w:t xml:space="preserve">()) </w:t>
+      </w:r>
+      <w:r>
+        <w:rPr>
+          <w:rFonts w:cs="Calibri"/>
+          <w:lang w:val="en-US"/>
+        </w:rPr>
         <w:t xml:space="preserve">+ </w:t>
       </w:r>
+      <w:proofErr w:type="spellStart"/>
       <w:r>
         <w:rPr>
           <w:rFonts w:cs="Calibri"/>
           <w:lang w:val="en-US"/>
         </w:rPr>
-        <w:t>getSize(getRight())</w:t>
+        <w:t>getSize</w:t>
+      </w:r>
+      <w:proofErr w:type="spellEnd"/>
+      <w:r>
+        <w:rPr>
+          <w:rFonts w:cs="Calibri"/>
+          <w:lang w:val="en-US"/>
+        </w:rPr>
+        <w:t>(</w:t>
+      </w:r>
+      <w:proofErr w:type="spellStart"/>
+      <w:r>
+        <w:rPr>
+          <w:rFonts w:cs="Calibri"/>
+          <w:lang w:val="en-US"/>
+        </w:rPr>
+        <w:t>getRight</w:t>
+      </w:r>
+      <w:proofErr w:type="spellEnd"/>
+      <w:r>
+        <w:rPr>
+          <w:rFonts w:cs="Calibri"/>
+          <w:lang w:val="en-US"/>
+        </w:rPr>
+        <w:t>())</w:t>
       </w:r>
     </w:p>
     <w:p>

</xml_diff>